<commit_message>
Adding Observer Design pattern notes
</commit_message>
<xml_diff>
--- a/05-Design/DesignPatterns/Design-Patterns.docx
+++ b/05-Design/DesignPatterns/Design-Patterns.docx
@@ -1872,7 +1872,23 @@
           <w:rFonts w:ascii="Aptos" w:hAnsi="Aptos"/>
           <w:lang w:val="en-US"/>
         </w:rPr>
-        <w:t xml:space="preserve">Strategy Design pattern is a behavioral Design pattern </w:t>
+        <w:t xml:space="preserve">Strategy Design pattern is a </w:t>
+      </w:r>
+      <w:r>
+        <w:rPr>
+          <w:rFonts w:ascii="Aptos" w:hAnsi="Aptos"/>
+          <w:b/>
+          <w:bCs/>
+          <w:lang w:val="en-US"/>
+        </w:rPr>
+        <w:t>behavioral Design pattern</w:t>
+      </w:r>
+      <w:r>
+        <w:rPr>
+          <w:rFonts w:ascii="Aptos" w:hAnsi="Aptos"/>
+          <w:lang w:val="en-US"/>
+        </w:rPr>
+        <w:t xml:space="preserve"> </w:t>
       </w:r>
       <w:r>
         <w:rPr>
@@ -1937,6 +1953,15 @@
         </w:rPr>
         <w:t>.</w:t>
       </w:r>
+    </w:p>
+    <w:p>
+      <w:pPr>
+        <w:spacing w:after="0" w:line="240" w:lineRule="auto"/>
+        <w:rPr>
+          <w:rFonts w:ascii="Aptos" w:hAnsi="Aptos"/>
+          <w:lang w:val="en-US"/>
+        </w:rPr>
+      </w:pPr>
     </w:p>
     <w:p>
       <w:pPr>
@@ -1968,6 +1993,15 @@
     </w:p>
     <w:p>
       <w:pPr>
+        <w:spacing w:after="0" w:line="240" w:lineRule="auto"/>
+        <w:rPr>
+          <w:rFonts w:ascii="Aptos" w:hAnsi="Aptos"/>
+          <w:lang w:val="en-US"/>
+        </w:rPr>
+      </w:pPr>
+    </w:p>
+    <w:p>
+      <w:pPr>
         <w:pStyle w:val="ListParagraph"/>
         <w:numPr>
           <w:ilvl w:val="0"/>
@@ -2003,6 +2037,15 @@
     </w:p>
     <w:p>
       <w:pPr>
+        <w:spacing w:after="0" w:line="240" w:lineRule="auto"/>
+        <w:rPr>
+          <w:rFonts w:ascii="Aptos" w:hAnsi="Aptos"/>
+          <w:lang w:val="en-US"/>
+        </w:rPr>
+      </w:pPr>
+    </w:p>
+    <w:p>
+      <w:pPr>
         <w:pStyle w:val="ListParagraph"/>
         <w:numPr>
           <w:ilvl w:val="0"/>
@@ -2067,6 +2110,7 @@
       <w:r>
         <w:rPr>
           <w:rFonts w:ascii="Aptos" w:hAnsi="Aptos"/>
+          <w:noProof/>
           <w:lang w:val="en-US"/>
         </w:rPr>
         <w:drawing>
@@ -2240,17 +2284,7 @@
           <w:u w:val="single"/>
           <w:lang w:val="en-US"/>
         </w:rPr>
-        <w:t>1</w:t>
-      </w:r>
-      <w:r>
-        <w:rPr>
-          <w:rFonts w:ascii="Aptos" w:hAnsi="Aptos"/>
-          <w:b/>
-          <w:bCs/>
-          <w:u w:val="single"/>
-          <w:lang w:val="en-US"/>
-        </w:rPr>
-        <w:t>. Client</w:t>
+        <w:t>1. Client</w:t>
       </w:r>
     </w:p>
     <w:p>
@@ -2766,42 +2800,6 @@
         <w:spacing w:after="0" w:line="240" w:lineRule="auto"/>
         <w:rPr>
           <w:rFonts w:ascii="Aptos" w:hAnsi="Aptos"/>
-          <w:lang w:val="en-US"/>
-        </w:rPr>
-      </w:pPr>
-    </w:p>
-    <w:p>
-      <w:pPr>
-        <w:spacing w:after="0" w:line="240" w:lineRule="auto"/>
-        <w:rPr>
-          <w:rFonts w:ascii="Aptos" w:hAnsi="Aptos"/>
-          <w:b/>
-          <w:bCs/>
-          <w:u w:val="single"/>
-          <w:lang w:val="en-US"/>
-        </w:rPr>
-      </w:pPr>
-    </w:p>
-    <w:p>
-      <w:pPr>
-        <w:spacing w:after="0" w:line="240" w:lineRule="auto"/>
-        <w:rPr>
-          <w:rFonts w:ascii="Aptos" w:hAnsi="Aptos"/>
-          <w:b/>
-          <w:bCs/>
-          <w:u w:val="single"/>
-          <w:lang w:val="en-US"/>
-        </w:rPr>
-      </w:pPr>
-    </w:p>
-    <w:p>
-      <w:pPr>
-        <w:spacing w:after="0" w:line="240" w:lineRule="auto"/>
-        <w:rPr>
-          <w:rFonts w:ascii="Aptos" w:hAnsi="Aptos"/>
-          <w:b/>
-          <w:bCs/>
-          <w:u w:val="single"/>
           <w:lang w:val="en-US"/>
         </w:rPr>
       </w:pPr>
@@ -4160,6 +4158,7 @@
             <w:r>
               <w:rPr>
                 <w:rFonts w:ascii="Aptos" w:hAnsi="Aptos"/>
+                <w:noProof/>
                 <w:lang w:val="en-US"/>
               </w:rPr>
               <w:drawing>
@@ -4668,6 +4667,7 @@
             <w:r>
               <w:rPr>
                 <w:rFonts w:ascii="Aptos" w:hAnsi="Aptos"/>
+                <w:noProof/>
                 <w:lang w:val="en-US"/>
               </w:rPr>
               <w:drawing>
@@ -4736,6 +4736,1671 @@
         </w:rPr>
       </w:pPr>
     </w:p>
+    <w:p>
+      <w:pPr>
+        <w:spacing w:after="0" w:line="240" w:lineRule="auto"/>
+        <w:rPr>
+          <w:rFonts w:ascii="Aptos" w:hAnsi="Aptos"/>
+          <w:lang w:val="en-US"/>
+        </w:rPr>
+      </w:pPr>
+    </w:p>
+    <w:p>
+      <w:pPr>
+        <w:spacing w:after="0" w:line="240" w:lineRule="auto"/>
+        <w:rPr>
+          <w:rFonts w:ascii="Aptos" w:hAnsi="Aptos"/>
+          <w:lang w:val="en-US"/>
+        </w:rPr>
+      </w:pPr>
+    </w:p>
+    <w:p>
+      <w:pPr>
+        <w:spacing w:after="0" w:line="240" w:lineRule="auto"/>
+        <w:rPr>
+          <w:rFonts w:ascii="Aptos" w:hAnsi="Aptos"/>
+          <w:lang w:val="en-US"/>
+        </w:rPr>
+      </w:pPr>
+    </w:p>
+    <w:p>
+      <w:pPr>
+        <w:spacing w:after="0" w:line="240" w:lineRule="auto"/>
+        <w:rPr>
+          <w:rFonts w:ascii="Aptos" w:hAnsi="Aptos"/>
+          <w:lang w:val="en-US"/>
+        </w:rPr>
+      </w:pPr>
+    </w:p>
+    <w:p>
+      <w:pPr>
+        <w:spacing w:after="0" w:line="240" w:lineRule="auto"/>
+        <w:rPr>
+          <w:rFonts w:ascii="Aptos" w:hAnsi="Aptos"/>
+          <w:lang w:val="en-US"/>
+        </w:rPr>
+      </w:pPr>
+    </w:p>
+    <w:p>
+      <w:pPr>
+        <w:spacing w:after="0" w:line="240" w:lineRule="auto"/>
+        <w:rPr>
+          <w:rFonts w:ascii="Aptos" w:hAnsi="Aptos"/>
+          <w:lang w:val="en-US"/>
+        </w:rPr>
+      </w:pPr>
+    </w:p>
+    <w:p>
+      <w:pPr>
+        <w:spacing w:after="0" w:line="240" w:lineRule="auto"/>
+        <w:rPr>
+          <w:rFonts w:ascii="Aptos" w:hAnsi="Aptos"/>
+          <w:lang w:val="en-US"/>
+        </w:rPr>
+      </w:pPr>
+    </w:p>
+    <w:p>
+      <w:pPr>
+        <w:spacing w:after="0" w:line="240" w:lineRule="auto"/>
+        <w:rPr>
+          <w:rFonts w:ascii="Aptos" w:hAnsi="Aptos"/>
+          <w:lang w:val="en-US"/>
+        </w:rPr>
+      </w:pPr>
+    </w:p>
+    <w:p>
+      <w:pPr>
+        <w:spacing w:after="0" w:line="240" w:lineRule="auto"/>
+        <w:rPr>
+          <w:rFonts w:ascii="Aptos" w:hAnsi="Aptos"/>
+          <w:lang w:val="en-US"/>
+        </w:rPr>
+      </w:pPr>
+    </w:p>
+    <w:p>
+      <w:pPr>
+        <w:spacing w:after="0" w:line="240" w:lineRule="auto"/>
+        <w:rPr>
+          <w:rFonts w:ascii="Aptos" w:hAnsi="Aptos"/>
+          <w:lang w:val="en-US"/>
+        </w:rPr>
+      </w:pPr>
+    </w:p>
+    <w:p>
+      <w:pPr>
+        <w:spacing w:after="0" w:line="240" w:lineRule="auto"/>
+        <w:rPr>
+          <w:rFonts w:ascii="Aptos" w:hAnsi="Aptos"/>
+          <w:lang w:val="en-US"/>
+        </w:rPr>
+      </w:pPr>
+    </w:p>
+    <w:p>
+      <w:pPr>
+        <w:spacing w:after="0" w:line="240" w:lineRule="auto"/>
+        <w:rPr>
+          <w:rFonts w:ascii="Aptos" w:hAnsi="Aptos"/>
+          <w:lang w:val="en-US"/>
+        </w:rPr>
+      </w:pPr>
+    </w:p>
+    <w:p>
+      <w:pPr>
+        <w:spacing w:after="0" w:line="240" w:lineRule="auto"/>
+        <w:rPr>
+          <w:rFonts w:ascii="Aptos" w:hAnsi="Aptos"/>
+          <w:lang w:val="en-US"/>
+        </w:rPr>
+      </w:pPr>
+    </w:p>
+    <w:p>
+      <w:pPr>
+        <w:spacing w:after="0" w:line="240" w:lineRule="auto"/>
+        <w:rPr>
+          <w:rFonts w:ascii="Aptos" w:hAnsi="Aptos"/>
+          <w:lang w:val="en-US"/>
+        </w:rPr>
+      </w:pPr>
+    </w:p>
+    <w:p>
+      <w:pPr>
+        <w:spacing w:after="0" w:line="240" w:lineRule="auto"/>
+        <w:rPr>
+          <w:rFonts w:ascii="Aptos" w:hAnsi="Aptos"/>
+          <w:lang w:val="en-US"/>
+        </w:rPr>
+      </w:pPr>
+    </w:p>
+    <w:p>
+      <w:pPr>
+        <w:spacing w:after="0" w:line="240" w:lineRule="auto"/>
+        <w:rPr>
+          <w:rFonts w:ascii="Aptos" w:hAnsi="Aptos"/>
+          <w:lang w:val="en-US"/>
+        </w:rPr>
+      </w:pPr>
+    </w:p>
+    <w:p>
+      <w:pPr>
+        <w:spacing w:after="0" w:line="240" w:lineRule="auto"/>
+        <w:rPr>
+          <w:rFonts w:ascii="Aptos" w:hAnsi="Aptos"/>
+          <w:lang w:val="en-US"/>
+        </w:rPr>
+      </w:pPr>
+    </w:p>
+    <w:p>
+      <w:pPr>
+        <w:spacing w:after="0" w:line="240" w:lineRule="auto"/>
+        <w:rPr>
+          <w:rFonts w:ascii="Aptos" w:hAnsi="Aptos"/>
+          <w:b/>
+          <w:bCs/>
+          <w:sz w:val="24"/>
+          <w:szCs w:val="24"/>
+          <w:lang w:val="en-US"/>
+        </w:rPr>
+      </w:pPr>
+      <w:r>
+        <w:rPr>
+          <w:rFonts w:ascii="Aptos" w:hAnsi="Aptos"/>
+          <w:b/>
+          <w:bCs/>
+          <w:sz w:val="24"/>
+          <w:szCs w:val="24"/>
+          <w:lang w:val="en-US"/>
+        </w:rPr>
+        <w:lastRenderedPageBreak/>
+        <w:t>Observer Design Pattern</w:t>
+      </w:r>
+      <w:r>
+        <w:rPr>
+          <w:rFonts w:ascii="Aptos" w:hAnsi="Aptos"/>
+          <w:b/>
+          <w:bCs/>
+          <w:sz w:val="24"/>
+          <w:szCs w:val="24"/>
+          <w:lang w:val="en-US"/>
+        </w:rPr>
+        <w:t xml:space="preserve"> (Publish-Subscribe Pattern)</w:t>
+      </w:r>
+    </w:p>
+    <w:p>
+      <w:pPr>
+        <w:pStyle w:val="ListParagraph"/>
+        <w:numPr>
+          <w:ilvl w:val="0"/>
+          <w:numId w:val="16"/>
+        </w:numPr>
+        <w:spacing w:after="0" w:line="240" w:lineRule="auto"/>
+        <w:rPr>
+          <w:rFonts w:ascii="Aptos" w:hAnsi="Aptos"/>
+          <w:lang w:val="en-US"/>
+        </w:rPr>
+      </w:pPr>
+      <w:r>
+        <w:rPr>
+          <w:rFonts w:ascii="Aptos" w:hAnsi="Aptos"/>
+          <w:lang w:val="en-US"/>
+        </w:rPr>
+        <w:t>Observer Design pattern is a behavioral design pattern that lets us define a subscription mechanism to notify multiple objects (called Observers) about any changes in the state of the object they’re observing i.e., one to many dependencies between objects</w:t>
+      </w:r>
+      <w:r>
+        <w:rPr>
+          <w:rFonts w:ascii="Aptos" w:hAnsi="Aptos"/>
+          <w:lang w:val="en-US"/>
+        </w:rPr>
+        <w:t>: Observable &amp; Observers.</w:t>
+      </w:r>
+    </w:p>
+    <w:p>
+      <w:pPr>
+        <w:spacing w:after="0" w:line="240" w:lineRule="auto"/>
+        <w:rPr>
+          <w:rFonts w:ascii="Aptos" w:hAnsi="Aptos"/>
+          <w:lang w:val="en-US"/>
+        </w:rPr>
+      </w:pPr>
+    </w:p>
+    <w:p>
+      <w:pPr>
+        <w:pStyle w:val="ListParagraph"/>
+        <w:numPr>
+          <w:ilvl w:val="0"/>
+          <w:numId w:val="16"/>
+        </w:numPr>
+        <w:spacing w:after="0" w:line="240" w:lineRule="auto"/>
+        <w:rPr>
+          <w:rFonts w:ascii="Aptos" w:hAnsi="Aptos"/>
+          <w:lang w:val="en-US"/>
+        </w:rPr>
+      </w:pPr>
+      <w:r>
+        <w:rPr>
+          <w:rFonts w:ascii="Aptos" w:hAnsi="Aptos"/>
+          <w:lang w:val="en-US"/>
+        </w:rPr>
+        <w:t>In this pattern, many observers (subscriber objects) observe a particular subject (publisher object). Observers register with a subject to be notified when a change is made inside that subject.</w:t>
+      </w:r>
+    </w:p>
+    <w:p>
+      <w:pPr>
+        <w:spacing w:after="0" w:line="240" w:lineRule="auto"/>
+        <w:rPr>
+          <w:rFonts w:ascii="Aptos" w:hAnsi="Aptos"/>
+          <w:lang w:val="en-US"/>
+        </w:rPr>
+      </w:pPr>
+    </w:p>
+    <w:p>
+      <w:pPr>
+        <w:pStyle w:val="ListParagraph"/>
+        <w:numPr>
+          <w:ilvl w:val="0"/>
+          <w:numId w:val="16"/>
+        </w:numPr>
+        <w:spacing w:after="0" w:line="240" w:lineRule="auto"/>
+        <w:rPr>
+          <w:rFonts w:ascii="Aptos" w:hAnsi="Aptos"/>
+          <w:lang w:val="en-US"/>
+        </w:rPr>
+      </w:pPr>
+      <w:r>
+        <w:rPr>
+          <w:rFonts w:ascii="Aptos" w:hAnsi="Aptos"/>
+          <w:i/>
+          <w:iCs/>
+          <w:u w:val="single"/>
+          <w:lang w:val="en-US"/>
+        </w:rPr>
+        <w:t>These objects are loosely coupled</w:t>
+      </w:r>
+      <w:r>
+        <w:rPr>
+          <w:rFonts w:ascii="Aptos" w:hAnsi="Aptos"/>
+          <w:lang w:val="en-US"/>
+        </w:rPr>
+        <w:t xml:space="preserve"> as an observer object can register or unregister from a subject at any point of time.</w:t>
+      </w:r>
+    </w:p>
+    <w:p>
+      <w:pPr>
+        <w:spacing w:after="0" w:line="240" w:lineRule="auto"/>
+        <w:rPr>
+          <w:rFonts w:ascii="Aptos" w:hAnsi="Aptos"/>
+          <w:lang w:val="en-US"/>
+        </w:rPr>
+      </w:pPr>
+    </w:p>
+    <w:p>
+      <w:pPr>
+        <w:spacing w:after="0" w:line="240" w:lineRule="auto"/>
+        <w:rPr>
+          <w:rFonts w:ascii="Aptos" w:hAnsi="Aptos"/>
+          <w:b/>
+          <w:bCs/>
+          <w:sz w:val="24"/>
+          <w:szCs w:val="24"/>
+          <w:lang w:val="en-US"/>
+        </w:rPr>
+      </w:pPr>
+      <w:r>
+        <w:rPr>
+          <w:rFonts w:ascii="Aptos" w:hAnsi="Aptos"/>
+          <w:b/>
+          <w:bCs/>
+          <w:sz w:val="24"/>
+          <w:szCs w:val="24"/>
+          <w:lang w:val="en-US"/>
+        </w:rPr>
+        <w:t>Components of Observer Design Pattern</w:t>
+      </w:r>
+    </w:p>
+    <w:p>
+      <w:pPr>
+        <w:spacing w:after="0" w:line="240" w:lineRule="auto"/>
+        <w:jc w:val="center"/>
+        <w:rPr>
+          <w:rFonts w:ascii="Aptos" w:hAnsi="Aptos"/>
+          <w:b/>
+          <w:bCs/>
+          <w:sz w:val="24"/>
+          <w:szCs w:val="24"/>
+          <w:u w:val="single"/>
+          <w:lang w:val="en-US"/>
+        </w:rPr>
+      </w:pPr>
+      <w:r>
+        <w:rPr>
+          <w:rFonts w:ascii="Aptos" w:hAnsi="Aptos"/>
+          <w:sz w:val="24"/>
+          <w:szCs w:val="24"/>
+          <w:lang w:val="en-US"/>
+        </w:rPr>
+        <w:drawing>
+          <wp:inline distT="0" distB="0" distL="0" distR="0" wp14:anchorId="284219B2" wp14:editId="0AE0894D">
+            <wp:extent cx="5471634" cy="3939881"/>
+            <wp:effectExtent l="0" t="0" r="0" b="3810"/>
+            <wp:docPr id="786775579" name="Picture 1"/>
+            <wp:cNvGraphicFramePr>
+              <a:graphicFrameLocks xmlns:a="http://schemas.openxmlformats.org/drawingml/2006/main" noChangeAspect="1"/>
+            </wp:cNvGraphicFramePr>
+            <a:graphic xmlns:a="http://schemas.openxmlformats.org/drawingml/2006/main">
+              <a:graphicData uri="http://schemas.openxmlformats.org/drawingml/2006/picture">
+                <pic:pic xmlns:pic="http://schemas.openxmlformats.org/drawingml/2006/picture">
+                  <pic:nvPicPr>
+                    <pic:cNvPr id="786775579" name=""/>
+                    <pic:cNvPicPr/>
+                  </pic:nvPicPr>
+                  <pic:blipFill>
+                    <a:blip r:embed="rId11"/>
+                    <a:stretch>
+                      <a:fillRect/>
+                    </a:stretch>
+                  </pic:blipFill>
+                  <pic:spPr>
+                    <a:xfrm>
+                      <a:off x="0" y="0"/>
+                      <a:ext cx="5471634" cy="3939881"/>
+                    </a:xfrm>
+                    <a:prstGeom prst="rect">
+                      <a:avLst/>
+                    </a:prstGeom>
+                  </pic:spPr>
+                </pic:pic>
+              </a:graphicData>
+            </a:graphic>
+          </wp:inline>
+        </w:drawing>
+      </w:r>
+    </w:p>
+    <w:p>
+      <w:pPr>
+        <w:spacing w:after="0" w:line="240" w:lineRule="auto"/>
+        <w:rPr>
+          <w:rFonts w:ascii="Aptos" w:hAnsi="Aptos"/>
+          <w:lang w:val="en-US"/>
+        </w:rPr>
+      </w:pPr>
+    </w:p>
+    <w:p>
+      <w:pPr>
+        <w:spacing w:after="0" w:line="240" w:lineRule="auto"/>
+        <w:rPr>
+          <w:rFonts w:ascii="Aptos" w:hAnsi="Aptos"/>
+          <w:b/>
+          <w:bCs/>
+          <w:u w:val="single"/>
+          <w:lang w:val="en-US"/>
+        </w:rPr>
+      </w:pPr>
+      <w:r>
+        <w:rPr>
+          <w:rFonts w:ascii="Aptos" w:hAnsi="Aptos"/>
+          <w:b/>
+          <w:bCs/>
+          <w:u w:val="single"/>
+          <w:lang w:val="en-US"/>
+        </w:rPr>
+        <w:t>1. Subject</w:t>
+      </w:r>
+      <w:r>
+        <w:rPr>
+          <w:rFonts w:ascii="Aptos" w:hAnsi="Aptos"/>
+          <w:b/>
+          <w:bCs/>
+          <w:u w:val="single"/>
+          <w:lang w:val="en-US"/>
+        </w:rPr>
+        <w:t xml:space="preserve"> / Observable / Publisher</w:t>
+      </w:r>
+    </w:p>
+    <w:p>
+      <w:pPr>
+        <w:pStyle w:val="ListParagraph"/>
+        <w:numPr>
+          <w:ilvl w:val="0"/>
+          <w:numId w:val="17"/>
+        </w:numPr>
+        <w:spacing w:after="0" w:line="240" w:lineRule="auto"/>
+        <w:rPr>
+          <w:rFonts w:ascii="Aptos" w:hAnsi="Aptos"/>
+          <w:lang w:val="en-US"/>
+        </w:rPr>
+      </w:pPr>
+      <w:r>
+        <w:rPr>
+          <w:rFonts w:ascii="Aptos" w:hAnsi="Aptos"/>
+          <w:lang w:val="en-US"/>
+        </w:rPr>
+        <w:t>Subject maintains a list of observers &amp; also provides method to register, unregister &amp; notify observers about any changes in the state of subject / observable / publisher object.</w:t>
+      </w:r>
+    </w:p>
+    <w:p>
+      <w:pPr>
+        <w:pStyle w:val="ListParagraph"/>
+        <w:numPr>
+          <w:ilvl w:val="0"/>
+          <w:numId w:val="17"/>
+        </w:numPr>
+        <w:spacing w:after="0" w:line="240" w:lineRule="auto"/>
+        <w:rPr>
+          <w:rFonts w:ascii="Aptos" w:hAnsi="Aptos"/>
+          <w:lang w:val="en-US"/>
+        </w:rPr>
+      </w:pPr>
+      <w:r>
+        <w:rPr>
+          <w:rFonts w:ascii="Aptos" w:hAnsi="Aptos"/>
+          <w:lang w:val="en-US"/>
+        </w:rPr>
+        <w:t>It can be interface or abstract class.</w:t>
+      </w:r>
+    </w:p>
+    <w:p>
+      <w:pPr>
+        <w:spacing w:after="0" w:line="240" w:lineRule="auto"/>
+        <w:rPr>
+          <w:rFonts w:ascii="Aptos" w:hAnsi="Aptos"/>
+          <w:lang w:val="en-US"/>
+        </w:rPr>
+      </w:pPr>
+    </w:p>
+    <w:p>
+      <w:pPr>
+        <w:spacing w:after="0" w:line="240" w:lineRule="auto"/>
+        <w:rPr>
+          <w:rFonts w:ascii="Aptos" w:hAnsi="Aptos"/>
+          <w:b/>
+          <w:bCs/>
+          <w:u w:val="single"/>
+          <w:lang w:val="en-US"/>
+        </w:rPr>
+      </w:pPr>
+      <w:r>
+        <w:rPr>
+          <w:rFonts w:ascii="Aptos" w:hAnsi="Aptos"/>
+          <w:b/>
+          <w:bCs/>
+          <w:u w:val="single"/>
+          <w:lang w:val="en-US"/>
+        </w:rPr>
+        <w:t>2. Concrete Subject</w:t>
+      </w:r>
+    </w:p>
+    <w:p>
+      <w:pPr>
+        <w:pStyle w:val="ListParagraph"/>
+        <w:numPr>
+          <w:ilvl w:val="0"/>
+          <w:numId w:val="18"/>
+        </w:numPr>
+        <w:spacing w:after="0" w:line="240" w:lineRule="auto"/>
+        <w:rPr>
+          <w:rFonts w:ascii="Aptos" w:hAnsi="Aptos"/>
+          <w:lang w:val="en-US"/>
+        </w:rPr>
+      </w:pPr>
+      <w:r>
+        <w:rPr>
+          <w:rFonts w:ascii="Aptos" w:hAnsi="Aptos"/>
+          <w:lang w:val="en-US"/>
+        </w:rPr>
+        <w:t>Concrete subjects are specific implementations of the subject</w:t>
+      </w:r>
+      <w:r>
+        <w:rPr>
+          <w:rFonts w:ascii="Aptos" w:hAnsi="Aptos"/>
+          <w:lang w:val="en-US"/>
+        </w:rPr>
+        <w:t xml:space="preserve"> interface</w:t>
+      </w:r>
+      <w:r>
+        <w:rPr>
+          <w:rFonts w:ascii="Aptos" w:hAnsi="Aptos"/>
+          <w:lang w:val="en-US"/>
+        </w:rPr>
+        <w:t>.</w:t>
+      </w:r>
+    </w:p>
+    <w:p>
+      <w:pPr>
+        <w:pStyle w:val="ListParagraph"/>
+        <w:numPr>
+          <w:ilvl w:val="0"/>
+          <w:numId w:val="18"/>
+        </w:numPr>
+        <w:spacing w:after="0" w:line="240" w:lineRule="auto"/>
+        <w:rPr>
+          <w:rFonts w:ascii="Aptos" w:hAnsi="Aptos"/>
+          <w:lang w:val="en-US"/>
+        </w:rPr>
+      </w:pPr>
+      <w:r>
+        <w:rPr>
+          <w:rFonts w:ascii="Aptos" w:hAnsi="Aptos"/>
+          <w:lang w:val="en-US"/>
+        </w:rPr>
+        <w:t xml:space="preserve">They hold the actual state or data </w:t>
+      </w:r>
+      <w:r>
+        <w:rPr>
+          <w:rFonts w:ascii="Aptos" w:hAnsi="Aptos"/>
+          <w:lang w:val="en-US"/>
+        </w:rPr>
+        <w:t>under observation</w:t>
+      </w:r>
+      <w:r>
+        <w:rPr>
+          <w:rFonts w:ascii="Aptos" w:hAnsi="Aptos"/>
+          <w:lang w:val="en-US"/>
+        </w:rPr>
+        <w:t xml:space="preserve"> &amp; notify </w:t>
+      </w:r>
+      <w:r>
+        <w:rPr>
+          <w:rFonts w:ascii="Aptos" w:hAnsi="Aptos"/>
+          <w:lang w:val="en-US"/>
+        </w:rPr>
+        <w:t>t</w:t>
+      </w:r>
+      <w:r>
+        <w:rPr>
+          <w:rFonts w:ascii="Aptos" w:hAnsi="Aptos"/>
+          <w:lang w:val="en-US"/>
+        </w:rPr>
+        <w:t>he subscribed observers about any changes in the state.</w:t>
+      </w:r>
+    </w:p>
+    <w:p>
+      <w:pPr>
+        <w:pStyle w:val="ListParagraph"/>
+        <w:numPr>
+          <w:ilvl w:val="0"/>
+          <w:numId w:val="18"/>
+        </w:numPr>
+        <w:spacing w:after="0" w:line="240" w:lineRule="auto"/>
+        <w:rPr>
+          <w:rFonts w:ascii="Aptos" w:hAnsi="Aptos"/>
+          <w:lang w:val="en-US"/>
+        </w:rPr>
+      </w:pPr>
+      <w:r>
+        <w:rPr>
+          <w:rFonts w:ascii="Aptos" w:hAnsi="Aptos"/>
+          <w:lang w:val="en-US"/>
+        </w:rPr>
+        <w:t>E.g., if a Weather Station is the Subject, Specific Weather Stations in different locations would be Concrete Subjects.</w:t>
+      </w:r>
+    </w:p>
+    <w:p>
+      <w:pPr>
+        <w:spacing w:after="0" w:line="240" w:lineRule="auto"/>
+        <w:rPr>
+          <w:rFonts w:ascii="Aptos" w:hAnsi="Aptos"/>
+          <w:lang w:val="en-US"/>
+        </w:rPr>
+      </w:pPr>
+    </w:p>
+    <w:p>
+      <w:pPr>
+        <w:spacing w:after="0" w:line="240" w:lineRule="auto"/>
+        <w:rPr>
+          <w:rFonts w:ascii="Aptos" w:hAnsi="Aptos"/>
+          <w:b/>
+          <w:bCs/>
+          <w:u w:val="single"/>
+          <w:lang w:val="en-US"/>
+        </w:rPr>
+      </w:pPr>
+      <w:r>
+        <w:rPr>
+          <w:rFonts w:ascii="Aptos" w:hAnsi="Aptos"/>
+          <w:b/>
+          <w:bCs/>
+          <w:u w:val="single"/>
+          <w:lang w:val="en-US"/>
+        </w:rPr>
+        <w:t>3</w:t>
+      </w:r>
+      <w:r>
+        <w:rPr>
+          <w:rFonts w:ascii="Aptos" w:hAnsi="Aptos"/>
+          <w:b/>
+          <w:bCs/>
+          <w:u w:val="single"/>
+          <w:lang w:val="en-US"/>
+        </w:rPr>
+        <w:t>. Observer</w:t>
+      </w:r>
+      <w:r>
+        <w:rPr>
+          <w:rFonts w:ascii="Aptos" w:hAnsi="Aptos"/>
+          <w:b/>
+          <w:bCs/>
+          <w:u w:val="single"/>
+          <w:lang w:val="en-US"/>
+        </w:rPr>
+        <w:t xml:space="preserve"> / Subscriber </w:t>
+      </w:r>
+      <w:r>
+        <w:rPr>
+          <w:rFonts w:ascii="Aptos" w:hAnsi="Aptos"/>
+          <w:b/>
+          <w:bCs/>
+          <w:u w:val="single"/>
+          <w:lang w:val="en-US"/>
+        </w:rPr>
+        <w:t>interface</w:t>
+      </w:r>
+    </w:p>
+    <w:p>
+      <w:pPr>
+        <w:pStyle w:val="ListParagraph"/>
+        <w:numPr>
+          <w:ilvl w:val="0"/>
+          <w:numId w:val="17"/>
+        </w:numPr>
+        <w:spacing w:after="0" w:line="240" w:lineRule="auto"/>
+        <w:rPr>
+          <w:rFonts w:ascii="Aptos" w:hAnsi="Aptos"/>
+          <w:lang w:val="en-US"/>
+        </w:rPr>
+      </w:pPr>
+      <w:r>
+        <w:rPr>
+          <w:rFonts w:ascii="Aptos" w:hAnsi="Aptos"/>
+          <w:lang w:val="en-US"/>
+        </w:rPr>
+        <w:t>Observer defines an interface with an update method to ensure that concrete observers receive updates from the subject in a consistent way.</w:t>
+      </w:r>
+    </w:p>
+    <w:p>
+      <w:pPr>
+        <w:pStyle w:val="ListParagraph"/>
+        <w:numPr>
+          <w:ilvl w:val="0"/>
+          <w:numId w:val="17"/>
+        </w:numPr>
+        <w:spacing w:after="0" w:line="240" w:lineRule="auto"/>
+        <w:rPr>
+          <w:rFonts w:ascii="Aptos" w:hAnsi="Aptos"/>
+          <w:lang w:val="en-US"/>
+        </w:rPr>
+      </w:pPr>
+      <w:r>
+        <w:rPr>
+          <w:rFonts w:ascii="Aptos" w:hAnsi="Aptos"/>
+          <w:lang w:val="en-US"/>
+        </w:rPr>
+        <w:t>It can be interface or abstract class.</w:t>
+      </w:r>
+    </w:p>
+    <w:p>
+      <w:pPr>
+        <w:spacing w:after="0" w:line="240" w:lineRule="auto"/>
+        <w:rPr>
+          <w:rFonts w:ascii="Aptos" w:hAnsi="Aptos"/>
+          <w:lang w:val="en-US"/>
+        </w:rPr>
+      </w:pPr>
+    </w:p>
+    <w:p>
+      <w:pPr>
+        <w:spacing w:after="0" w:line="240" w:lineRule="auto"/>
+        <w:rPr>
+          <w:rFonts w:ascii="Aptos" w:hAnsi="Aptos"/>
+          <w:lang w:val="en-US"/>
+        </w:rPr>
+      </w:pPr>
+    </w:p>
+    <w:p>
+      <w:pPr>
+        <w:spacing w:after="0" w:line="240" w:lineRule="auto"/>
+        <w:rPr>
+          <w:rFonts w:ascii="Aptos" w:hAnsi="Aptos"/>
+          <w:lang w:val="en-US"/>
+        </w:rPr>
+      </w:pPr>
+    </w:p>
+    <w:p>
+      <w:pPr>
+        <w:spacing w:after="0" w:line="240" w:lineRule="auto"/>
+        <w:rPr>
+          <w:rFonts w:ascii="Aptos" w:hAnsi="Aptos"/>
+          <w:lang w:val="en-US"/>
+        </w:rPr>
+      </w:pPr>
+    </w:p>
+    <w:p>
+      <w:pPr>
+        <w:spacing w:after="0" w:line="240" w:lineRule="auto"/>
+        <w:rPr>
+          <w:rFonts w:ascii="Aptos" w:hAnsi="Aptos"/>
+          <w:b/>
+          <w:bCs/>
+          <w:u w:val="single"/>
+          <w:lang w:val="en-US"/>
+        </w:rPr>
+      </w:pPr>
+      <w:r>
+        <w:rPr>
+          <w:rFonts w:ascii="Aptos" w:hAnsi="Aptos"/>
+          <w:b/>
+          <w:bCs/>
+          <w:u w:val="single"/>
+          <w:lang w:val="en-US"/>
+        </w:rPr>
+        <w:lastRenderedPageBreak/>
+        <w:t>4. Concrete Observer</w:t>
+      </w:r>
+    </w:p>
+    <w:p>
+      <w:pPr>
+        <w:pStyle w:val="ListParagraph"/>
+        <w:numPr>
+          <w:ilvl w:val="0"/>
+          <w:numId w:val="19"/>
+        </w:numPr>
+        <w:spacing w:after="0" w:line="240" w:lineRule="auto"/>
+        <w:rPr>
+          <w:rFonts w:ascii="Aptos" w:hAnsi="Aptos"/>
+          <w:lang w:val="en-US"/>
+        </w:rPr>
+      </w:pPr>
+      <w:r>
+        <w:rPr>
+          <w:rFonts w:ascii="Aptos" w:hAnsi="Aptos"/>
+          <w:lang w:val="en-US"/>
+        </w:rPr>
+        <w:t>Concrete observers are specific implementations of the observer interface.</w:t>
+      </w:r>
+    </w:p>
+    <w:p>
+      <w:pPr>
+        <w:pStyle w:val="ListParagraph"/>
+        <w:numPr>
+          <w:ilvl w:val="0"/>
+          <w:numId w:val="19"/>
+        </w:numPr>
+        <w:spacing w:after="0" w:line="240" w:lineRule="auto"/>
+        <w:rPr>
+          <w:rFonts w:ascii="Aptos" w:hAnsi="Aptos"/>
+          <w:lang w:val="en-US"/>
+        </w:rPr>
+      </w:pPr>
+      <w:r>
+        <w:rPr>
+          <w:rFonts w:ascii="Aptos" w:hAnsi="Aptos"/>
+          <w:lang w:val="en-US"/>
+        </w:rPr>
+        <w:t>They get registered to the concrete subject</w:t>
+      </w:r>
+      <w:r>
+        <w:rPr>
+          <w:rFonts w:ascii="Aptos" w:hAnsi="Aptos"/>
+          <w:lang w:val="en-US"/>
+        </w:rPr>
+        <w:t>s &amp; react when notified of a state change i.e., when the subject’s state changes, the concrete observer’s update () method is invoked, allowing it to take appropriate actions.</w:t>
+      </w:r>
+    </w:p>
+    <w:p>
+      <w:pPr>
+        <w:pStyle w:val="ListParagraph"/>
+        <w:numPr>
+          <w:ilvl w:val="0"/>
+          <w:numId w:val="19"/>
+        </w:numPr>
+        <w:spacing w:after="0" w:line="240" w:lineRule="auto"/>
+        <w:rPr>
+          <w:rFonts w:ascii="Aptos" w:hAnsi="Aptos"/>
+          <w:lang w:val="en-US"/>
+        </w:rPr>
+      </w:pPr>
+      <w:r>
+        <w:rPr>
+          <w:rFonts w:ascii="Aptos" w:hAnsi="Aptos"/>
+          <w:lang w:val="en-US"/>
+        </w:rPr>
+        <w:t>E.g., A Weather app on smartphone can be a concrete observer that reacts to changes from a weather station.</w:t>
+      </w:r>
+    </w:p>
+    <w:p>
+      <w:pPr>
+        <w:spacing w:after="0" w:line="240" w:lineRule="auto"/>
+        <w:rPr>
+          <w:rFonts w:ascii="Aptos" w:hAnsi="Aptos"/>
+          <w:lang w:val="en-US"/>
+        </w:rPr>
+      </w:pPr>
+    </w:p>
+    <w:p>
+      <w:pPr>
+        <w:spacing w:after="0" w:line="240" w:lineRule="auto"/>
+        <w:jc w:val="center"/>
+        <w:rPr>
+          <w:rFonts w:ascii="Aptos" w:hAnsi="Aptos"/>
+          <w:lang w:val="en-US"/>
+        </w:rPr>
+      </w:pPr>
+      <w:r>
+        <w:rPr>
+          <w:rFonts w:ascii="Aptos" w:hAnsi="Aptos"/>
+          <w:lang w:val="en-US"/>
+        </w:rPr>
+        <w:drawing>
+          <wp:inline distT="0" distB="0" distL="0" distR="0" wp14:anchorId="78F4EFB5" wp14:editId="383D6A29">
+            <wp:extent cx="5753100" cy="3839798"/>
+            <wp:effectExtent l="0" t="0" r="0" b="8890"/>
+            <wp:docPr id="301103546" name="Picture 1"/>
+            <wp:cNvGraphicFramePr>
+              <a:graphicFrameLocks xmlns:a="http://schemas.openxmlformats.org/drawingml/2006/main" noChangeAspect="1"/>
+            </wp:cNvGraphicFramePr>
+            <a:graphic xmlns:a="http://schemas.openxmlformats.org/drawingml/2006/main">
+              <a:graphicData uri="http://schemas.openxmlformats.org/drawingml/2006/picture">
+                <pic:pic xmlns:pic="http://schemas.openxmlformats.org/drawingml/2006/picture">
+                  <pic:nvPicPr>
+                    <pic:cNvPr id="301103546" name=""/>
+                    <pic:cNvPicPr/>
+                  </pic:nvPicPr>
+                  <pic:blipFill>
+                    <a:blip r:embed="rId12"/>
+                    <a:stretch>
+                      <a:fillRect/>
+                    </a:stretch>
+                  </pic:blipFill>
+                  <pic:spPr>
+                    <a:xfrm>
+                      <a:off x="0" y="0"/>
+                      <a:ext cx="5761024" cy="3845087"/>
+                    </a:xfrm>
+                    <a:prstGeom prst="rect">
+                      <a:avLst/>
+                    </a:prstGeom>
+                  </pic:spPr>
+                </pic:pic>
+              </a:graphicData>
+            </a:graphic>
+          </wp:inline>
+        </w:drawing>
+      </w:r>
+    </w:p>
+    <w:p>
+      <w:pPr>
+        <w:spacing w:after="0" w:line="240" w:lineRule="auto"/>
+        <w:rPr>
+          <w:rFonts w:ascii="Aptos" w:hAnsi="Aptos"/>
+          <w:lang w:val="en-US"/>
+        </w:rPr>
+      </w:pPr>
+    </w:p>
+    <w:p>
+      <w:pPr>
+        <w:spacing w:after="0" w:line="240" w:lineRule="auto"/>
+        <w:rPr>
+          <w:rFonts w:ascii="Aptos" w:hAnsi="Aptos"/>
+          <w:lang w:val="en-US"/>
+        </w:rPr>
+      </w:pPr>
+    </w:p>
+    <w:p>
+      <w:pPr>
+        <w:spacing w:after="0" w:line="240" w:lineRule="auto"/>
+        <w:rPr>
+          <w:rFonts w:ascii="Aptos" w:hAnsi="Aptos"/>
+          <w:lang w:val="en-US"/>
+        </w:rPr>
+      </w:pPr>
+    </w:p>
+    <w:p>
+      <w:pPr>
+        <w:spacing w:after="0" w:line="240" w:lineRule="auto"/>
+        <w:rPr>
+          <w:rFonts w:ascii="Aptos" w:hAnsi="Aptos"/>
+          <w:lang w:val="en-US"/>
+        </w:rPr>
+      </w:pPr>
+    </w:p>
+    <w:p>
+      <w:pPr>
+        <w:spacing w:after="0" w:line="240" w:lineRule="auto"/>
+        <w:rPr>
+          <w:rFonts w:ascii="Aptos" w:hAnsi="Aptos"/>
+          <w:lang w:val="en-US"/>
+        </w:rPr>
+      </w:pPr>
+    </w:p>
+    <w:p>
+      <w:pPr>
+        <w:spacing w:after="0" w:line="240" w:lineRule="auto"/>
+        <w:rPr>
+          <w:rFonts w:ascii="Aptos" w:hAnsi="Aptos"/>
+          <w:lang w:val="en-US"/>
+        </w:rPr>
+      </w:pPr>
+    </w:p>
+    <w:p>
+      <w:pPr>
+        <w:spacing w:after="0" w:line="240" w:lineRule="auto"/>
+        <w:rPr>
+          <w:rFonts w:ascii="Aptos" w:hAnsi="Aptos"/>
+          <w:lang w:val="en-US"/>
+        </w:rPr>
+      </w:pPr>
+    </w:p>
+    <w:p>
+      <w:pPr>
+        <w:spacing w:after="0" w:line="240" w:lineRule="auto"/>
+        <w:rPr>
+          <w:rFonts w:ascii="Aptos" w:hAnsi="Aptos"/>
+          <w:lang w:val="en-US"/>
+        </w:rPr>
+      </w:pPr>
+    </w:p>
+    <w:p>
+      <w:pPr>
+        <w:spacing w:after="0" w:line="240" w:lineRule="auto"/>
+        <w:rPr>
+          <w:rFonts w:ascii="Aptos" w:hAnsi="Aptos"/>
+          <w:lang w:val="en-US"/>
+        </w:rPr>
+      </w:pPr>
+    </w:p>
+    <w:p>
+      <w:pPr>
+        <w:spacing w:after="0" w:line="240" w:lineRule="auto"/>
+        <w:rPr>
+          <w:rFonts w:ascii="Aptos" w:hAnsi="Aptos"/>
+          <w:lang w:val="en-US"/>
+        </w:rPr>
+      </w:pPr>
+    </w:p>
+    <w:p>
+      <w:pPr>
+        <w:spacing w:after="0" w:line="240" w:lineRule="auto"/>
+        <w:rPr>
+          <w:rFonts w:ascii="Aptos" w:hAnsi="Aptos"/>
+          <w:lang w:val="en-US"/>
+        </w:rPr>
+      </w:pPr>
+    </w:p>
+    <w:p>
+      <w:pPr>
+        <w:spacing w:after="0" w:line="240" w:lineRule="auto"/>
+        <w:rPr>
+          <w:rFonts w:ascii="Aptos" w:hAnsi="Aptos"/>
+          <w:lang w:val="en-US"/>
+        </w:rPr>
+      </w:pPr>
+    </w:p>
+    <w:p>
+      <w:pPr>
+        <w:spacing w:after="0" w:line="240" w:lineRule="auto"/>
+        <w:rPr>
+          <w:rFonts w:ascii="Aptos" w:hAnsi="Aptos"/>
+          <w:lang w:val="en-US"/>
+        </w:rPr>
+      </w:pPr>
+    </w:p>
+    <w:p>
+      <w:pPr>
+        <w:spacing w:after="0" w:line="240" w:lineRule="auto"/>
+        <w:rPr>
+          <w:rFonts w:ascii="Aptos" w:hAnsi="Aptos"/>
+          <w:lang w:val="en-US"/>
+        </w:rPr>
+      </w:pPr>
+    </w:p>
+    <w:p>
+      <w:pPr>
+        <w:spacing w:after="0" w:line="240" w:lineRule="auto"/>
+        <w:rPr>
+          <w:rFonts w:ascii="Aptos" w:hAnsi="Aptos"/>
+          <w:lang w:val="en-US"/>
+        </w:rPr>
+      </w:pPr>
+    </w:p>
+    <w:p>
+      <w:pPr>
+        <w:spacing w:after="0" w:line="240" w:lineRule="auto"/>
+        <w:rPr>
+          <w:rFonts w:ascii="Aptos" w:hAnsi="Aptos"/>
+          <w:lang w:val="en-US"/>
+        </w:rPr>
+      </w:pPr>
+    </w:p>
+    <w:p>
+      <w:pPr>
+        <w:spacing w:after="0" w:line="240" w:lineRule="auto"/>
+        <w:rPr>
+          <w:rFonts w:ascii="Aptos" w:hAnsi="Aptos"/>
+          <w:lang w:val="en-US"/>
+        </w:rPr>
+      </w:pPr>
+    </w:p>
+    <w:p>
+      <w:pPr>
+        <w:spacing w:after="0" w:line="240" w:lineRule="auto"/>
+        <w:rPr>
+          <w:rFonts w:ascii="Aptos" w:hAnsi="Aptos"/>
+          <w:lang w:val="en-US"/>
+        </w:rPr>
+      </w:pPr>
+    </w:p>
+    <w:p>
+      <w:pPr>
+        <w:spacing w:after="0" w:line="240" w:lineRule="auto"/>
+        <w:rPr>
+          <w:rFonts w:ascii="Aptos" w:hAnsi="Aptos"/>
+          <w:lang w:val="en-US"/>
+        </w:rPr>
+      </w:pPr>
+    </w:p>
+    <w:p>
+      <w:pPr>
+        <w:spacing w:after="0" w:line="240" w:lineRule="auto"/>
+        <w:rPr>
+          <w:rFonts w:ascii="Aptos" w:hAnsi="Aptos"/>
+          <w:lang w:val="en-US"/>
+        </w:rPr>
+      </w:pPr>
+    </w:p>
+    <w:p>
+      <w:pPr>
+        <w:spacing w:after="0" w:line="240" w:lineRule="auto"/>
+        <w:rPr>
+          <w:rFonts w:ascii="Aptos" w:hAnsi="Aptos"/>
+          <w:lang w:val="en-US"/>
+        </w:rPr>
+      </w:pPr>
+    </w:p>
+    <w:p>
+      <w:pPr>
+        <w:spacing w:after="0" w:line="240" w:lineRule="auto"/>
+        <w:rPr>
+          <w:rFonts w:ascii="Aptos" w:hAnsi="Aptos"/>
+          <w:lang w:val="en-US"/>
+        </w:rPr>
+      </w:pPr>
+    </w:p>
+    <w:p>
+      <w:pPr>
+        <w:spacing w:after="0" w:line="240" w:lineRule="auto"/>
+        <w:rPr>
+          <w:rFonts w:ascii="Aptos" w:hAnsi="Aptos"/>
+          <w:lang w:val="en-US"/>
+        </w:rPr>
+      </w:pPr>
+    </w:p>
+    <w:p>
+      <w:pPr>
+        <w:spacing w:after="0" w:line="240" w:lineRule="auto"/>
+        <w:rPr>
+          <w:rFonts w:ascii="Aptos" w:hAnsi="Aptos"/>
+          <w:lang w:val="en-US"/>
+        </w:rPr>
+      </w:pPr>
+    </w:p>
+    <w:p>
+      <w:pPr>
+        <w:spacing w:after="0" w:line="240" w:lineRule="auto"/>
+        <w:rPr>
+          <w:rFonts w:ascii="Aptos" w:hAnsi="Aptos"/>
+          <w:lang w:val="en-US"/>
+        </w:rPr>
+      </w:pPr>
+    </w:p>
+    <w:p>
+      <w:pPr>
+        <w:spacing w:after="0" w:line="240" w:lineRule="auto"/>
+        <w:rPr>
+          <w:rFonts w:ascii="Aptos" w:hAnsi="Aptos"/>
+          <w:lang w:val="en-US"/>
+        </w:rPr>
+      </w:pPr>
+    </w:p>
+    <w:p>
+      <w:pPr>
+        <w:spacing w:after="0" w:line="240" w:lineRule="auto"/>
+        <w:rPr>
+          <w:rFonts w:ascii="Aptos" w:hAnsi="Aptos"/>
+          <w:lang w:val="en-US"/>
+        </w:rPr>
+      </w:pPr>
+      <w:r>
+        <w:rPr>
+          <w:rFonts w:ascii="Aptos" w:hAnsi="Aptos"/>
+          <w:lang w:val="en-US"/>
+        </w:rPr>
+        <w:lastRenderedPageBreak/>
+        <w:t>Example1 – Weather Application</w:t>
+      </w:r>
+    </w:p>
+    <w:p>
+      <w:pPr>
+        <w:spacing w:after="0" w:line="240" w:lineRule="auto"/>
+        <w:rPr>
+          <w:rFonts w:ascii="Aptos" w:hAnsi="Aptos"/>
+          <w:lang w:val="en-US"/>
+        </w:rPr>
+      </w:pPr>
+    </w:p>
+    <w:tbl>
+      <w:tblPr>
+        <w:tblStyle w:val="TableGrid"/>
+        <w:tblW w:w="0" w:type="auto"/>
+        <w:tblLook w:val="04A0" w:firstRow="1" w:lastRow="0" w:firstColumn="1" w:lastColumn="0" w:noHBand="0" w:noVBand="1"/>
+      </w:tblPr>
+      <w:tblGrid>
+        <w:gridCol w:w="10456"/>
+      </w:tblGrid>
+      <w:tr>
+        <w:tc>
+          <w:tcPr>
+            <w:tcW w:w="10456" w:type="dxa"/>
+          </w:tcPr>
+          <w:p>
+            <w:pPr>
+              <w:rPr>
+                <w:rFonts w:ascii="Aptos" w:hAnsi="Aptos"/>
+                <w:lang w:val="en-US"/>
+              </w:rPr>
+            </w:pPr>
+          </w:p>
+          <w:p>
+            <w:pPr>
+              <w:rPr>
+                <w:rFonts w:ascii="Aptos" w:hAnsi="Aptos"/>
+                <w:b/>
+                <w:bCs/>
+                <w:u w:val="single"/>
+                <w:lang w:val="en-US"/>
+              </w:rPr>
+            </w:pPr>
+            <w:r>
+              <w:rPr>
+                <w:rFonts w:ascii="Aptos" w:hAnsi="Aptos"/>
+                <w:b/>
+                <w:bCs/>
+                <w:u w:val="single"/>
+                <w:lang w:val="en-US"/>
+              </w:rPr>
+              <w:t>Use case</w:t>
+            </w:r>
+            <w:r>
+              <w:rPr>
+                <w:rFonts w:ascii="Aptos" w:hAnsi="Aptos"/>
+                <w:b/>
+                <w:bCs/>
+                <w:u w:val="single"/>
+                <w:lang w:val="en-US"/>
+              </w:rPr>
+              <w:t>:</w:t>
+            </w:r>
+          </w:p>
+          <w:p>
+            <w:pPr>
+              <w:rPr>
+                <w:rFonts w:ascii="Aptos" w:hAnsi="Aptos"/>
+                <w:lang w:val="en-US"/>
+              </w:rPr>
+            </w:pPr>
+            <w:r>
+              <w:rPr>
+                <w:rFonts w:ascii="Aptos" w:hAnsi="Aptos"/>
+                <w:lang w:val="en-US"/>
+              </w:rPr>
+              <w:t>Design a weather application that will used on TV &amp; Mobile to get current weather update from multiple weather stations.</w:t>
+            </w:r>
+          </w:p>
+          <w:p>
+            <w:pPr>
+              <w:pStyle w:val="ListParagraph"/>
+              <w:numPr>
+                <w:ilvl w:val="0"/>
+                <w:numId w:val="27"/>
+              </w:numPr>
+              <w:rPr>
+                <w:rFonts w:ascii="Aptos" w:hAnsi="Aptos"/>
+                <w:lang w:val="en-US"/>
+              </w:rPr>
+            </w:pPr>
+            <w:r>
+              <w:rPr>
+                <w:rFonts w:ascii="Aptos" w:hAnsi="Aptos"/>
+                <w:lang w:val="en-US"/>
+              </w:rPr>
+              <w:t>TV</w:t>
+            </w:r>
+            <w:r>
+              <w:rPr>
+                <w:rFonts w:ascii="Aptos" w:hAnsi="Aptos"/>
+                <w:lang w:val="en-US"/>
+              </w:rPr>
+              <w:t xml:space="preserve"> Display will</w:t>
+            </w:r>
+            <w:r>
+              <w:rPr>
+                <w:rFonts w:ascii="Aptos" w:hAnsi="Aptos"/>
+                <w:lang w:val="en-US"/>
+              </w:rPr>
+              <w:t xml:space="preserve"> receive update from Weather station 1 &amp; 2</w:t>
+            </w:r>
+          </w:p>
+          <w:p>
+            <w:pPr>
+              <w:pStyle w:val="ListParagraph"/>
+              <w:numPr>
+                <w:ilvl w:val="0"/>
+                <w:numId w:val="27"/>
+              </w:numPr>
+              <w:rPr>
+                <w:rFonts w:ascii="Aptos" w:hAnsi="Aptos"/>
+                <w:lang w:val="en-US"/>
+              </w:rPr>
+            </w:pPr>
+            <w:r>
+              <w:rPr>
+                <w:rFonts w:ascii="Aptos" w:hAnsi="Aptos"/>
+                <w:lang w:val="en-US"/>
+              </w:rPr>
+              <w:t>Mobile</w:t>
+            </w:r>
+            <w:r>
+              <w:rPr>
+                <w:rFonts w:ascii="Aptos" w:hAnsi="Aptos"/>
+                <w:lang w:val="en-US"/>
+              </w:rPr>
+              <w:t xml:space="preserve"> Display will</w:t>
+            </w:r>
+            <w:r>
+              <w:rPr>
+                <w:rFonts w:ascii="Aptos" w:hAnsi="Aptos"/>
+                <w:lang w:val="en-US"/>
+              </w:rPr>
+              <w:t xml:space="preserve"> receive update from Weather station 1</w:t>
+            </w:r>
+          </w:p>
+          <w:p>
+            <w:pPr>
+              <w:rPr>
+                <w:rFonts w:ascii="Aptos" w:hAnsi="Aptos"/>
+                <w:lang w:val="en-US"/>
+              </w:rPr>
+            </w:pPr>
+          </w:p>
+          <w:p>
+            <w:pPr>
+              <w:rPr>
+                <w:rFonts w:ascii="Aptos" w:hAnsi="Aptos"/>
+                <w:b/>
+                <w:bCs/>
+                <w:u w:val="single"/>
+                <w:lang w:val="en-US"/>
+              </w:rPr>
+            </w:pPr>
+            <w:r>
+              <w:rPr>
+                <w:rFonts w:ascii="Aptos" w:hAnsi="Aptos"/>
+                <w:b/>
+                <w:bCs/>
+                <w:u w:val="single"/>
+                <w:lang w:val="en-US"/>
+              </w:rPr>
+              <w:t>Implementation:</w:t>
+            </w:r>
+          </w:p>
+          <w:p>
+            <w:pPr>
+              <w:rPr>
+                <w:rFonts w:ascii="Aptos" w:hAnsi="Aptos"/>
+                <w:lang w:val="en-US"/>
+              </w:rPr>
+            </w:pPr>
+          </w:p>
+          <w:p>
+            <w:pPr>
+              <w:rPr>
+                <w:rFonts w:ascii="Aptos" w:hAnsi="Aptos"/>
+                <w:lang w:val="en-US"/>
+              </w:rPr>
+            </w:pPr>
+            <w:r>
+              <w:rPr>
+                <w:rFonts w:ascii="Aptos" w:hAnsi="Aptos"/>
+                <w:lang w:val="en-US"/>
+              </w:rPr>
+              <w:drawing>
+                <wp:inline distT="0" distB="0" distL="0" distR="0" wp14:anchorId="54A41D1D" wp14:editId="3E6CC820">
+                  <wp:extent cx="6392713" cy="5981700"/>
+                  <wp:effectExtent l="0" t="0" r="8255" b="0"/>
+                  <wp:docPr id="1746921902" name="Picture 1"/>
+                  <wp:cNvGraphicFramePr>
+                    <a:graphicFrameLocks xmlns:a="http://schemas.openxmlformats.org/drawingml/2006/main" noChangeAspect="1"/>
+                  </wp:cNvGraphicFramePr>
+                  <a:graphic xmlns:a="http://schemas.openxmlformats.org/drawingml/2006/main">
+                    <a:graphicData uri="http://schemas.openxmlformats.org/drawingml/2006/picture">
+                      <pic:pic xmlns:pic="http://schemas.openxmlformats.org/drawingml/2006/picture">
+                        <pic:nvPicPr>
+                          <pic:cNvPr id="1746921902" name=""/>
+                          <pic:cNvPicPr/>
+                        </pic:nvPicPr>
+                        <pic:blipFill>
+                          <a:blip r:embed="rId13"/>
+                          <a:stretch>
+                            <a:fillRect/>
+                          </a:stretch>
+                        </pic:blipFill>
+                        <pic:spPr>
+                          <a:xfrm>
+                            <a:off x="0" y="0"/>
+                            <a:ext cx="6396195" cy="5984958"/>
+                          </a:xfrm>
+                          <a:prstGeom prst="rect">
+                            <a:avLst/>
+                          </a:prstGeom>
+                        </pic:spPr>
+                      </pic:pic>
+                    </a:graphicData>
+                  </a:graphic>
+                </wp:inline>
+              </w:drawing>
+            </w:r>
+          </w:p>
+          <w:p>
+            <w:pPr>
+              <w:rPr>
+                <w:rFonts w:ascii="Aptos" w:hAnsi="Aptos"/>
+                <w:lang w:val="en-US"/>
+              </w:rPr>
+            </w:pPr>
+          </w:p>
+          <w:p>
+            <w:pPr>
+              <w:rPr>
+                <w:rFonts w:ascii="Aptos" w:hAnsi="Aptos"/>
+                <w:lang w:val="en-US"/>
+              </w:rPr>
+            </w:pPr>
+            <w:r>
+              <w:rPr>
+                <w:rFonts w:ascii="Aptos" w:hAnsi="Aptos"/>
+                <w:lang w:val="en-US"/>
+              </w:rPr>
+              <w:t>Key points</w:t>
+            </w:r>
+            <w:r>
+              <w:rPr>
+                <w:rFonts w:ascii="Aptos" w:hAnsi="Aptos"/>
+                <w:lang w:val="en-US"/>
+              </w:rPr>
+              <w:t>:</w:t>
+            </w:r>
+          </w:p>
+          <w:p>
+            <w:pPr>
+              <w:pStyle w:val="ListParagraph"/>
+              <w:numPr>
+                <w:ilvl w:val="0"/>
+                <w:numId w:val="23"/>
+              </w:numPr>
+              <w:rPr>
+                <w:rFonts w:ascii="Aptos" w:hAnsi="Aptos"/>
+                <w:lang w:val="en-US"/>
+              </w:rPr>
+            </w:pPr>
+            <w:r>
+              <w:rPr>
+                <w:rFonts w:ascii="Aptos" w:hAnsi="Aptos"/>
+                <w:lang w:val="en-US"/>
+              </w:rPr>
+              <w:t xml:space="preserve">Observer: </w:t>
+            </w:r>
+            <w:r>
+              <w:rPr>
+                <w:rFonts w:ascii="Aptos" w:hAnsi="Aptos"/>
+                <w:b/>
+                <w:bCs/>
+                <w:lang w:val="en-US"/>
+              </w:rPr>
+              <w:t>PhoneDisplay</w:t>
+            </w:r>
+            <w:r>
+              <w:rPr>
+                <w:rFonts w:ascii="Aptos" w:hAnsi="Aptos"/>
+                <w:lang w:val="en-US"/>
+              </w:rPr>
+              <w:t xml:space="preserve"> observes </w:t>
+            </w:r>
+            <w:r>
+              <w:rPr>
+                <w:rFonts w:ascii="Aptos" w:hAnsi="Aptos"/>
+                <w:b/>
+                <w:bCs/>
+                <w:lang w:val="en-US"/>
+              </w:rPr>
+              <w:t>WeatherStation</w:t>
+            </w:r>
+            <w:r>
+              <w:rPr>
+                <w:rFonts w:ascii="Aptos" w:hAnsi="Aptos"/>
+                <w:b/>
+                <w:bCs/>
+                <w:lang w:val="en-US"/>
+              </w:rPr>
+              <w:t xml:space="preserve"> </w:t>
+            </w:r>
+            <w:r>
+              <w:rPr>
+                <w:rFonts w:ascii="Aptos" w:hAnsi="Aptos"/>
+                <w:b/>
+                <w:bCs/>
+                <w:lang w:val="en-US"/>
+              </w:rPr>
+              <w:t>1</w:t>
+            </w:r>
+            <w:r>
+              <w:rPr>
+                <w:rFonts w:ascii="Aptos" w:hAnsi="Aptos"/>
+                <w:b/>
+                <w:bCs/>
+                <w:lang w:val="en-US"/>
+              </w:rPr>
+              <w:t xml:space="preserve"> </w:t>
+            </w:r>
+            <w:r>
+              <w:rPr>
+                <w:rFonts w:ascii="Aptos" w:hAnsi="Aptos"/>
+                <w:lang w:val="en-US"/>
+              </w:rPr>
+              <w:t>and</w:t>
+            </w:r>
+            <w:r>
+              <w:rPr>
+                <w:rFonts w:ascii="Aptos" w:hAnsi="Aptos"/>
+                <w:b/>
+                <w:bCs/>
+                <w:lang w:val="en-US"/>
+              </w:rPr>
+              <w:t xml:space="preserve"> </w:t>
+            </w:r>
+            <w:r>
+              <w:rPr>
+                <w:rFonts w:ascii="Aptos" w:hAnsi="Aptos"/>
+                <w:b/>
+                <w:bCs/>
+                <w:lang w:val="en-US"/>
+              </w:rPr>
+              <w:t>TvDisplay</w:t>
+            </w:r>
+            <w:r>
+              <w:rPr>
+                <w:rFonts w:ascii="Aptos" w:hAnsi="Aptos"/>
+                <w:lang w:val="en-US"/>
+              </w:rPr>
+              <w:t xml:space="preserve"> observes </w:t>
+            </w:r>
+            <w:r>
+              <w:rPr>
+                <w:rFonts w:ascii="Aptos" w:hAnsi="Aptos"/>
+                <w:b/>
+                <w:bCs/>
+                <w:lang w:val="en-US"/>
+              </w:rPr>
+              <w:t>WeatherStation 1</w:t>
+            </w:r>
+            <w:r>
+              <w:rPr>
+                <w:rFonts w:ascii="Aptos" w:hAnsi="Aptos"/>
+                <w:lang w:val="en-US"/>
+              </w:rPr>
+              <w:t xml:space="preserve"> &amp; </w:t>
+            </w:r>
+            <w:r>
+              <w:rPr>
+                <w:rFonts w:ascii="Aptos" w:hAnsi="Aptos"/>
+                <w:b/>
+                <w:bCs/>
+                <w:lang w:val="en-US"/>
+              </w:rPr>
+              <w:t>WeatherStation 2</w:t>
+            </w:r>
+          </w:p>
+          <w:p>
+            <w:pPr>
+              <w:pStyle w:val="ListParagraph"/>
+              <w:numPr>
+                <w:ilvl w:val="0"/>
+                <w:numId w:val="23"/>
+              </w:numPr>
+              <w:rPr>
+                <w:rFonts w:ascii="Aptos" w:hAnsi="Aptos"/>
+                <w:lang w:val="en-US"/>
+              </w:rPr>
+            </w:pPr>
+            <w:r>
+              <w:rPr>
+                <w:rFonts w:ascii="Aptos" w:hAnsi="Aptos"/>
+                <w:b/>
+                <w:bCs/>
+                <w:lang w:val="en-US"/>
+              </w:rPr>
+              <w:t xml:space="preserve">WeatherStation </w:t>
+            </w:r>
+            <w:r>
+              <w:rPr>
+                <w:rFonts w:ascii="Aptos" w:hAnsi="Aptos"/>
+                <w:lang w:val="en-US"/>
+              </w:rPr>
+              <w:t>setWeather () will trigger the notifyObservers () method</w:t>
+            </w:r>
+          </w:p>
+          <w:p>
+            <w:pPr>
+              <w:pStyle w:val="ListParagraph"/>
+              <w:numPr>
+                <w:ilvl w:val="0"/>
+                <w:numId w:val="23"/>
+              </w:numPr>
+              <w:rPr>
+                <w:rFonts w:ascii="Aptos" w:hAnsi="Aptos"/>
+                <w:lang w:val="en-US"/>
+              </w:rPr>
+            </w:pPr>
+            <w:r>
+              <w:rPr>
+                <w:rFonts w:ascii="Aptos" w:hAnsi="Aptos"/>
+                <w:lang w:val="en-US"/>
+              </w:rPr>
+              <w:t>2 ways to consume weather update in Observers</w:t>
+            </w:r>
+          </w:p>
+          <w:p>
+            <w:pPr>
+              <w:pStyle w:val="ListParagraph"/>
+              <w:numPr>
+                <w:ilvl w:val="0"/>
+                <w:numId w:val="26"/>
+              </w:numPr>
+              <w:rPr>
+                <w:rFonts w:ascii="Aptos" w:hAnsi="Aptos"/>
+                <w:lang w:val="en-US"/>
+              </w:rPr>
+            </w:pPr>
+            <w:r>
+              <w:rPr>
+                <w:rFonts w:ascii="Aptos" w:hAnsi="Aptos"/>
+                <w:lang w:val="en-US"/>
+              </w:rPr>
+              <w:t>Pass the state/message through update method arguments</w:t>
+            </w:r>
+          </w:p>
+          <w:p>
+            <w:pPr>
+              <w:pStyle w:val="ListParagraph"/>
+              <w:numPr>
+                <w:ilvl w:val="0"/>
+                <w:numId w:val="26"/>
+              </w:numPr>
+              <w:rPr>
+                <w:rFonts w:ascii="Aptos" w:hAnsi="Aptos"/>
+                <w:i/>
+                <w:iCs/>
+                <w:lang w:val="en-US"/>
+              </w:rPr>
+            </w:pPr>
+            <w:r>
+              <w:rPr>
+                <w:rFonts w:ascii="Aptos" w:hAnsi="Aptos"/>
+                <w:b/>
+                <w:bCs/>
+                <w:i/>
+                <w:iCs/>
+                <w:lang w:val="en-US"/>
+              </w:rPr>
+              <w:t>Imp</w:t>
+            </w:r>
+            <w:r>
+              <w:rPr>
+                <w:rFonts w:ascii="Aptos" w:hAnsi="Aptos"/>
+                <w:i/>
+                <w:iCs/>
+                <w:lang w:val="en-US"/>
+              </w:rPr>
+              <w:t xml:space="preserve">: </w:t>
+            </w:r>
+            <w:r>
+              <w:rPr>
+                <w:rFonts w:ascii="Aptos" w:hAnsi="Aptos"/>
+                <w:i/>
+                <w:iCs/>
+                <w:lang w:val="en-US"/>
+              </w:rPr>
+              <w:t>Observer class can have state/message as property &amp; initialized through constructor injection i.e., Has_A Relationship</w:t>
+            </w:r>
+          </w:p>
+          <w:p>
+            <w:pPr>
+              <w:rPr>
+                <w:rFonts w:ascii="Aptos" w:hAnsi="Aptos"/>
+                <w:i/>
+                <w:iCs/>
+                <w:lang w:val="en-US"/>
+              </w:rPr>
+            </w:pPr>
+          </w:p>
+        </w:tc>
+      </w:tr>
+    </w:tbl>
+    <w:p>
+      <w:pPr>
+        <w:spacing w:after="0" w:line="240" w:lineRule="auto"/>
+        <w:rPr>
+          <w:rFonts w:ascii="Aptos" w:hAnsi="Aptos"/>
+          <w:lang w:val="en-US"/>
+        </w:rPr>
+      </w:pPr>
+    </w:p>
     <w:sectPr>
       <w:pgSz w:w="11906" w:h="16838"/>
       <w:pgMar w:top="720" w:right="720" w:bottom="720" w:left="720" w:header="708" w:footer="708" w:gutter="0"/>
@@ -4749,6 +6414,119 @@
 <file path=word/numbering.xml><?xml version="1.0" encoding="utf-8"?>
 <w:numbering xmlns:wpc="http://schemas.microsoft.com/office/word/2010/wordprocessingCanvas" xmlns:cx="http://schemas.microsoft.com/office/drawing/2014/chartex" xmlns:cx1="http://schemas.microsoft.com/office/drawing/2015/9/8/chartex" xmlns:cx2="http://schemas.microsoft.com/office/drawing/2015/10/21/chartex" xmlns:cx3="http://schemas.microsoft.com/office/drawing/2016/5/9/chartex" xmlns:cx4="http://schemas.microsoft.com/office/drawing/2016/5/10/chartex" xmlns:cx5="http://schemas.microsoft.com/office/drawing/2016/5/11/chartex" xmlns:cx6="http://schemas.microsoft.com/office/drawing/2016/5/12/chartex" xmlns:cx7="http://schemas.microsoft.com/office/drawing/2016/5/13/chartex" xmlns:cx8="http://schemas.microsoft.com/office/drawing/2016/5/14/chartex" xmlns:mc="http://schemas.openxmlformats.org/markup-compatibility/2006" xmlns:aink="http://schemas.microsoft.com/office/drawing/2016/ink" xmlns:am3d="http://schemas.microsoft.com/office/drawing/2017/model3d" xmlns:o="urn:schemas-microsoft-com:office:office" xmlns:oel="http://schemas.microsoft.com/office/2019/extlst" xmlns:r="http://schemas.openxmlformats.org/officeDocument/2006/relationships" xmlns:m="http://schemas.openxmlformats.org/officeDocument/2006/math" xmlns:v="urn:schemas-microsoft-com:vml" xmlns:wp14="http://schemas.microsoft.com/office/word/2010/wordprocessingDrawing" xmlns:wp="http://schemas.openxmlformats.org/drawingml/2006/wordprocessingDrawing" xmlns:w10="urn:schemas-microsoft-com:office:word" xmlns:w="http://schemas.openxmlformats.org/wordprocessingml/2006/main" xmlns:w14="http://schemas.microsoft.com/office/word/2010/wordml" xmlns:w15="http://schemas.microsoft.com/office/word/2012/wordml" xmlns:w16cex="http://schemas.microsoft.com/office/word/2018/wordml/cex" xmlns:w16cid="http://schemas.microsoft.com/office/word/2016/wordml/cid" xmlns:w16="http://schemas.microsoft.com/office/word/2018/wordml" xmlns:w16du="http://schemas.microsoft.com/office/word/2023/wordml/word16du" xmlns:w16sdtdh="http://schemas.microsoft.com/office/word/2020/wordml/sdtdatahash" xmlns:w16sdtfl="http://schemas.microsoft.com/office/word/2024/wordml/sdtformatlock" xmlns:w16se="http://schemas.microsoft.com/office/word/2015/wordml/symex" xmlns:wpg="http://schemas.microsoft.com/office/word/2010/wordprocessingGroup" xmlns:wpi="http://schemas.microsoft.com/office/word/2010/wordprocessingInk" xmlns:wne="http://schemas.microsoft.com/office/word/2006/wordml" xmlns:wps="http://schemas.microsoft.com/office/word/2010/wordprocessingShape" mc:Ignorable="w14 w15 w16se w16cid w16 w16cex w16sdtdh w16sdtfl w16du wp14">
   <w:abstractNum w:abstractNumId="0" w15:restartNumberingAfterBreak="0">
+    <w:nsid w:val="027E5026"/>
+    <w:multiLevelType w:val="hybridMultilevel"/>
+    <w:tmpl w:val="0F322C0A"/>
+    <w:lvl w:ilvl="0" w:tplc="40090001">
+      <w:start w:val="1"/>
+      <w:numFmt w:val="bullet"/>
+      <w:lvlText w:val=""/>
+      <w:lvlJc w:val="left"/>
+      <w:pPr>
+        <w:ind w:left="720" w:hanging="360"/>
+      </w:pPr>
+      <w:rPr>
+        <w:rFonts w:ascii="Symbol" w:hAnsi="Symbol" w:hint="default"/>
+      </w:rPr>
+    </w:lvl>
+    <w:lvl w:ilvl="1" w:tplc="40090003" w:tentative="1">
+      <w:start w:val="1"/>
+      <w:numFmt w:val="bullet"/>
+      <w:lvlText w:val="o"/>
+      <w:lvlJc w:val="left"/>
+      <w:pPr>
+        <w:ind w:left="1440" w:hanging="360"/>
+      </w:pPr>
+      <w:rPr>
+        <w:rFonts w:ascii="Courier New" w:hAnsi="Courier New" w:cs="Courier New" w:hint="default"/>
+      </w:rPr>
+    </w:lvl>
+    <w:lvl w:ilvl="2" w:tplc="40090005" w:tentative="1">
+      <w:start w:val="1"/>
+      <w:numFmt w:val="bullet"/>
+      <w:lvlText w:val=""/>
+      <w:lvlJc w:val="left"/>
+      <w:pPr>
+        <w:ind w:left="2160" w:hanging="360"/>
+      </w:pPr>
+      <w:rPr>
+        <w:rFonts w:ascii="Wingdings" w:hAnsi="Wingdings" w:hint="default"/>
+      </w:rPr>
+    </w:lvl>
+    <w:lvl w:ilvl="3" w:tplc="40090001" w:tentative="1">
+      <w:start w:val="1"/>
+      <w:numFmt w:val="bullet"/>
+      <w:lvlText w:val=""/>
+      <w:lvlJc w:val="left"/>
+      <w:pPr>
+        <w:ind w:left="2880" w:hanging="360"/>
+      </w:pPr>
+      <w:rPr>
+        <w:rFonts w:ascii="Symbol" w:hAnsi="Symbol" w:hint="default"/>
+      </w:rPr>
+    </w:lvl>
+    <w:lvl w:ilvl="4" w:tplc="40090003" w:tentative="1">
+      <w:start w:val="1"/>
+      <w:numFmt w:val="bullet"/>
+      <w:lvlText w:val="o"/>
+      <w:lvlJc w:val="left"/>
+      <w:pPr>
+        <w:ind w:left="3600" w:hanging="360"/>
+      </w:pPr>
+      <w:rPr>
+        <w:rFonts w:ascii="Courier New" w:hAnsi="Courier New" w:cs="Courier New" w:hint="default"/>
+      </w:rPr>
+    </w:lvl>
+    <w:lvl w:ilvl="5" w:tplc="40090005" w:tentative="1">
+      <w:start w:val="1"/>
+      <w:numFmt w:val="bullet"/>
+      <w:lvlText w:val=""/>
+      <w:lvlJc w:val="left"/>
+      <w:pPr>
+        <w:ind w:left="4320" w:hanging="360"/>
+      </w:pPr>
+      <w:rPr>
+        <w:rFonts w:ascii="Wingdings" w:hAnsi="Wingdings" w:hint="default"/>
+      </w:rPr>
+    </w:lvl>
+    <w:lvl w:ilvl="6" w:tplc="40090001" w:tentative="1">
+      <w:start w:val="1"/>
+      <w:numFmt w:val="bullet"/>
+      <w:lvlText w:val=""/>
+      <w:lvlJc w:val="left"/>
+      <w:pPr>
+        <w:ind w:left="5040" w:hanging="360"/>
+      </w:pPr>
+      <w:rPr>
+        <w:rFonts w:ascii="Symbol" w:hAnsi="Symbol" w:hint="default"/>
+      </w:rPr>
+    </w:lvl>
+    <w:lvl w:ilvl="7" w:tplc="40090003" w:tentative="1">
+      <w:start w:val="1"/>
+      <w:numFmt w:val="bullet"/>
+      <w:lvlText w:val="o"/>
+      <w:lvlJc w:val="left"/>
+      <w:pPr>
+        <w:ind w:left="5760" w:hanging="360"/>
+      </w:pPr>
+      <w:rPr>
+        <w:rFonts w:ascii="Courier New" w:hAnsi="Courier New" w:cs="Courier New" w:hint="default"/>
+      </w:rPr>
+    </w:lvl>
+    <w:lvl w:ilvl="8" w:tplc="40090005" w:tentative="1">
+      <w:start w:val="1"/>
+      <w:numFmt w:val="bullet"/>
+      <w:lvlText w:val=""/>
+      <w:lvlJc w:val="left"/>
+      <w:pPr>
+        <w:ind w:left="6480" w:hanging="360"/>
+      </w:pPr>
+      <w:rPr>
+        <w:rFonts w:ascii="Wingdings" w:hAnsi="Wingdings" w:hint="default"/>
+      </w:rPr>
+    </w:lvl>
+  </w:abstractNum>
+  <w:abstractNum w:abstractNumId="1" w15:restartNumberingAfterBreak="0">
     <w:nsid w:val="057A4FE6"/>
     <w:multiLevelType w:val="hybridMultilevel"/>
     <w:tmpl w:val="05200514"/>
@@ -4861,7 +6639,96 @@
       </w:rPr>
     </w:lvl>
   </w:abstractNum>
-  <w:abstractNum w:abstractNumId="1" w15:restartNumberingAfterBreak="0">
+  <w:abstractNum w:abstractNumId="2" w15:restartNumberingAfterBreak="0">
+    <w:nsid w:val="08DD2D56"/>
+    <w:multiLevelType w:val="hybridMultilevel"/>
+    <w:tmpl w:val="F2F89AA0"/>
+    <w:lvl w:ilvl="0" w:tplc="4009000F">
+      <w:start w:val="1"/>
+      <w:numFmt w:val="decimal"/>
+      <w:lvlText w:val="%1."/>
+      <w:lvlJc w:val="left"/>
+      <w:pPr>
+        <w:ind w:left="720" w:hanging="360"/>
+      </w:pPr>
+      <w:rPr>
+        <w:rFonts w:hint="default"/>
+      </w:rPr>
+    </w:lvl>
+    <w:lvl w:ilvl="1" w:tplc="40090019" w:tentative="1">
+      <w:start w:val="1"/>
+      <w:numFmt w:val="lowerLetter"/>
+      <w:lvlText w:val="%2."/>
+      <w:lvlJc w:val="left"/>
+      <w:pPr>
+        <w:ind w:left="1440" w:hanging="360"/>
+      </w:pPr>
+    </w:lvl>
+    <w:lvl w:ilvl="2" w:tplc="4009001B" w:tentative="1">
+      <w:start w:val="1"/>
+      <w:numFmt w:val="lowerRoman"/>
+      <w:lvlText w:val="%3."/>
+      <w:lvlJc w:val="right"/>
+      <w:pPr>
+        <w:ind w:left="2160" w:hanging="180"/>
+      </w:pPr>
+    </w:lvl>
+    <w:lvl w:ilvl="3" w:tplc="4009000F" w:tentative="1">
+      <w:start w:val="1"/>
+      <w:numFmt w:val="decimal"/>
+      <w:lvlText w:val="%4."/>
+      <w:lvlJc w:val="left"/>
+      <w:pPr>
+        <w:ind w:left="2880" w:hanging="360"/>
+      </w:pPr>
+    </w:lvl>
+    <w:lvl w:ilvl="4" w:tplc="40090019" w:tentative="1">
+      <w:start w:val="1"/>
+      <w:numFmt w:val="lowerLetter"/>
+      <w:lvlText w:val="%5."/>
+      <w:lvlJc w:val="left"/>
+      <w:pPr>
+        <w:ind w:left="3600" w:hanging="360"/>
+      </w:pPr>
+    </w:lvl>
+    <w:lvl w:ilvl="5" w:tplc="4009001B" w:tentative="1">
+      <w:start w:val="1"/>
+      <w:numFmt w:val="lowerRoman"/>
+      <w:lvlText w:val="%6."/>
+      <w:lvlJc w:val="right"/>
+      <w:pPr>
+        <w:ind w:left="4320" w:hanging="180"/>
+      </w:pPr>
+    </w:lvl>
+    <w:lvl w:ilvl="6" w:tplc="4009000F" w:tentative="1">
+      <w:start w:val="1"/>
+      <w:numFmt w:val="decimal"/>
+      <w:lvlText w:val="%7."/>
+      <w:lvlJc w:val="left"/>
+      <w:pPr>
+        <w:ind w:left="5040" w:hanging="360"/>
+      </w:pPr>
+    </w:lvl>
+    <w:lvl w:ilvl="7" w:tplc="40090019" w:tentative="1">
+      <w:start w:val="1"/>
+      <w:numFmt w:val="lowerLetter"/>
+      <w:lvlText w:val="%8."/>
+      <w:lvlJc w:val="left"/>
+      <w:pPr>
+        <w:ind w:left="5760" w:hanging="360"/>
+      </w:pPr>
+    </w:lvl>
+    <w:lvl w:ilvl="8" w:tplc="4009001B" w:tentative="1">
+      <w:start w:val="1"/>
+      <w:numFmt w:val="lowerRoman"/>
+      <w:lvlText w:val="%9."/>
+      <w:lvlJc w:val="right"/>
+      <w:pPr>
+        <w:ind w:left="6480" w:hanging="180"/>
+      </w:pPr>
+    </w:lvl>
+  </w:abstractNum>
+  <w:abstractNum w:abstractNumId="3" w15:restartNumberingAfterBreak="0">
     <w:nsid w:val="09937759"/>
     <w:multiLevelType w:val="hybridMultilevel"/>
     <w:tmpl w:val="F35A436A"/>
@@ -4974,7 +6841,7 @@
       </w:rPr>
     </w:lvl>
   </w:abstractNum>
-  <w:abstractNum w:abstractNumId="2" w15:restartNumberingAfterBreak="0">
+  <w:abstractNum w:abstractNumId="4" w15:restartNumberingAfterBreak="0">
     <w:nsid w:val="100D7E44"/>
     <w:multiLevelType w:val="hybridMultilevel"/>
     <w:tmpl w:val="C1C2D47E"/>
@@ -5063,7 +6930,7 @@
       </w:pPr>
     </w:lvl>
   </w:abstractNum>
-  <w:abstractNum w:abstractNumId="3" w15:restartNumberingAfterBreak="0">
+  <w:abstractNum w:abstractNumId="5" w15:restartNumberingAfterBreak="0">
     <w:nsid w:val="129E74DB"/>
     <w:multiLevelType w:val="hybridMultilevel"/>
     <w:tmpl w:val="01B26AC6"/>
@@ -5152,7 +7019,120 @@
       </w:pPr>
     </w:lvl>
   </w:abstractNum>
-  <w:abstractNum w:abstractNumId="4" w15:restartNumberingAfterBreak="0">
+  <w:abstractNum w:abstractNumId="6" w15:restartNumberingAfterBreak="0">
+    <w:nsid w:val="16142BE8"/>
+    <w:multiLevelType w:val="hybridMultilevel"/>
+    <w:tmpl w:val="3D9AAF4E"/>
+    <w:lvl w:ilvl="0" w:tplc="40090001">
+      <w:start w:val="1"/>
+      <w:numFmt w:val="bullet"/>
+      <w:lvlText w:val=""/>
+      <w:lvlJc w:val="left"/>
+      <w:pPr>
+        <w:ind w:left="720" w:hanging="360"/>
+      </w:pPr>
+      <w:rPr>
+        <w:rFonts w:ascii="Symbol" w:hAnsi="Symbol" w:hint="default"/>
+      </w:rPr>
+    </w:lvl>
+    <w:lvl w:ilvl="1" w:tplc="40090003" w:tentative="1">
+      <w:start w:val="1"/>
+      <w:numFmt w:val="bullet"/>
+      <w:lvlText w:val="o"/>
+      <w:lvlJc w:val="left"/>
+      <w:pPr>
+        <w:ind w:left="1440" w:hanging="360"/>
+      </w:pPr>
+      <w:rPr>
+        <w:rFonts w:ascii="Courier New" w:hAnsi="Courier New" w:cs="Courier New" w:hint="default"/>
+      </w:rPr>
+    </w:lvl>
+    <w:lvl w:ilvl="2" w:tplc="40090005" w:tentative="1">
+      <w:start w:val="1"/>
+      <w:numFmt w:val="bullet"/>
+      <w:lvlText w:val=""/>
+      <w:lvlJc w:val="left"/>
+      <w:pPr>
+        <w:ind w:left="2160" w:hanging="360"/>
+      </w:pPr>
+      <w:rPr>
+        <w:rFonts w:ascii="Wingdings" w:hAnsi="Wingdings" w:hint="default"/>
+      </w:rPr>
+    </w:lvl>
+    <w:lvl w:ilvl="3" w:tplc="40090001" w:tentative="1">
+      <w:start w:val="1"/>
+      <w:numFmt w:val="bullet"/>
+      <w:lvlText w:val=""/>
+      <w:lvlJc w:val="left"/>
+      <w:pPr>
+        <w:ind w:left="2880" w:hanging="360"/>
+      </w:pPr>
+      <w:rPr>
+        <w:rFonts w:ascii="Symbol" w:hAnsi="Symbol" w:hint="default"/>
+      </w:rPr>
+    </w:lvl>
+    <w:lvl w:ilvl="4" w:tplc="40090003" w:tentative="1">
+      <w:start w:val="1"/>
+      <w:numFmt w:val="bullet"/>
+      <w:lvlText w:val="o"/>
+      <w:lvlJc w:val="left"/>
+      <w:pPr>
+        <w:ind w:left="3600" w:hanging="360"/>
+      </w:pPr>
+      <w:rPr>
+        <w:rFonts w:ascii="Courier New" w:hAnsi="Courier New" w:cs="Courier New" w:hint="default"/>
+      </w:rPr>
+    </w:lvl>
+    <w:lvl w:ilvl="5" w:tplc="40090005" w:tentative="1">
+      <w:start w:val="1"/>
+      <w:numFmt w:val="bullet"/>
+      <w:lvlText w:val=""/>
+      <w:lvlJc w:val="left"/>
+      <w:pPr>
+        <w:ind w:left="4320" w:hanging="360"/>
+      </w:pPr>
+      <w:rPr>
+        <w:rFonts w:ascii="Wingdings" w:hAnsi="Wingdings" w:hint="default"/>
+      </w:rPr>
+    </w:lvl>
+    <w:lvl w:ilvl="6" w:tplc="40090001" w:tentative="1">
+      <w:start w:val="1"/>
+      <w:numFmt w:val="bullet"/>
+      <w:lvlText w:val=""/>
+      <w:lvlJc w:val="left"/>
+      <w:pPr>
+        <w:ind w:left="5040" w:hanging="360"/>
+      </w:pPr>
+      <w:rPr>
+        <w:rFonts w:ascii="Symbol" w:hAnsi="Symbol" w:hint="default"/>
+      </w:rPr>
+    </w:lvl>
+    <w:lvl w:ilvl="7" w:tplc="40090003" w:tentative="1">
+      <w:start w:val="1"/>
+      <w:numFmt w:val="bullet"/>
+      <w:lvlText w:val="o"/>
+      <w:lvlJc w:val="left"/>
+      <w:pPr>
+        <w:ind w:left="5760" w:hanging="360"/>
+      </w:pPr>
+      <w:rPr>
+        <w:rFonts w:ascii="Courier New" w:hAnsi="Courier New" w:cs="Courier New" w:hint="default"/>
+      </w:rPr>
+    </w:lvl>
+    <w:lvl w:ilvl="8" w:tplc="40090005" w:tentative="1">
+      <w:start w:val="1"/>
+      <w:numFmt w:val="bullet"/>
+      <w:lvlText w:val=""/>
+      <w:lvlJc w:val="left"/>
+      <w:pPr>
+        <w:ind w:left="6480" w:hanging="360"/>
+      </w:pPr>
+      <w:rPr>
+        <w:rFonts w:ascii="Wingdings" w:hAnsi="Wingdings" w:hint="default"/>
+      </w:rPr>
+    </w:lvl>
+  </w:abstractNum>
+  <w:abstractNum w:abstractNumId="7" w15:restartNumberingAfterBreak="0">
     <w:nsid w:val="199C1E4B"/>
     <w:multiLevelType w:val="hybridMultilevel"/>
     <w:tmpl w:val="F52C518C"/>
@@ -5265,7 +7245,7 @@
       </w:rPr>
     </w:lvl>
   </w:abstractNum>
-  <w:abstractNum w:abstractNumId="5" w15:restartNumberingAfterBreak="0">
+  <w:abstractNum w:abstractNumId="8" w15:restartNumberingAfterBreak="0">
     <w:nsid w:val="1F537608"/>
     <w:multiLevelType w:val="hybridMultilevel"/>
     <w:tmpl w:val="D5A223E0"/>
@@ -5378,7 +7358,7 @@
       </w:rPr>
     </w:lvl>
   </w:abstractNum>
-  <w:abstractNum w:abstractNumId="6" w15:restartNumberingAfterBreak="0">
+  <w:abstractNum w:abstractNumId="9" w15:restartNumberingAfterBreak="0">
     <w:nsid w:val="23425C43"/>
     <w:multiLevelType w:val="hybridMultilevel"/>
     <w:tmpl w:val="9A30A6FC"/>
@@ -5491,7 +7471,96 @@
       </w:rPr>
     </w:lvl>
   </w:abstractNum>
-  <w:abstractNum w:abstractNumId="7" w15:restartNumberingAfterBreak="0">
+  <w:abstractNum w:abstractNumId="10" w15:restartNumberingAfterBreak="0">
+    <w:nsid w:val="24836DE2"/>
+    <w:multiLevelType w:val="hybridMultilevel"/>
+    <w:tmpl w:val="E1E0DAB6"/>
+    <w:lvl w:ilvl="0" w:tplc="4009000F">
+      <w:start w:val="1"/>
+      <w:numFmt w:val="decimal"/>
+      <w:lvlText w:val="%1."/>
+      <w:lvlJc w:val="left"/>
+      <w:pPr>
+        <w:ind w:left="720" w:hanging="360"/>
+      </w:pPr>
+      <w:rPr>
+        <w:rFonts w:hint="default"/>
+      </w:rPr>
+    </w:lvl>
+    <w:lvl w:ilvl="1" w:tplc="40090019" w:tentative="1">
+      <w:start w:val="1"/>
+      <w:numFmt w:val="lowerLetter"/>
+      <w:lvlText w:val="%2."/>
+      <w:lvlJc w:val="left"/>
+      <w:pPr>
+        <w:ind w:left="1440" w:hanging="360"/>
+      </w:pPr>
+    </w:lvl>
+    <w:lvl w:ilvl="2" w:tplc="4009001B" w:tentative="1">
+      <w:start w:val="1"/>
+      <w:numFmt w:val="lowerRoman"/>
+      <w:lvlText w:val="%3."/>
+      <w:lvlJc w:val="right"/>
+      <w:pPr>
+        <w:ind w:left="2160" w:hanging="180"/>
+      </w:pPr>
+    </w:lvl>
+    <w:lvl w:ilvl="3" w:tplc="4009000F" w:tentative="1">
+      <w:start w:val="1"/>
+      <w:numFmt w:val="decimal"/>
+      <w:lvlText w:val="%4."/>
+      <w:lvlJc w:val="left"/>
+      <w:pPr>
+        <w:ind w:left="2880" w:hanging="360"/>
+      </w:pPr>
+    </w:lvl>
+    <w:lvl w:ilvl="4" w:tplc="40090019" w:tentative="1">
+      <w:start w:val="1"/>
+      <w:numFmt w:val="lowerLetter"/>
+      <w:lvlText w:val="%5."/>
+      <w:lvlJc w:val="left"/>
+      <w:pPr>
+        <w:ind w:left="3600" w:hanging="360"/>
+      </w:pPr>
+    </w:lvl>
+    <w:lvl w:ilvl="5" w:tplc="4009001B" w:tentative="1">
+      <w:start w:val="1"/>
+      <w:numFmt w:val="lowerRoman"/>
+      <w:lvlText w:val="%6."/>
+      <w:lvlJc w:val="right"/>
+      <w:pPr>
+        <w:ind w:left="4320" w:hanging="180"/>
+      </w:pPr>
+    </w:lvl>
+    <w:lvl w:ilvl="6" w:tplc="4009000F" w:tentative="1">
+      <w:start w:val="1"/>
+      <w:numFmt w:val="decimal"/>
+      <w:lvlText w:val="%7."/>
+      <w:lvlJc w:val="left"/>
+      <w:pPr>
+        <w:ind w:left="5040" w:hanging="360"/>
+      </w:pPr>
+    </w:lvl>
+    <w:lvl w:ilvl="7" w:tplc="40090019" w:tentative="1">
+      <w:start w:val="1"/>
+      <w:numFmt w:val="lowerLetter"/>
+      <w:lvlText w:val="%8."/>
+      <w:lvlJc w:val="left"/>
+      <w:pPr>
+        <w:ind w:left="5760" w:hanging="360"/>
+      </w:pPr>
+    </w:lvl>
+    <w:lvl w:ilvl="8" w:tplc="4009001B" w:tentative="1">
+      <w:start w:val="1"/>
+      <w:numFmt w:val="lowerRoman"/>
+      <w:lvlText w:val="%9."/>
+      <w:lvlJc w:val="right"/>
+      <w:pPr>
+        <w:ind w:left="6480" w:hanging="180"/>
+      </w:pPr>
+    </w:lvl>
+  </w:abstractNum>
+  <w:abstractNum w:abstractNumId="11" w15:restartNumberingAfterBreak="0">
     <w:nsid w:val="259D329C"/>
     <w:multiLevelType w:val="hybridMultilevel"/>
     <w:tmpl w:val="82241668"/>
@@ -5604,7 +7673,96 @@
       </w:rPr>
     </w:lvl>
   </w:abstractNum>
-  <w:abstractNum w:abstractNumId="8" w15:restartNumberingAfterBreak="0">
+  <w:abstractNum w:abstractNumId="12" w15:restartNumberingAfterBreak="0">
+    <w:nsid w:val="2C65505F"/>
+    <w:multiLevelType w:val="hybridMultilevel"/>
+    <w:tmpl w:val="2E18CE96"/>
+    <w:lvl w:ilvl="0" w:tplc="4009000F">
+      <w:start w:val="1"/>
+      <w:numFmt w:val="decimal"/>
+      <w:lvlText w:val="%1."/>
+      <w:lvlJc w:val="left"/>
+      <w:pPr>
+        <w:ind w:left="720" w:hanging="360"/>
+      </w:pPr>
+      <w:rPr>
+        <w:rFonts w:hint="default"/>
+      </w:rPr>
+    </w:lvl>
+    <w:lvl w:ilvl="1" w:tplc="40090019" w:tentative="1">
+      <w:start w:val="1"/>
+      <w:numFmt w:val="lowerLetter"/>
+      <w:lvlText w:val="%2."/>
+      <w:lvlJc w:val="left"/>
+      <w:pPr>
+        <w:ind w:left="1440" w:hanging="360"/>
+      </w:pPr>
+    </w:lvl>
+    <w:lvl w:ilvl="2" w:tplc="4009001B" w:tentative="1">
+      <w:start w:val="1"/>
+      <w:numFmt w:val="lowerRoman"/>
+      <w:lvlText w:val="%3."/>
+      <w:lvlJc w:val="right"/>
+      <w:pPr>
+        <w:ind w:left="2160" w:hanging="180"/>
+      </w:pPr>
+    </w:lvl>
+    <w:lvl w:ilvl="3" w:tplc="4009000F" w:tentative="1">
+      <w:start w:val="1"/>
+      <w:numFmt w:val="decimal"/>
+      <w:lvlText w:val="%4."/>
+      <w:lvlJc w:val="left"/>
+      <w:pPr>
+        <w:ind w:left="2880" w:hanging="360"/>
+      </w:pPr>
+    </w:lvl>
+    <w:lvl w:ilvl="4" w:tplc="40090019" w:tentative="1">
+      <w:start w:val="1"/>
+      <w:numFmt w:val="lowerLetter"/>
+      <w:lvlText w:val="%5."/>
+      <w:lvlJc w:val="left"/>
+      <w:pPr>
+        <w:ind w:left="3600" w:hanging="360"/>
+      </w:pPr>
+    </w:lvl>
+    <w:lvl w:ilvl="5" w:tplc="4009001B" w:tentative="1">
+      <w:start w:val="1"/>
+      <w:numFmt w:val="lowerRoman"/>
+      <w:lvlText w:val="%6."/>
+      <w:lvlJc w:val="right"/>
+      <w:pPr>
+        <w:ind w:left="4320" w:hanging="180"/>
+      </w:pPr>
+    </w:lvl>
+    <w:lvl w:ilvl="6" w:tplc="4009000F" w:tentative="1">
+      <w:start w:val="1"/>
+      <w:numFmt w:val="decimal"/>
+      <w:lvlText w:val="%7."/>
+      <w:lvlJc w:val="left"/>
+      <w:pPr>
+        <w:ind w:left="5040" w:hanging="360"/>
+      </w:pPr>
+    </w:lvl>
+    <w:lvl w:ilvl="7" w:tplc="40090019" w:tentative="1">
+      <w:start w:val="1"/>
+      <w:numFmt w:val="lowerLetter"/>
+      <w:lvlText w:val="%8."/>
+      <w:lvlJc w:val="left"/>
+      <w:pPr>
+        <w:ind w:left="5760" w:hanging="360"/>
+      </w:pPr>
+    </w:lvl>
+    <w:lvl w:ilvl="8" w:tplc="4009001B" w:tentative="1">
+      <w:start w:val="1"/>
+      <w:numFmt w:val="lowerRoman"/>
+      <w:lvlText w:val="%9."/>
+      <w:lvlJc w:val="right"/>
+      <w:pPr>
+        <w:ind w:left="6480" w:hanging="180"/>
+      </w:pPr>
+    </w:lvl>
+  </w:abstractNum>
+  <w:abstractNum w:abstractNumId="13" w15:restartNumberingAfterBreak="0">
     <w:nsid w:val="2C8E7DFD"/>
     <w:multiLevelType w:val="hybridMultilevel"/>
     <w:tmpl w:val="6B0ADC12"/>
@@ -5717,7 +7875,7 @@
       </w:rPr>
     </w:lvl>
   </w:abstractNum>
-  <w:abstractNum w:abstractNumId="9" w15:restartNumberingAfterBreak="0">
+  <w:abstractNum w:abstractNumId="14" w15:restartNumberingAfterBreak="0">
     <w:nsid w:val="2EC3375C"/>
     <w:multiLevelType w:val="hybridMultilevel"/>
     <w:tmpl w:val="F2A06628"/>
@@ -5830,7 +7988,7 @@
       </w:rPr>
     </w:lvl>
   </w:abstractNum>
-  <w:abstractNum w:abstractNumId="10" w15:restartNumberingAfterBreak="0">
+  <w:abstractNum w:abstractNumId="15" w15:restartNumberingAfterBreak="0">
     <w:nsid w:val="2F2D13CF"/>
     <w:multiLevelType w:val="hybridMultilevel"/>
     <w:tmpl w:val="A1EEC59C"/>
@@ -5943,7 +8101,233 @@
       </w:rPr>
     </w:lvl>
   </w:abstractNum>
-  <w:abstractNum w:abstractNumId="11" w15:restartNumberingAfterBreak="0">
+  <w:abstractNum w:abstractNumId="16" w15:restartNumberingAfterBreak="0">
+    <w:nsid w:val="31566E7F"/>
+    <w:multiLevelType w:val="hybridMultilevel"/>
+    <w:tmpl w:val="BF5CB0E2"/>
+    <w:lvl w:ilvl="0" w:tplc="40090001">
+      <w:start w:val="1"/>
+      <w:numFmt w:val="bullet"/>
+      <w:lvlText w:val=""/>
+      <w:lvlJc w:val="left"/>
+      <w:pPr>
+        <w:ind w:left="720" w:hanging="360"/>
+      </w:pPr>
+      <w:rPr>
+        <w:rFonts w:ascii="Symbol" w:hAnsi="Symbol" w:hint="default"/>
+      </w:rPr>
+    </w:lvl>
+    <w:lvl w:ilvl="1" w:tplc="40090003" w:tentative="1">
+      <w:start w:val="1"/>
+      <w:numFmt w:val="bullet"/>
+      <w:lvlText w:val="o"/>
+      <w:lvlJc w:val="left"/>
+      <w:pPr>
+        <w:ind w:left="1440" w:hanging="360"/>
+      </w:pPr>
+      <w:rPr>
+        <w:rFonts w:ascii="Courier New" w:hAnsi="Courier New" w:cs="Courier New" w:hint="default"/>
+      </w:rPr>
+    </w:lvl>
+    <w:lvl w:ilvl="2" w:tplc="40090005" w:tentative="1">
+      <w:start w:val="1"/>
+      <w:numFmt w:val="bullet"/>
+      <w:lvlText w:val=""/>
+      <w:lvlJc w:val="left"/>
+      <w:pPr>
+        <w:ind w:left="2160" w:hanging="360"/>
+      </w:pPr>
+      <w:rPr>
+        <w:rFonts w:ascii="Wingdings" w:hAnsi="Wingdings" w:hint="default"/>
+      </w:rPr>
+    </w:lvl>
+    <w:lvl w:ilvl="3" w:tplc="40090001" w:tentative="1">
+      <w:start w:val="1"/>
+      <w:numFmt w:val="bullet"/>
+      <w:lvlText w:val=""/>
+      <w:lvlJc w:val="left"/>
+      <w:pPr>
+        <w:ind w:left="2880" w:hanging="360"/>
+      </w:pPr>
+      <w:rPr>
+        <w:rFonts w:ascii="Symbol" w:hAnsi="Symbol" w:hint="default"/>
+      </w:rPr>
+    </w:lvl>
+    <w:lvl w:ilvl="4" w:tplc="40090003" w:tentative="1">
+      <w:start w:val="1"/>
+      <w:numFmt w:val="bullet"/>
+      <w:lvlText w:val="o"/>
+      <w:lvlJc w:val="left"/>
+      <w:pPr>
+        <w:ind w:left="3600" w:hanging="360"/>
+      </w:pPr>
+      <w:rPr>
+        <w:rFonts w:ascii="Courier New" w:hAnsi="Courier New" w:cs="Courier New" w:hint="default"/>
+      </w:rPr>
+    </w:lvl>
+    <w:lvl w:ilvl="5" w:tplc="40090005" w:tentative="1">
+      <w:start w:val="1"/>
+      <w:numFmt w:val="bullet"/>
+      <w:lvlText w:val=""/>
+      <w:lvlJc w:val="left"/>
+      <w:pPr>
+        <w:ind w:left="4320" w:hanging="360"/>
+      </w:pPr>
+      <w:rPr>
+        <w:rFonts w:ascii="Wingdings" w:hAnsi="Wingdings" w:hint="default"/>
+      </w:rPr>
+    </w:lvl>
+    <w:lvl w:ilvl="6" w:tplc="40090001" w:tentative="1">
+      <w:start w:val="1"/>
+      <w:numFmt w:val="bullet"/>
+      <w:lvlText w:val=""/>
+      <w:lvlJc w:val="left"/>
+      <w:pPr>
+        <w:ind w:left="5040" w:hanging="360"/>
+      </w:pPr>
+      <w:rPr>
+        <w:rFonts w:ascii="Symbol" w:hAnsi="Symbol" w:hint="default"/>
+      </w:rPr>
+    </w:lvl>
+    <w:lvl w:ilvl="7" w:tplc="40090003" w:tentative="1">
+      <w:start w:val="1"/>
+      <w:numFmt w:val="bullet"/>
+      <w:lvlText w:val="o"/>
+      <w:lvlJc w:val="left"/>
+      <w:pPr>
+        <w:ind w:left="5760" w:hanging="360"/>
+      </w:pPr>
+      <w:rPr>
+        <w:rFonts w:ascii="Courier New" w:hAnsi="Courier New" w:cs="Courier New" w:hint="default"/>
+      </w:rPr>
+    </w:lvl>
+    <w:lvl w:ilvl="8" w:tplc="40090005" w:tentative="1">
+      <w:start w:val="1"/>
+      <w:numFmt w:val="bullet"/>
+      <w:lvlText w:val=""/>
+      <w:lvlJc w:val="left"/>
+      <w:pPr>
+        <w:ind w:left="6480" w:hanging="360"/>
+      </w:pPr>
+      <w:rPr>
+        <w:rFonts w:ascii="Wingdings" w:hAnsi="Wingdings" w:hint="default"/>
+      </w:rPr>
+    </w:lvl>
+  </w:abstractNum>
+  <w:abstractNum w:abstractNumId="17" w15:restartNumberingAfterBreak="0">
+    <w:nsid w:val="35181748"/>
+    <w:multiLevelType w:val="hybridMultilevel"/>
+    <w:tmpl w:val="CF22F7FE"/>
+    <w:lvl w:ilvl="0" w:tplc="40090001">
+      <w:start w:val="1"/>
+      <w:numFmt w:val="bullet"/>
+      <w:lvlText w:val=""/>
+      <w:lvlJc w:val="left"/>
+      <w:pPr>
+        <w:ind w:left="720" w:hanging="360"/>
+      </w:pPr>
+      <w:rPr>
+        <w:rFonts w:ascii="Symbol" w:hAnsi="Symbol" w:hint="default"/>
+      </w:rPr>
+    </w:lvl>
+    <w:lvl w:ilvl="1" w:tplc="40090003" w:tentative="1">
+      <w:start w:val="1"/>
+      <w:numFmt w:val="bullet"/>
+      <w:lvlText w:val="o"/>
+      <w:lvlJc w:val="left"/>
+      <w:pPr>
+        <w:ind w:left="1440" w:hanging="360"/>
+      </w:pPr>
+      <w:rPr>
+        <w:rFonts w:ascii="Courier New" w:hAnsi="Courier New" w:cs="Courier New" w:hint="default"/>
+      </w:rPr>
+    </w:lvl>
+    <w:lvl w:ilvl="2" w:tplc="40090005" w:tentative="1">
+      <w:start w:val="1"/>
+      <w:numFmt w:val="bullet"/>
+      <w:lvlText w:val=""/>
+      <w:lvlJc w:val="left"/>
+      <w:pPr>
+        <w:ind w:left="2160" w:hanging="360"/>
+      </w:pPr>
+      <w:rPr>
+        <w:rFonts w:ascii="Wingdings" w:hAnsi="Wingdings" w:hint="default"/>
+      </w:rPr>
+    </w:lvl>
+    <w:lvl w:ilvl="3" w:tplc="40090001" w:tentative="1">
+      <w:start w:val="1"/>
+      <w:numFmt w:val="bullet"/>
+      <w:lvlText w:val=""/>
+      <w:lvlJc w:val="left"/>
+      <w:pPr>
+        <w:ind w:left="2880" w:hanging="360"/>
+      </w:pPr>
+      <w:rPr>
+        <w:rFonts w:ascii="Symbol" w:hAnsi="Symbol" w:hint="default"/>
+      </w:rPr>
+    </w:lvl>
+    <w:lvl w:ilvl="4" w:tplc="40090003" w:tentative="1">
+      <w:start w:val="1"/>
+      <w:numFmt w:val="bullet"/>
+      <w:lvlText w:val="o"/>
+      <w:lvlJc w:val="left"/>
+      <w:pPr>
+        <w:ind w:left="3600" w:hanging="360"/>
+      </w:pPr>
+      <w:rPr>
+        <w:rFonts w:ascii="Courier New" w:hAnsi="Courier New" w:cs="Courier New" w:hint="default"/>
+      </w:rPr>
+    </w:lvl>
+    <w:lvl w:ilvl="5" w:tplc="40090005" w:tentative="1">
+      <w:start w:val="1"/>
+      <w:numFmt w:val="bullet"/>
+      <w:lvlText w:val=""/>
+      <w:lvlJc w:val="left"/>
+      <w:pPr>
+        <w:ind w:left="4320" w:hanging="360"/>
+      </w:pPr>
+      <w:rPr>
+        <w:rFonts w:ascii="Wingdings" w:hAnsi="Wingdings" w:hint="default"/>
+      </w:rPr>
+    </w:lvl>
+    <w:lvl w:ilvl="6" w:tplc="40090001" w:tentative="1">
+      <w:start w:val="1"/>
+      <w:numFmt w:val="bullet"/>
+      <w:lvlText w:val=""/>
+      <w:lvlJc w:val="left"/>
+      <w:pPr>
+        <w:ind w:left="5040" w:hanging="360"/>
+      </w:pPr>
+      <w:rPr>
+        <w:rFonts w:ascii="Symbol" w:hAnsi="Symbol" w:hint="default"/>
+      </w:rPr>
+    </w:lvl>
+    <w:lvl w:ilvl="7" w:tplc="40090003" w:tentative="1">
+      <w:start w:val="1"/>
+      <w:numFmt w:val="bullet"/>
+      <w:lvlText w:val="o"/>
+      <w:lvlJc w:val="left"/>
+      <w:pPr>
+        <w:ind w:left="5760" w:hanging="360"/>
+      </w:pPr>
+      <w:rPr>
+        <w:rFonts w:ascii="Courier New" w:hAnsi="Courier New" w:cs="Courier New" w:hint="default"/>
+      </w:rPr>
+    </w:lvl>
+    <w:lvl w:ilvl="8" w:tplc="40090005" w:tentative="1">
+      <w:start w:val="1"/>
+      <w:numFmt w:val="bullet"/>
+      <w:lvlText w:val=""/>
+      <w:lvlJc w:val="left"/>
+      <w:pPr>
+        <w:ind w:left="6480" w:hanging="360"/>
+      </w:pPr>
+      <w:rPr>
+        <w:rFonts w:ascii="Wingdings" w:hAnsi="Wingdings" w:hint="default"/>
+      </w:rPr>
+    </w:lvl>
+  </w:abstractNum>
+  <w:abstractNum w:abstractNumId="18" w15:restartNumberingAfterBreak="0">
     <w:nsid w:val="35B465CF"/>
     <w:multiLevelType w:val="hybridMultilevel"/>
     <w:tmpl w:val="E6DAE4A6"/>
@@ -6056,7 +8440,387 @@
       </w:rPr>
     </w:lvl>
   </w:abstractNum>
-  <w:abstractNum w:abstractNumId="12" w15:restartNumberingAfterBreak="0">
+  <w:abstractNum w:abstractNumId="19" w15:restartNumberingAfterBreak="0">
+    <w:nsid w:val="36022004"/>
+    <w:multiLevelType w:val="hybridMultilevel"/>
+    <w:tmpl w:val="78F269BC"/>
+    <w:lvl w:ilvl="0" w:tplc="4009000F">
+      <w:start w:val="1"/>
+      <w:numFmt w:val="decimal"/>
+      <w:lvlText w:val="%1."/>
+      <w:lvlJc w:val="left"/>
+      <w:pPr>
+        <w:ind w:left="720" w:hanging="360"/>
+      </w:pPr>
+      <w:rPr>
+        <w:rFonts w:hint="default"/>
+      </w:rPr>
+    </w:lvl>
+    <w:lvl w:ilvl="1" w:tplc="40090019" w:tentative="1">
+      <w:start w:val="1"/>
+      <w:numFmt w:val="lowerLetter"/>
+      <w:lvlText w:val="%2."/>
+      <w:lvlJc w:val="left"/>
+      <w:pPr>
+        <w:ind w:left="1440" w:hanging="360"/>
+      </w:pPr>
+    </w:lvl>
+    <w:lvl w:ilvl="2" w:tplc="4009001B" w:tentative="1">
+      <w:start w:val="1"/>
+      <w:numFmt w:val="lowerRoman"/>
+      <w:lvlText w:val="%3."/>
+      <w:lvlJc w:val="right"/>
+      <w:pPr>
+        <w:ind w:left="2160" w:hanging="180"/>
+      </w:pPr>
+    </w:lvl>
+    <w:lvl w:ilvl="3" w:tplc="4009000F" w:tentative="1">
+      <w:start w:val="1"/>
+      <w:numFmt w:val="decimal"/>
+      <w:lvlText w:val="%4."/>
+      <w:lvlJc w:val="left"/>
+      <w:pPr>
+        <w:ind w:left="2880" w:hanging="360"/>
+      </w:pPr>
+    </w:lvl>
+    <w:lvl w:ilvl="4" w:tplc="40090019" w:tentative="1">
+      <w:start w:val="1"/>
+      <w:numFmt w:val="lowerLetter"/>
+      <w:lvlText w:val="%5."/>
+      <w:lvlJc w:val="left"/>
+      <w:pPr>
+        <w:ind w:left="3600" w:hanging="360"/>
+      </w:pPr>
+    </w:lvl>
+    <w:lvl w:ilvl="5" w:tplc="4009001B" w:tentative="1">
+      <w:start w:val="1"/>
+      <w:numFmt w:val="lowerRoman"/>
+      <w:lvlText w:val="%6."/>
+      <w:lvlJc w:val="right"/>
+      <w:pPr>
+        <w:ind w:left="4320" w:hanging="180"/>
+      </w:pPr>
+    </w:lvl>
+    <w:lvl w:ilvl="6" w:tplc="4009000F" w:tentative="1">
+      <w:start w:val="1"/>
+      <w:numFmt w:val="decimal"/>
+      <w:lvlText w:val="%7."/>
+      <w:lvlJc w:val="left"/>
+      <w:pPr>
+        <w:ind w:left="5040" w:hanging="360"/>
+      </w:pPr>
+    </w:lvl>
+    <w:lvl w:ilvl="7" w:tplc="40090019" w:tentative="1">
+      <w:start w:val="1"/>
+      <w:numFmt w:val="lowerLetter"/>
+      <w:lvlText w:val="%8."/>
+      <w:lvlJc w:val="left"/>
+      <w:pPr>
+        <w:ind w:left="5760" w:hanging="360"/>
+      </w:pPr>
+    </w:lvl>
+    <w:lvl w:ilvl="8" w:tplc="4009001B" w:tentative="1">
+      <w:start w:val="1"/>
+      <w:numFmt w:val="lowerRoman"/>
+      <w:lvlText w:val="%9."/>
+      <w:lvlJc w:val="right"/>
+      <w:pPr>
+        <w:ind w:left="6480" w:hanging="180"/>
+      </w:pPr>
+    </w:lvl>
+  </w:abstractNum>
+  <w:abstractNum w:abstractNumId="20" w15:restartNumberingAfterBreak="0">
+    <w:nsid w:val="36563612"/>
+    <w:multiLevelType w:val="hybridMultilevel"/>
+    <w:tmpl w:val="B0AC2D62"/>
+    <w:lvl w:ilvl="0" w:tplc="4009000F">
+      <w:start w:val="1"/>
+      <w:numFmt w:val="decimal"/>
+      <w:lvlText w:val="%1."/>
+      <w:lvlJc w:val="left"/>
+      <w:pPr>
+        <w:ind w:left="720" w:hanging="360"/>
+      </w:pPr>
+      <w:rPr>
+        <w:rFonts w:hint="default"/>
+      </w:rPr>
+    </w:lvl>
+    <w:lvl w:ilvl="1" w:tplc="40090019" w:tentative="1">
+      <w:start w:val="1"/>
+      <w:numFmt w:val="lowerLetter"/>
+      <w:lvlText w:val="%2."/>
+      <w:lvlJc w:val="left"/>
+      <w:pPr>
+        <w:ind w:left="1440" w:hanging="360"/>
+      </w:pPr>
+    </w:lvl>
+    <w:lvl w:ilvl="2" w:tplc="4009001B" w:tentative="1">
+      <w:start w:val="1"/>
+      <w:numFmt w:val="lowerRoman"/>
+      <w:lvlText w:val="%3."/>
+      <w:lvlJc w:val="right"/>
+      <w:pPr>
+        <w:ind w:left="2160" w:hanging="180"/>
+      </w:pPr>
+    </w:lvl>
+    <w:lvl w:ilvl="3" w:tplc="4009000F" w:tentative="1">
+      <w:start w:val="1"/>
+      <w:numFmt w:val="decimal"/>
+      <w:lvlText w:val="%4."/>
+      <w:lvlJc w:val="left"/>
+      <w:pPr>
+        <w:ind w:left="2880" w:hanging="360"/>
+      </w:pPr>
+    </w:lvl>
+    <w:lvl w:ilvl="4" w:tplc="40090019" w:tentative="1">
+      <w:start w:val="1"/>
+      <w:numFmt w:val="lowerLetter"/>
+      <w:lvlText w:val="%5."/>
+      <w:lvlJc w:val="left"/>
+      <w:pPr>
+        <w:ind w:left="3600" w:hanging="360"/>
+      </w:pPr>
+    </w:lvl>
+    <w:lvl w:ilvl="5" w:tplc="4009001B" w:tentative="1">
+      <w:start w:val="1"/>
+      <w:numFmt w:val="lowerRoman"/>
+      <w:lvlText w:val="%6."/>
+      <w:lvlJc w:val="right"/>
+      <w:pPr>
+        <w:ind w:left="4320" w:hanging="180"/>
+      </w:pPr>
+    </w:lvl>
+    <w:lvl w:ilvl="6" w:tplc="4009000F" w:tentative="1">
+      <w:start w:val="1"/>
+      <w:numFmt w:val="decimal"/>
+      <w:lvlText w:val="%7."/>
+      <w:lvlJc w:val="left"/>
+      <w:pPr>
+        <w:ind w:left="5040" w:hanging="360"/>
+      </w:pPr>
+    </w:lvl>
+    <w:lvl w:ilvl="7" w:tplc="40090019" w:tentative="1">
+      <w:start w:val="1"/>
+      <w:numFmt w:val="lowerLetter"/>
+      <w:lvlText w:val="%8."/>
+      <w:lvlJc w:val="left"/>
+      <w:pPr>
+        <w:ind w:left="5760" w:hanging="360"/>
+      </w:pPr>
+    </w:lvl>
+    <w:lvl w:ilvl="8" w:tplc="4009001B" w:tentative="1">
+      <w:start w:val="1"/>
+      <w:numFmt w:val="lowerRoman"/>
+      <w:lvlText w:val="%9."/>
+      <w:lvlJc w:val="right"/>
+      <w:pPr>
+        <w:ind w:left="6480" w:hanging="180"/>
+      </w:pPr>
+    </w:lvl>
+  </w:abstractNum>
+  <w:abstractNum w:abstractNumId="21" w15:restartNumberingAfterBreak="0">
+    <w:nsid w:val="5659528C"/>
+    <w:multiLevelType w:val="hybridMultilevel"/>
+    <w:tmpl w:val="986CE72A"/>
+    <w:lvl w:ilvl="0" w:tplc="49A495BA">
+      <w:start w:val="1"/>
+      <w:numFmt w:val="decimal"/>
+      <w:lvlText w:val="%1."/>
+      <w:lvlJc w:val="left"/>
+      <w:pPr>
+        <w:ind w:left="1080" w:hanging="360"/>
+      </w:pPr>
+      <w:rPr>
+        <w:rFonts w:hint="default"/>
+      </w:rPr>
+    </w:lvl>
+    <w:lvl w:ilvl="1" w:tplc="40090019" w:tentative="1">
+      <w:start w:val="1"/>
+      <w:numFmt w:val="lowerLetter"/>
+      <w:lvlText w:val="%2."/>
+      <w:lvlJc w:val="left"/>
+      <w:pPr>
+        <w:ind w:left="1800" w:hanging="360"/>
+      </w:pPr>
+    </w:lvl>
+    <w:lvl w:ilvl="2" w:tplc="4009001B" w:tentative="1">
+      <w:start w:val="1"/>
+      <w:numFmt w:val="lowerRoman"/>
+      <w:lvlText w:val="%3."/>
+      <w:lvlJc w:val="right"/>
+      <w:pPr>
+        <w:ind w:left="2520" w:hanging="180"/>
+      </w:pPr>
+    </w:lvl>
+    <w:lvl w:ilvl="3" w:tplc="4009000F" w:tentative="1">
+      <w:start w:val="1"/>
+      <w:numFmt w:val="decimal"/>
+      <w:lvlText w:val="%4."/>
+      <w:lvlJc w:val="left"/>
+      <w:pPr>
+        <w:ind w:left="3240" w:hanging="360"/>
+      </w:pPr>
+    </w:lvl>
+    <w:lvl w:ilvl="4" w:tplc="40090019" w:tentative="1">
+      <w:start w:val="1"/>
+      <w:numFmt w:val="lowerLetter"/>
+      <w:lvlText w:val="%5."/>
+      <w:lvlJc w:val="left"/>
+      <w:pPr>
+        <w:ind w:left="3960" w:hanging="360"/>
+      </w:pPr>
+    </w:lvl>
+    <w:lvl w:ilvl="5" w:tplc="4009001B" w:tentative="1">
+      <w:start w:val="1"/>
+      <w:numFmt w:val="lowerRoman"/>
+      <w:lvlText w:val="%6."/>
+      <w:lvlJc w:val="right"/>
+      <w:pPr>
+        <w:ind w:left="4680" w:hanging="180"/>
+      </w:pPr>
+    </w:lvl>
+    <w:lvl w:ilvl="6" w:tplc="4009000F" w:tentative="1">
+      <w:start w:val="1"/>
+      <w:numFmt w:val="decimal"/>
+      <w:lvlText w:val="%7."/>
+      <w:lvlJc w:val="left"/>
+      <w:pPr>
+        <w:ind w:left="5400" w:hanging="360"/>
+      </w:pPr>
+    </w:lvl>
+    <w:lvl w:ilvl="7" w:tplc="40090019" w:tentative="1">
+      <w:start w:val="1"/>
+      <w:numFmt w:val="lowerLetter"/>
+      <w:lvlText w:val="%8."/>
+      <w:lvlJc w:val="left"/>
+      <w:pPr>
+        <w:ind w:left="6120" w:hanging="360"/>
+      </w:pPr>
+    </w:lvl>
+    <w:lvl w:ilvl="8" w:tplc="4009001B" w:tentative="1">
+      <w:start w:val="1"/>
+      <w:numFmt w:val="lowerRoman"/>
+      <w:lvlText w:val="%9."/>
+      <w:lvlJc w:val="right"/>
+      <w:pPr>
+        <w:ind w:left="6840" w:hanging="180"/>
+      </w:pPr>
+    </w:lvl>
+  </w:abstractNum>
+  <w:abstractNum w:abstractNumId="22" w15:restartNumberingAfterBreak="0">
+    <w:nsid w:val="63724D1B"/>
+    <w:multiLevelType w:val="hybridMultilevel"/>
+    <w:tmpl w:val="40D80B84"/>
+    <w:lvl w:ilvl="0" w:tplc="40090001">
+      <w:start w:val="1"/>
+      <w:numFmt w:val="bullet"/>
+      <w:lvlText w:val=""/>
+      <w:lvlJc w:val="left"/>
+      <w:pPr>
+        <w:ind w:left="720" w:hanging="360"/>
+      </w:pPr>
+      <w:rPr>
+        <w:rFonts w:ascii="Symbol" w:hAnsi="Symbol" w:hint="default"/>
+      </w:rPr>
+    </w:lvl>
+    <w:lvl w:ilvl="1" w:tplc="40090003" w:tentative="1">
+      <w:start w:val="1"/>
+      <w:numFmt w:val="bullet"/>
+      <w:lvlText w:val="o"/>
+      <w:lvlJc w:val="left"/>
+      <w:pPr>
+        <w:ind w:left="1440" w:hanging="360"/>
+      </w:pPr>
+      <w:rPr>
+        <w:rFonts w:ascii="Courier New" w:hAnsi="Courier New" w:cs="Courier New" w:hint="default"/>
+      </w:rPr>
+    </w:lvl>
+    <w:lvl w:ilvl="2" w:tplc="40090005" w:tentative="1">
+      <w:start w:val="1"/>
+      <w:numFmt w:val="bullet"/>
+      <w:lvlText w:val=""/>
+      <w:lvlJc w:val="left"/>
+      <w:pPr>
+        <w:ind w:left="2160" w:hanging="360"/>
+      </w:pPr>
+      <w:rPr>
+        <w:rFonts w:ascii="Wingdings" w:hAnsi="Wingdings" w:hint="default"/>
+      </w:rPr>
+    </w:lvl>
+    <w:lvl w:ilvl="3" w:tplc="40090001" w:tentative="1">
+      <w:start w:val="1"/>
+      <w:numFmt w:val="bullet"/>
+      <w:lvlText w:val=""/>
+      <w:lvlJc w:val="left"/>
+      <w:pPr>
+        <w:ind w:left="2880" w:hanging="360"/>
+      </w:pPr>
+      <w:rPr>
+        <w:rFonts w:ascii="Symbol" w:hAnsi="Symbol" w:hint="default"/>
+      </w:rPr>
+    </w:lvl>
+    <w:lvl w:ilvl="4" w:tplc="40090003" w:tentative="1">
+      <w:start w:val="1"/>
+      <w:numFmt w:val="bullet"/>
+      <w:lvlText w:val="o"/>
+      <w:lvlJc w:val="left"/>
+      <w:pPr>
+        <w:ind w:left="3600" w:hanging="360"/>
+      </w:pPr>
+      <w:rPr>
+        <w:rFonts w:ascii="Courier New" w:hAnsi="Courier New" w:cs="Courier New" w:hint="default"/>
+      </w:rPr>
+    </w:lvl>
+    <w:lvl w:ilvl="5" w:tplc="40090005" w:tentative="1">
+      <w:start w:val="1"/>
+      <w:numFmt w:val="bullet"/>
+      <w:lvlText w:val=""/>
+      <w:lvlJc w:val="left"/>
+      <w:pPr>
+        <w:ind w:left="4320" w:hanging="360"/>
+      </w:pPr>
+      <w:rPr>
+        <w:rFonts w:ascii="Wingdings" w:hAnsi="Wingdings" w:hint="default"/>
+      </w:rPr>
+    </w:lvl>
+    <w:lvl w:ilvl="6" w:tplc="40090001" w:tentative="1">
+      <w:start w:val="1"/>
+      <w:numFmt w:val="bullet"/>
+      <w:lvlText w:val=""/>
+      <w:lvlJc w:val="left"/>
+      <w:pPr>
+        <w:ind w:left="5040" w:hanging="360"/>
+      </w:pPr>
+      <w:rPr>
+        <w:rFonts w:ascii="Symbol" w:hAnsi="Symbol" w:hint="default"/>
+      </w:rPr>
+    </w:lvl>
+    <w:lvl w:ilvl="7" w:tplc="40090003" w:tentative="1">
+      <w:start w:val="1"/>
+      <w:numFmt w:val="bullet"/>
+      <w:lvlText w:val="o"/>
+      <w:lvlJc w:val="left"/>
+      <w:pPr>
+        <w:ind w:left="5760" w:hanging="360"/>
+      </w:pPr>
+      <w:rPr>
+        <w:rFonts w:ascii="Courier New" w:hAnsi="Courier New" w:cs="Courier New" w:hint="default"/>
+      </w:rPr>
+    </w:lvl>
+    <w:lvl w:ilvl="8" w:tplc="40090005" w:tentative="1">
+      <w:start w:val="1"/>
+      <w:numFmt w:val="bullet"/>
+      <w:lvlText w:val=""/>
+      <w:lvlJc w:val="left"/>
+      <w:pPr>
+        <w:ind w:left="6480" w:hanging="360"/>
+      </w:pPr>
+      <w:rPr>
+        <w:rFonts w:ascii="Wingdings" w:hAnsi="Wingdings" w:hint="default"/>
+      </w:rPr>
+    </w:lvl>
+  </w:abstractNum>
+  <w:abstractNum w:abstractNumId="23" w15:restartNumberingAfterBreak="0">
     <w:nsid w:val="67FE5583"/>
     <w:multiLevelType w:val="hybridMultilevel"/>
     <w:tmpl w:val="749ADC30"/>
@@ -6169,7 +8933,7 @@
       </w:rPr>
     </w:lvl>
   </w:abstractNum>
-  <w:abstractNum w:abstractNumId="13" w15:restartNumberingAfterBreak="0">
+  <w:abstractNum w:abstractNumId="24" w15:restartNumberingAfterBreak="0">
     <w:nsid w:val="6AC67BB2"/>
     <w:multiLevelType w:val="hybridMultilevel"/>
     <w:tmpl w:val="4F2A7310"/>
@@ -6282,7 +9046,120 @@
       </w:rPr>
     </w:lvl>
   </w:abstractNum>
-  <w:abstractNum w:abstractNumId="14" w15:restartNumberingAfterBreak="0">
+  <w:abstractNum w:abstractNumId="25" w15:restartNumberingAfterBreak="0">
+    <w:nsid w:val="7A781F54"/>
+    <w:multiLevelType w:val="hybridMultilevel"/>
+    <w:tmpl w:val="0DA24CDA"/>
+    <w:lvl w:ilvl="0" w:tplc="40090001">
+      <w:start w:val="1"/>
+      <w:numFmt w:val="bullet"/>
+      <w:lvlText w:val=""/>
+      <w:lvlJc w:val="left"/>
+      <w:pPr>
+        <w:ind w:left="720" w:hanging="360"/>
+      </w:pPr>
+      <w:rPr>
+        <w:rFonts w:ascii="Symbol" w:hAnsi="Symbol" w:hint="default"/>
+      </w:rPr>
+    </w:lvl>
+    <w:lvl w:ilvl="1" w:tplc="40090003" w:tentative="1">
+      <w:start w:val="1"/>
+      <w:numFmt w:val="bullet"/>
+      <w:lvlText w:val="o"/>
+      <w:lvlJc w:val="left"/>
+      <w:pPr>
+        <w:ind w:left="1440" w:hanging="360"/>
+      </w:pPr>
+      <w:rPr>
+        <w:rFonts w:ascii="Courier New" w:hAnsi="Courier New" w:cs="Courier New" w:hint="default"/>
+      </w:rPr>
+    </w:lvl>
+    <w:lvl w:ilvl="2" w:tplc="40090005" w:tentative="1">
+      <w:start w:val="1"/>
+      <w:numFmt w:val="bullet"/>
+      <w:lvlText w:val=""/>
+      <w:lvlJc w:val="left"/>
+      <w:pPr>
+        <w:ind w:left="2160" w:hanging="360"/>
+      </w:pPr>
+      <w:rPr>
+        <w:rFonts w:ascii="Wingdings" w:hAnsi="Wingdings" w:hint="default"/>
+      </w:rPr>
+    </w:lvl>
+    <w:lvl w:ilvl="3" w:tplc="40090001" w:tentative="1">
+      <w:start w:val="1"/>
+      <w:numFmt w:val="bullet"/>
+      <w:lvlText w:val=""/>
+      <w:lvlJc w:val="left"/>
+      <w:pPr>
+        <w:ind w:left="2880" w:hanging="360"/>
+      </w:pPr>
+      <w:rPr>
+        <w:rFonts w:ascii="Symbol" w:hAnsi="Symbol" w:hint="default"/>
+      </w:rPr>
+    </w:lvl>
+    <w:lvl w:ilvl="4" w:tplc="40090003" w:tentative="1">
+      <w:start w:val="1"/>
+      <w:numFmt w:val="bullet"/>
+      <w:lvlText w:val="o"/>
+      <w:lvlJc w:val="left"/>
+      <w:pPr>
+        <w:ind w:left="3600" w:hanging="360"/>
+      </w:pPr>
+      <w:rPr>
+        <w:rFonts w:ascii="Courier New" w:hAnsi="Courier New" w:cs="Courier New" w:hint="default"/>
+      </w:rPr>
+    </w:lvl>
+    <w:lvl w:ilvl="5" w:tplc="40090005" w:tentative="1">
+      <w:start w:val="1"/>
+      <w:numFmt w:val="bullet"/>
+      <w:lvlText w:val=""/>
+      <w:lvlJc w:val="left"/>
+      <w:pPr>
+        <w:ind w:left="4320" w:hanging="360"/>
+      </w:pPr>
+      <w:rPr>
+        <w:rFonts w:ascii="Wingdings" w:hAnsi="Wingdings" w:hint="default"/>
+      </w:rPr>
+    </w:lvl>
+    <w:lvl w:ilvl="6" w:tplc="40090001" w:tentative="1">
+      <w:start w:val="1"/>
+      <w:numFmt w:val="bullet"/>
+      <w:lvlText w:val=""/>
+      <w:lvlJc w:val="left"/>
+      <w:pPr>
+        <w:ind w:left="5040" w:hanging="360"/>
+      </w:pPr>
+      <w:rPr>
+        <w:rFonts w:ascii="Symbol" w:hAnsi="Symbol" w:hint="default"/>
+      </w:rPr>
+    </w:lvl>
+    <w:lvl w:ilvl="7" w:tplc="40090003" w:tentative="1">
+      <w:start w:val="1"/>
+      <w:numFmt w:val="bullet"/>
+      <w:lvlText w:val="o"/>
+      <w:lvlJc w:val="left"/>
+      <w:pPr>
+        <w:ind w:left="5760" w:hanging="360"/>
+      </w:pPr>
+      <w:rPr>
+        <w:rFonts w:ascii="Courier New" w:hAnsi="Courier New" w:cs="Courier New" w:hint="default"/>
+      </w:rPr>
+    </w:lvl>
+    <w:lvl w:ilvl="8" w:tplc="40090005" w:tentative="1">
+      <w:start w:val="1"/>
+      <w:numFmt w:val="bullet"/>
+      <w:lvlText w:val=""/>
+      <w:lvlJc w:val="left"/>
+      <w:pPr>
+        <w:ind w:left="6480" w:hanging="360"/>
+      </w:pPr>
+      <w:rPr>
+        <w:rFonts w:ascii="Wingdings" w:hAnsi="Wingdings" w:hint="default"/>
+      </w:rPr>
+    </w:lvl>
+  </w:abstractNum>
+  <w:abstractNum w:abstractNumId="26" w15:restartNumberingAfterBreak="0">
     <w:nsid w:val="7ABC5CE2"/>
     <w:multiLevelType w:val="hybridMultilevel"/>
     <w:tmpl w:val="051AFA8E"/>
@@ -6396,49 +9273,85 @@
     </w:lvl>
   </w:abstractNum>
   <w:num w:numId="1" w16cid:durableId="18553793">
+    <w:abstractNumId w:val="23"/>
+  </w:num>
+  <w:num w:numId="2" w16cid:durableId="1816869899">
+    <w:abstractNumId w:val="8"/>
+  </w:num>
+  <w:num w:numId="3" w16cid:durableId="41830446">
+    <w:abstractNumId w:val="4"/>
+  </w:num>
+  <w:num w:numId="4" w16cid:durableId="1458065763">
+    <w:abstractNumId w:val="3"/>
+  </w:num>
+  <w:num w:numId="5" w16cid:durableId="1486432996">
+    <w:abstractNumId w:val="15"/>
+  </w:num>
+  <w:num w:numId="6" w16cid:durableId="2144228315">
+    <w:abstractNumId w:val="14"/>
+  </w:num>
+  <w:num w:numId="7" w16cid:durableId="1569995286">
+    <w:abstractNumId w:val="11"/>
+  </w:num>
+  <w:num w:numId="8" w16cid:durableId="646200590">
+    <w:abstractNumId w:val="5"/>
+  </w:num>
+  <w:num w:numId="9" w16cid:durableId="1969819849">
+    <w:abstractNumId w:val="13"/>
+  </w:num>
+  <w:num w:numId="10" w16cid:durableId="432676756">
+    <w:abstractNumId w:val="7"/>
+  </w:num>
+  <w:num w:numId="11" w16cid:durableId="344333237">
+    <w:abstractNumId w:val="18"/>
+  </w:num>
+  <w:num w:numId="12" w16cid:durableId="467554029">
+    <w:abstractNumId w:val="9"/>
+  </w:num>
+  <w:num w:numId="13" w16cid:durableId="1611473965">
+    <w:abstractNumId w:val="1"/>
+  </w:num>
+  <w:num w:numId="14" w16cid:durableId="946232519">
+    <w:abstractNumId w:val="26"/>
+  </w:num>
+  <w:num w:numId="15" w16cid:durableId="588463530">
+    <w:abstractNumId w:val="24"/>
+  </w:num>
+  <w:num w:numId="16" w16cid:durableId="222375378">
+    <w:abstractNumId w:val="6"/>
+  </w:num>
+  <w:num w:numId="17" w16cid:durableId="1167599437">
+    <w:abstractNumId w:val="22"/>
+  </w:num>
+  <w:num w:numId="18" w16cid:durableId="806044903">
+    <w:abstractNumId w:val="0"/>
+  </w:num>
+  <w:num w:numId="19" w16cid:durableId="1863516619">
+    <w:abstractNumId w:val="25"/>
+  </w:num>
+  <w:num w:numId="20" w16cid:durableId="479426218">
     <w:abstractNumId w:val="12"/>
   </w:num>
-  <w:num w:numId="2" w16cid:durableId="1816869899">
-    <w:abstractNumId w:val="5"/>
+  <w:num w:numId="21" w16cid:durableId="1789277518">
+    <w:abstractNumId w:val="19"/>
   </w:num>
-  <w:num w:numId="3" w16cid:durableId="41830446">
+  <w:num w:numId="22" w16cid:durableId="1894346454">
+    <w:abstractNumId w:val="20"/>
+  </w:num>
+  <w:num w:numId="23" w16cid:durableId="59140520">
+    <w:abstractNumId w:val="16"/>
+  </w:num>
+  <w:num w:numId="24" w16cid:durableId="749930752">
+    <w:abstractNumId w:val="10"/>
+  </w:num>
+  <w:num w:numId="25" w16cid:durableId="955330248">
     <w:abstractNumId w:val="2"/>
   </w:num>
-  <w:num w:numId="4" w16cid:durableId="1458065763">
-    <w:abstractNumId w:val="1"/>
+  <w:num w:numId="26" w16cid:durableId="818618230">
+    <w:abstractNumId w:val="21"/>
   </w:num>
-  <w:num w:numId="5" w16cid:durableId="1486432996">
-    <w:abstractNumId w:val="10"/>
-  </w:num>
-  <w:num w:numId="6" w16cid:durableId="2144228315">
-    <w:abstractNumId w:val="9"/>
-  </w:num>
-  <w:num w:numId="7" w16cid:durableId="1569995286">
-    <w:abstractNumId w:val="7"/>
-  </w:num>
-  <w:num w:numId="8" w16cid:durableId="646200590">
-    <w:abstractNumId w:val="3"/>
-  </w:num>
-  <w:num w:numId="9" w16cid:durableId="1969819849">
-    <w:abstractNumId w:val="8"/>
-  </w:num>
-  <w:num w:numId="10" w16cid:durableId="432676756">
-    <w:abstractNumId w:val="4"/>
-  </w:num>
-  <w:num w:numId="11" w16cid:durableId="344333237">
-    <w:abstractNumId w:val="11"/>
-  </w:num>
-  <w:num w:numId="12" w16cid:durableId="467554029">
-    <w:abstractNumId w:val="6"/>
-  </w:num>
-  <w:num w:numId="13" w16cid:durableId="1611473965">
-    <w:abstractNumId w:val="0"/>
-  </w:num>
-  <w:num w:numId="14" w16cid:durableId="946232519">
-    <w:abstractNumId w:val="14"/>
-  </w:num>
-  <w:num w:numId="15" w16cid:durableId="588463530">
-    <w:abstractNumId w:val="13"/>
+  <w:num w:numId="27" w16cid:durableId="113644012">
+    <w:abstractNumId w:val="17"/>
   </w:num>
 </w:numbering>
 </file>

</xml_diff>

<commit_message>
Adding Decorator design pattern notes
</commit_message>
<xml_diff>
--- a/05-Design/DesignPatterns/Design-Patterns.docx
+++ b/05-Design/DesignPatterns/Design-Patterns.docx
@@ -5073,6 +5073,7 @@
       <w:r>
         <w:rPr>
           <w:rFonts w:ascii="Aptos" w:hAnsi="Aptos"/>
+          <w:noProof/>
           <w:sz w:val="24"/>
           <w:szCs w:val="24"/>
           <w:lang w:val="en-US"/>
@@ -5586,6 +5587,7 @@
       <w:r>
         <w:rPr>
           <w:rFonts w:ascii="Aptos" w:hAnsi="Aptos"/>
+          <w:noProof/>
           <w:lang w:val="en-US"/>
         </w:rPr>
         <w:drawing>
@@ -5657,144 +5659,252 @@
         <w:spacing w:after="0" w:line="240" w:lineRule="auto"/>
         <w:rPr>
           <w:rFonts w:ascii="Aptos" w:hAnsi="Aptos"/>
-          <w:lang w:val="en-US"/>
-        </w:rPr>
-      </w:pPr>
-    </w:p>
-    <w:p>
-      <w:pPr>
-        <w:spacing w:after="0" w:line="240" w:lineRule="auto"/>
-        <w:rPr>
-          <w:rFonts w:ascii="Aptos" w:hAnsi="Aptos"/>
-          <w:lang w:val="en-US"/>
-        </w:rPr>
-      </w:pPr>
-    </w:p>
-    <w:p>
-      <w:pPr>
-        <w:spacing w:after="0" w:line="240" w:lineRule="auto"/>
-        <w:rPr>
-          <w:rFonts w:ascii="Aptos" w:hAnsi="Aptos"/>
-          <w:lang w:val="en-US"/>
-        </w:rPr>
-      </w:pPr>
-    </w:p>
-    <w:p>
-      <w:pPr>
-        <w:spacing w:after="0" w:line="240" w:lineRule="auto"/>
-        <w:rPr>
-          <w:rFonts w:ascii="Aptos" w:hAnsi="Aptos"/>
-          <w:lang w:val="en-US"/>
-        </w:rPr>
-      </w:pPr>
-    </w:p>
-    <w:p>
-      <w:pPr>
-        <w:spacing w:after="0" w:line="240" w:lineRule="auto"/>
-        <w:rPr>
-          <w:rFonts w:ascii="Aptos" w:hAnsi="Aptos"/>
-          <w:lang w:val="en-US"/>
-        </w:rPr>
-      </w:pPr>
-    </w:p>
-    <w:p>
-      <w:pPr>
-        <w:spacing w:after="0" w:line="240" w:lineRule="auto"/>
-        <w:rPr>
-          <w:rFonts w:ascii="Aptos" w:hAnsi="Aptos"/>
-          <w:lang w:val="en-US"/>
-        </w:rPr>
-      </w:pPr>
-    </w:p>
-    <w:p>
-      <w:pPr>
-        <w:spacing w:after="0" w:line="240" w:lineRule="auto"/>
-        <w:rPr>
-          <w:rFonts w:ascii="Aptos" w:hAnsi="Aptos"/>
-          <w:lang w:val="en-US"/>
-        </w:rPr>
-      </w:pPr>
-    </w:p>
-    <w:p>
-      <w:pPr>
-        <w:spacing w:after="0" w:line="240" w:lineRule="auto"/>
-        <w:rPr>
-          <w:rFonts w:ascii="Aptos" w:hAnsi="Aptos"/>
-          <w:lang w:val="en-US"/>
-        </w:rPr>
-      </w:pPr>
-    </w:p>
-    <w:p>
-      <w:pPr>
-        <w:spacing w:after="0" w:line="240" w:lineRule="auto"/>
-        <w:rPr>
-          <w:rFonts w:ascii="Aptos" w:hAnsi="Aptos"/>
-          <w:lang w:val="en-US"/>
-        </w:rPr>
-      </w:pPr>
-    </w:p>
-    <w:p>
-      <w:pPr>
-        <w:spacing w:after="0" w:line="240" w:lineRule="auto"/>
-        <w:rPr>
-          <w:rFonts w:ascii="Aptos" w:hAnsi="Aptos"/>
-          <w:lang w:val="en-US"/>
-        </w:rPr>
-      </w:pPr>
-    </w:p>
-    <w:p>
-      <w:pPr>
-        <w:spacing w:after="0" w:line="240" w:lineRule="auto"/>
-        <w:rPr>
-          <w:rFonts w:ascii="Aptos" w:hAnsi="Aptos"/>
-          <w:lang w:val="en-US"/>
-        </w:rPr>
-      </w:pPr>
-    </w:p>
-    <w:p>
-      <w:pPr>
-        <w:spacing w:after="0" w:line="240" w:lineRule="auto"/>
-        <w:rPr>
-          <w:rFonts w:ascii="Aptos" w:hAnsi="Aptos"/>
-          <w:lang w:val="en-US"/>
-        </w:rPr>
-      </w:pPr>
-    </w:p>
-    <w:p>
-      <w:pPr>
-        <w:spacing w:after="0" w:line="240" w:lineRule="auto"/>
-        <w:rPr>
-          <w:rFonts w:ascii="Aptos" w:hAnsi="Aptos"/>
-          <w:lang w:val="en-US"/>
-        </w:rPr>
-      </w:pPr>
-    </w:p>
-    <w:p>
-      <w:pPr>
-        <w:spacing w:after="0" w:line="240" w:lineRule="auto"/>
-        <w:rPr>
-          <w:rFonts w:ascii="Aptos" w:hAnsi="Aptos"/>
-          <w:lang w:val="en-US"/>
-        </w:rPr>
-      </w:pPr>
-    </w:p>
-    <w:p>
-      <w:pPr>
-        <w:spacing w:after="0" w:line="240" w:lineRule="auto"/>
-        <w:rPr>
-          <w:rFonts w:ascii="Aptos" w:hAnsi="Aptos"/>
-          <w:lang w:val="en-US"/>
-        </w:rPr>
-      </w:pPr>
-    </w:p>
-    <w:p>
-      <w:pPr>
-        <w:spacing w:after="0" w:line="240" w:lineRule="auto"/>
-        <w:rPr>
-          <w:rFonts w:ascii="Aptos" w:hAnsi="Aptos"/>
-          <w:lang w:val="en-US"/>
-        </w:rPr>
-      </w:pPr>
+          <w:b/>
+          <w:bCs/>
+        </w:rPr>
+      </w:pPr>
+      <w:r>
+        <w:rPr>
+          <w:rFonts w:ascii="Aptos" w:hAnsi="Aptos"/>
+          <w:b/>
+          <w:bCs/>
+        </w:rPr>
+        <w:t>When to use the Observer Design Pattern?</w:t>
+      </w:r>
+    </w:p>
+    <w:p>
+      <w:pPr>
+        <w:spacing w:after="0" w:line="240" w:lineRule="auto"/>
+        <w:rPr>
+          <w:rFonts w:ascii="Aptos" w:hAnsi="Aptos"/>
+        </w:rPr>
+      </w:pPr>
+      <w:r>
+        <w:rPr>
+          <w:rFonts w:ascii="Aptos" w:hAnsi="Aptos"/>
+        </w:rPr>
+        <w:t>Below is when to use observer design pattern:</w:t>
+      </w:r>
+    </w:p>
+    <w:p>
+      <w:pPr>
+        <w:numPr>
+          <w:ilvl w:val="0"/>
+          <w:numId w:val="28"/>
+        </w:numPr>
+        <w:spacing w:after="0" w:line="240" w:lineRule="auto"/>
+        <w:rPr>
+          <w:rFonts w:ascii="Aptos" w:hAnsi="Aptos"/>
+        </w:rPr>
+      </w:pPr>
+      <w:r>
+        <w:rPr>
+          <w:rFonts w:ascii="Aptos" w:hAnsi="Aptos"/>
+        </w:rPr>
+        <w:t>When you need one object to notify multiple others about changes.</w:t>
+      </w:r>
+    </w:p>
+    <w:p>
+      <w:pPr>
+        <w:numPr>
+          <w:ilvl w:val="0"/>
+          <w:numId w:val="29"/>
+        </w:numPr>
+        <w:spacing w:after="0" w:line="240" w:lineRule="auto"/>
+        <w:rPr>
+          <w:rFonts w:ascii="Aptos" w:hAnsi="Aptos"/>
+        </w:rPr>
+      </w:pPr>
+      <w:r>
+        <w:rPr>
+          <w:rFonts w:ascii="Aptos" w:hAnsi="Aptos"/>
+        </w:rPr>
+        <w:t>When you want to keep objects loosely connected, so they don’t rely on each other’s details.</w:t>
+      </w:r>
+    </w:p>
+    <w:p>
+      <w:pPr>
+        <w:numPr>
+          <w:ilvl w:val="0"/>
+          <w:numId w:val="30"/>
+        </w:numPr>
+        <w:spacing w:after="0" w:line="240" w:lineRule="auto"/>
+        <w:rPr>
+          <w:rFonts w:ascii="Aptos" w:hAnsi="Aptos"/>
+        </w:rPr>
+      </w:pPr>
+      <w:r>
+        <w:rPr>
+          <w:rFonts w:ascii="Aptos" w:hAnsi="Aptos"/>
+        </w:rPr>
+        <w:t>When you want observers to automatically respond to changes in the subject’s state.</w:t>
+      </w:r>
+    </w:p>
+    <w:p>
+      <w:pPr>
+        <w:numPr>
+          <w:ilvl w:val="0"/>
+          <w:numId w:val="31"/>
+        </w:numPr>
+        <w:spacing w:after="0" w:line="240" w:lineRule="auto"/>
+        <w:rPr>
+          <w:rFonts w:ascii="Aptos" w:hAnsi="Aptos"/>
+        </w:rPr>
+      </w:pPr>
+      <w:r>
+        <w:rPr>
+          <w:rFonts w:ascii="Aptos" w:hAnsi="Aptos"/>
+        </w:rPr>
+        <w:t>When you want to easily add or remove observers without changing the main subject.</w:t>
+      </w:r>
+    </w:p>
+    <w:p>
+      <w:pPr>
+        <w:numPr>
+          <w:ilvl w:val="0"/>
+          <w:numId w:val="32"/>
+        </w:numPr>
+        <w:spacing w:after="0" w:line="240" w:lineRule="auto"/>
+        <w:rPr>
+          <w:rFonts w:ascii="Aptos" w:hAnsi="Aptos"/>
+        </w:rPr>
+      </w:pPr>
+      <w:r>
+        <w:rPr>
+          <w:rFonts w:ascii="Aptos" w:hAnsi="Aptos"/>
+        </w:rPr>
+        <w:t>When you’re dealing with event systems that require various components to react without direct connections.</w:t>
+      </w:r>
+    </w:p>
+    <w:p>
+      <w:pPr>
+        <w:spacing w:after="0" w:line="240" w:lineRule="auto"/>
+        <w:rPr>
+          <w:rFonts w:ascii="Aptos" w:hAnsi="Aptos"/>
+        </w:rPr>
+      </w:pPr>
+    </w:p>
+    <w:p>
+      <w:pPr>
+        <w:spacing w:after="0" w:line="240" w:lineRule="auto"/>
+        <w:rPr>
+          <w:rFonts w:ascii="Aptos" w:hAnsi="Aptos"/>
+          <w:b/>
+          <w:bCs/>
+        </w:rPr>
+      </w:pPr>
+      <w:r>
+        <w:rPr>
+          <w:rFonts w:ascii="Aptos" w:hAnsi="Aptos"/>
+          <w:b/>
+          <w:bCs/>
+        </w:rPr>
+        <w:t>When not to use the Observer Design Pattern?</w:t>
+      </w:r>
+    </w:p>
+    <w:p>
+      <w:pPr>
+        <w:spacing w:after="0" w:line="240" w:lineRule="auto"/>
+        <w:rPr>
+          <w:rFonts w:ascii="Aptos" w:hAnsi="Aptos"/>
+        </w:rPr>
+      </w:pPr>
+      <w:r>
+        <w:rPr>
+          <w:rFonts w:ascii="Aptos" w:hAnsi="Aptos"/>
+        </w:rPr>
+        <w:t>Below is when not to use observer design pattern:</w:t>
+      </w:r>
+    </w:p>
+    <w:p>
+      <w:pPr>
+        <w:numPr>
+          <w:ilvl w:val="0"/>
+          <w:numId w:val="33"/>
+        </w:numPr>
+        <w:spacing w:after="0" w:line="240" w:lineRule="auto"/>
+        <w:rPr>
+          <w:rFonts w:ascii="Aptos" w:hAnsi="Aptos"/>
+        </w:rPr>
+      </w:pPr>
+      <w:r>
+        <w:rPr>
+          <w:rFonts w:ascii="Aptos" w:hAnsi="Aptos"/>
+        </w:rPr>
+        <w:t>When the relationships between objects are simple and don’t require notifications.</w:t>
+      </w:r>
+    </w:p>
+    <w:p>
+      <w:pPr>
+        <w:numPr>
+          <w:ilvl w:val="0"/>
+          <w:numId w:val="34"/>
+        </w:numPr>
+        <w:spacing w:after="0" w:line="240" w:lineRule="auto"/>
+        <w:rPr>
+          <w:rFonts w:ascii="Aptos" w:hAnsi="Aptos"/>
+        </w:rPr>
+      </w:pPr>
+      <w:r>
+        <w:rPr>
+          <w:rFonts w:ascii="Aptos" w:hAnsi="Aptos"/>
+        </w:rPr>
+        <w:t>When performance is a concern, as many observers can lead to overhead during updates.</w:t>
+      </w:r>
+    </w:p>
+    <w:p>
+      <w:pPr>
+        <w:numPr>
+          <w:ilvl w:val="0"/>
+          <w:numId w:val="35"/>
+        </w:numPr>
+        <w:spacing w:after="0" w:line="240" w:lineRule="auto"/>
+        <w:rPr>
+          <w:rFonts w:ascii="Aptos" w:hAnsi="Aptos"/>
+        </w:rPr>
+      </w:pPr>
+      <w:r>
+        <w:rPr>
+          <w:rFonts w:ascii="Aptos" w:hAnsi="Aptos"/>
+        </w:rPr>
+        <w:t>When the subject and observers are tightly coupled, as it defeats the purpose of decoupling.</w:t>
+      </w:r>
+    </w:p>
+    <w:p>
+      <w:pPr>
+        <w:numPr>
+          <w:ilvl w:val="0"/>
+          <w:numId w:val="36"/>
+        </w:numPr>
+        <w:spacing w:after="0" w:line="240" w:lineRule="auto"/>
+        <w:rPr>
+          <w:rFonts w:ascii="Aptos" w:hAnsi="Aptos"/>
+        </w:rPr>
+      </w:pPr>
+      <w:r>
+        <w:rPr>
+          <w:rFonts w:ascii="Aptos" w:hAnsi="Aptos"/>
+        </w:rPr>
+        <w:t>When number of observers is fixed and won’t change over time.</w:t>
+      </w:r>
+    </w:p>
+    <w:p>
+      <w:pPr>
+        <w:numPr>
+          <w:ilvl w:val="0"/>
+          <w:numId w:val="37"/>
+        </w:numPr>
+        <w:spacing w:after="0" w:line="240" w:lineRule="auto"/>
+        <w:rPr>
+          <w:rFonts w:ascii="Aptos" w:hAnsi="Aptos"/>
+        </w:rPr>
+      </w:pPr>
+      <w:r>
+        <w:rPr>
+          <w:rFonts w:ascii="Aptos" w:hAnsi="Aptos"/>
+        </w:rPr>
+        <w:t>When the order of notifications is crucial, as observers may be notified in an unpredictable sequence.</w:t>
+      </w:r>
     </w:p>
     <w:p>
       <w:pPr>
@@ -6068,6 +6178,7 @@
             <w:r>
               <w:rPr>
                 <w:rFonts w:ascii="Aptos" w:hAnsi="Aptos"/>
+                <w:noProof/>
                 <w:lang w:val="en-US"/>
               </w:rPr>
               <w:drawing>
@@ -6397,6 +6508,1670 @@
         <w:spacing w:after="0" w:line="240" w:lineRule="auto"/>
         <w:rPr>
           <w:rFonts w:ascii="Aptos" w:hAnsi="Aptos"/>
+          <w:b/>
+          <w:bCs/>
+          <w:sz w:val="28"/>
+          <w:szCs w:val="28"/>
+        </w:rPr>
+      </w:pPr>
+      <w:r>
+        <w:rPr>
+          <w:rFonts w:ascii="Aptos" w:hAnsi="Aptos"/>
+          <w:b/>
+          <w:bCs/>
+          <w:sz w:val="28"/>
+          <w:szCs w:val="28"/>
+        </w:rPr>
+        <w:lastRenderedPageBreak/>
+        <w:t>Decorator</w:t>
+      </w:r>
+      <w:r>
+        <w:rPr>
+          <w:rFonts w:ascii="Aptos" w:hAnsi="Aptos"/>
+          <w:b/>
+          <w:bCs/>
+          <w:sz w:val="28"/>
+          <w:szCs w:val="28"/>
+        </w:rPr>
+        <w:t xml:space="preserve"> / Wrapper</w:t>
+      </w:r>
+      <w:r>
+        <w:rPr>
+          <w:rFonts w:ascii="Aptos" w:hAnsi="Aptos"/>
+          <w:b/>
+          <w:bCs/>
+          <w:sz w:val="28"/>
+          <w:szCs w:val="28"/>
+        </w:rPr>
+        <w:t xml:space="preserve"> Design Pattern</w:t>
+      </w:r>
+    </w:p>
+    <w:p>
+      <w:pPr>
+        <w:pStyle w:val="ListParagraph"/>
+        <w:numPr>
+          <w:ilvl w:val="0"/>
+          <w:numId w:val="38"/>
+        </w:numPr>
+        <w:spacing w:after="0" w:line="240" w:lineRule="auto"/>
+        <w:rPr>
+          <w:rFonts w:ascii="Aptos" w:hAnsi="Aptos"/>
+        </w:rPr>
+      </w:pPr>
+      <w:r>
+        <w:rPr>
+          <w:rFonts w:ascii="Aptos" w:hAnsi="Aptos"/>
+        </w:rPr>
+        <w:t>Decorator design pattern is a structural design pattern that let us add new behaviour to individual objects dynamically, without affecting the behaviour of other objects from the same class.</w:t>
+      </w:r>
+    </w:p>
+    <w:p>
+      <w:pPr>
+        <w:spacing w:after="0" w:line="240" w:lineRule="auto"/>
+        <w:rPr>
+          <w:rFonts w:ascii="Aptos" w:hAnsi="Aptos"/>
+          <w:lang w:val="en-US"/>
+        </w:rPr>
+      </w:pPr>
+    </w:p>
+    <w:p>
+      <w:pPr>
+        <w:spacing w:after="0" w:line="240" w:lineRule="auto"/>
+        <w:jc w:val="center"/>
+        <w:rPr>
+          <w:rFonts w:ascii="Aptos" w:hAnsi="Aptos"/>
+          <w:lang w:val="en-US"/>
+        </w:rPr>
+      </w:pPr>
+    </w:p>
+    <w:p>
+      <w:pPr>
+        <w:spacing w:after="0" w:line="240" w:lineRule="auto"/>
+        <w:rPr>
+          <w:rFonts w:ascii="Aptos" w:hAnsi="Aptos"/>
+          <w:b/>
+          <w:bCs/>
+          <w:sz w:val="24"/>
+          <w:szCs w:val="24"/>
+          <w:lang w:val="en-US"/>
+        </w:rPr>
+      </w:pPr>
+      <w:r>
+        <w:rPr>
+          <w:rFonts w:ascii="Aptos" w:hAnsi="Aptos"/>
+          <w:b/>
+          <w:bCs/>
+          <w:sz w:val="24"/>
+          <w:szCs w:val="24"/>
+          <w:lang w:val="en-US"/>
+        </w:rPr>
+        <w:t>Components of Decorator Design Pattern</w:t>
+      </w:r>
+    </w:p>
+    <w:p>
+      <w:pPr>
+        <w:spacing w:after="0" w:line="240" w:lineRule="auto"/>
+        <w:rPr>
+          <w:rFonts w:ascii="Aptos" w:hAnsi="Aptos"/>
+          <w:b/>
+          <w:bCs/>
+          <w:u w:val="single"/>
+          <w:lang w:val="en-US"/>
+        </w:rPr>
+      </w:pPr>
+    </w:p>
+    <w:p>
+      <w:pPr>
+        <w:spacing w:after="0" w:line="240" w:lineRule="auto"/>
+        <w:rPr>
+          <w:rFonts w:ascii="Aptos" w:hAnsi="Aptos"/>
+          <w:b/>
+          <w:bCs/>
+          <w:u w:val="single"/>
+          <w:lang w:val="en-US"/>
+        </w:rPr>
+      </w:pPr>
+      <w:r>
+        <w:rPr>
+          <w:rFonts w:ascii="Aptos" w:hAnsi="Aptos"/>
+          <w:b/>
+          <w:bCs/>
+          <w:u w:val="single"/>
+          <w:lang w:val="en-US"/>
+        </w:rPr>
+        <w:t>1. Component Interface</w:t>
+      </w:r>
+    </w:p>
+    <w:p>
+      <w:pPr>
+        <w:pStyle w:val="ListParagraph"/>
+        <w:numPr>
+          <w:ilvl w:val="0"/>
+          <w:numId w:val="38"/>
+        </w:numPr>
+        <w:spacing w:after="0" w:line="240" w:lineRule="auto"/>
+        <w:rPr>
+          <w:rFonts w:ascii="Aptos" w:hAnsi="Aptos"/>
+          <w:lang w:val="en-US"/>
+        </w:rPr>
+      </w:pPr>
+      <w:r>
+        <w:rPr>
+          <w:rFonts w:ascii="Aptos" w:hAnsi="Aptos"/>
+          <w:lang w:val="en-US"/>
+        </w:rPr>
+        <w:t>It specifies the operations that can be performed on the objects &amp; it is common interface for both concrete components &amp; decorators.</w:t>
+      </w:r>
+    </w:p>
+    <w:p>
+      <w:pPr>
+        <w:pStyle w:val="ListParagraph"/>
+        <w:numPr>
+          <w:ilvl w:val="0"/>
+          <w:numId w:val="38"/>
+        </w:numPr>
+        <w:spacing w:after="0" w:line="240" w:lineRule="auto"/>
+        <w:rPr>
+          <w:rFonts w:ascii="Aptos" w:hAnsi="Aptos"/>
+          <w:lang w:val="en-US"/>
+        </w:rPr>
+      </w:pPr>
+      <w:r>
+        <w:rPr>
+          <w:rFonts w:ascii="Aptos" w:hAnsi="Aptos"/>
+          <w:lang w:val="en-US"/>
+        </w:rPr>
+        <w:t>This can be an abstract class or interface.</w:t>
+      </w:r>
+    </w:p>
+    <w:p>
+      <w:pPr>
+        <w:spacing w:after="0" w:line="240" w:lineRule="auto"/>
+        <w:rPr>
+          <w:rFonts w:ascii="Aptos" w:hAnsi="Aptos"/>
+          <w:lang w:val="en-US"/>
+        </w:rPr>
+      </w:pPr>
+    </w:p>
+    <w:p>
+      <w:pPr>
+        <w:spacing w:after="0" w:line="240" w:lineRule="auto"/>
+        <w:rPr>
+          <w:rFonts w:ascii="Aptos" w:hAnsi="Aptos"/>
+          <w:b/>
+          <w:bCs/>
+          <w:u w:val="single"/>
+          <w:lang w:val="en-US"/>
+        </w:rPr>
+      </w:pPr>
+      <w:r>
+        <w:rPr>
+          <w:rFonts w:ascii="Aptos" w:hAnsi="Aptos"/>
+          <w:b/>
+          <w:bCs/>
+          <w:u w:val="single"/>
+          <w:lang w:val="en-US"/>
+        </w:rPr>
+        <w:t>2. Concrete Component</w:t>
+      </w:r>
+    </w:p>
+    <w:p>
+      <w:pPr>
+        <w:pStyle w:val="ListParagraph"/>
+        <w:numPr>
+          <w:ilvl w:val="0"/>
+          <w:numId w:val="39"/>
+        </w:numPr>
+        <w:spacing w:after="0" w:line="240" w:lineRule="auto"/>
+        <w:rPr>
+          <w:rFonts w:ascii="Aptos" w:hAnsi="Aptos"/>
+          <w:lang w:val="en-US"/>
+        </w:rPr>
+      </w:pPr>
+      <w:r>
+        <w:rPr>
+          <w:rFonts w:ascii="Aptos" w:hAnsi="Aptos"/>
+          <w:lang w:val="en-US"/>
+        </w:rPr>
+        <w:t>These are the basic classes that implement the Com</w:t>
+      </w:r>
+      <w:r>
+        <w:rPr>
+          <w:rFonts w:ascii="Aptos" w:hAnsi="Aptos"/>
+          <w:lang w:val="en-US"/>
+        </w:rPr>
+        <w:t xml:space="preserve">ponent interface &amp; </w:t>
+      </w:r>
+      <w:r>
+        <w:rPr>
+          <w:rFonts w:ascii="Aptos" w:hAnsi="Aptos"/>
+          <w:lang w:val="en-US"/>
+        </w:rPr>
+        <w:t>add new behavior or responsibilities</w:t>
+      </w:r>
+      <w:r>
+        <w:rPr>
+          <w:rFonts w:ascii="Aptos" w:hAnsi="Aptos"/>
+          <w:lang w:val="en-US"/>
+        </w:rPr>
+        <w:t xml:space="preserve"> to </w:t>
+      </w:r>
+      <w:r>
+        <w:rPr>
+          <w:rFonts w:ascii="Aptos" w:hAnsi="Aptos"/>
+          <w:lang w:val="en-US"/>
+        </w:rPr>
+        <w:t>C</w:t>
+      </w:r>
+      <w:r>
+        <w:rPr>
+          <w:rFonts w:ascii="Aptos" w:hAnsi="Aptos"/>
+          <w:lang w:val="en-US"/>
+        </w:rPr>
+        <w:t xml:space="preserve">oncrete </w:t>
+      </w:r>
+      <w:r>
+        <w:rPr>
+          <w:rFonts w:ascii="Aptos" w:hAnsi="Aptos"/>
+          <w:lang w:val="en-US"/>
+        </w:rPr>
+        <w:t>C</w:t>
+      </w:r>
+      <w:r>
+        <w:rPr>
+          <w:rFonts w:ascii="Aptos" w:hAnsi="Aptos"/>
+          <w:lang w:val="en-US"/>
+        </w:rPr>
+        <w:t>omponent objects.</w:t>
+      </w:r>
+    </w:p>
+    <w:p>
+      <w:pPr>
+        <w:spacing w:after="0" w:line="240" w:lineRule="auto"/>
+        <w:rPr>
+          <w:rFonts w:ascii="Aptos" w:hAnsi="Aptos"/>
+          <w:lang w:val="en-US"/>
+        </w:rPr>
+      </w:pPr>
+    </w:p>
+    <w:p>
+      <w:pPr>
+        <w:spacing w:after="0" w:line="240" w:lineRule="auto"/>
+        <w:rPr>
+          <w:rFonts w:ascii="Aptos" w:hAnsi="Aptos"/>
+          <w:lang w:val="en-US"/>
+        </w:rPr>
+      </w:pPr>
+      <w:r>
+        <w:rPr>
+          <w:rFonts w:ascii="Aptos" w:hAnsi="Aptos"/>
+          <w:b/>
+          <w:bCs/>
+          <w:u w:val="single"/>
+          <w:lang w:val="en-US"/>
+        </w:rPr>
+        <w:t>3. Decorator</w:t>
+      </w:r>
+      <w:r>
+        <w:rPr>
+          <w:rFonts w:ascii="Aptos" w:hAnsi="Aptos"/>
+          <w:lang w:val="en-US"/>
+        </w:rPr>
+        <w:t xml:space="preserve"> (HAS_A Relationship + IS_A Relationship)</w:t>
+      </w:r>
+    </w:p>
+    <w:p>
+      <w:pPr>
+        <w:pStyle w:val="ListParagraph"/>
+        <w:numPr>
+          <w:ilvl w:val="0"/>
+          <w:numId w:val="39"/>
+        </w:numPr>
+        <w:spacing w:after="0" w:line="240" w:lineRule="auto"/>
+        <w:rPr>
+          <w:rFonts w:ascii="Aptos" w:hAnsi="Aptos"/>
+          <w:lang w:val="en-US"/>
+        </w:rPr>
+      </w:pPr>
+      <w:r>
+        <w:rPr>
+          <w:rFonts w:ascii="Aptos" w:hAnsi="Aptos"/>
+          <w:lang w:val="en-US"/>
+        </w:rPr>
+        <w:t>Decorator is an abstract class that has a reference to component object &amp; also implements the Component interface.</w:t>
+      </w:r>
+    </w:p>
+    <w:p>
+      <w:pPr>
+        <w:pStyle w:val="ListParagraph"/>
+        <w:numPr>
+          <w:ilvl w:val="0"/>
+          <w:numId w:val="39"/>
+        </w:numPr>
+        <w:spacing w:after="0" w:line="240" w:lineRule="auto"/>
+        <w:rPr>
+          <w:rFonts w:ascii="Aptos" w:hAnsi="Aptos"/>
+          <w:lang w:val="en-US"/>
+        </w:rPr>
+      </w:pPr>
+      <w:r>
+        <w:rPr>
+          <w:rFonts w:ascii="Aptos" w:hAnsi="Aptos"/>
+          <w:lang w:val="en-US"/>
+        </w:rPr>
+        <w:t>Decorators are responsible for adding new behaviors to the wrapped Component object.</w:t>
+      </w:r>
+    </w:p>
+    <w:p>
+      <w:pPr>
+        <w:spacing w:after="0" w:line="240" w:lineRule="auto"/>
+        <w:rPr>
+          <w:rFonts w:ascii="Aptos" w:hAnsi="Aptos"/>
+          <w:lang w:val="en-US"/>
+        </w:rPr>
+      </w:pPr>
+    </w:p>
+    <w:p>
+      <w:pPr>
+        <w:spacing w:after="0" w:line="240" w:lineRule="auto"/>
+        <w:rPr>
+          <w:rFonts w:ascii="Aptos" w:hAnsi="Aptos"/>
+          <w:b/>
+          <w:bCs/>
+          <w:u w:val="single"/>
+          <w:lang w:val="en-US"/>
+        </w:rPr>
+      </w:pPr>
+      <w:r>
+        <w:rPr>
+          <w:rFonts w:ascii="Aptos" w:hAnsi="Aptos"/>
+          <w:b/>
+          <w:bCs/>
+          <w:u w:val="single"/>
+          <w:lang w:val="en-US"/>
+        </w:rPr>
+        <w:t>4. Concrete Decorator</w:t>
+      </w:r>
+      <w:r>
+        <w:rPr>
+          <w:rFonts w:ascii="Aptos" w:hAnsi="Aptos"/>
+          <w:b/>
+          <w:bCs/>
+          <w:u w:val="single"/>
+          <w:lang w:val="en-US"/>
+        </w:rPr>
+        <w:t>s</w:t>
+      </w:r>
+    </w:p>
+    <w:p>
+      <w:pPr>
+        <w:pStyle w:val="ListParagraph"/>
+        <w:numPr>
+          <w:ilvl w:val="0"/>
+          <w:numId w:val="40"/>
+        </w:numPr>
+        <w:spacing w:after="0" w:line="240" w:lineRule="auto"/>
+        <w:rPr>
+          <w:rFonts w:ascii="Aptos" w:hAnsi="Aptos"/>
+          <w:lang w:val="en-US"/>
+        </w:rPr>
+      </w:pPr>
+      <w:r>
+        <w:rPr>
+          <w:rFonts w:ascii="Aptos" w:hAnsi="Aptos"/>
+          <w:lang w:val="en-US"/>
+        </w:rPr>
+        <w:t>These are the concrete classes that extends the Decorator class &amp; add a specific behaviors or responsibilities to the already existing Concrete Component objects.</w:t>
+      </w:r>
+    </w:p>
+    <w:p>
+      <w:pPr>
+        <w:spacing w:after="0" w:line="240" w:lineRule="auto"/>
+        <w:rPr>
+          <w:rFonts w:ascii="Aptos" w:hAnsi="Aptos"/>
+          <w:lang w:val="en-US"/>
+        </w:rPr>
+      </w:pPr>
+    </w:p>
+    <w:p>
+      <w:pPr>
+        <w:spacing w:after="0" w:line="240" w:lineRule="auto"/>
+        <w:jc w:val="center"/>
+        <w:rPr>
+          <w:rFonts w:ascii="Aptos" w:hAnsi="Aptos"/>
+          <w:lang w:val="en-US"/>
+        </w:rPr>
+      </w:pPr>
+      <w:r>
+        <w:rPr>
+          <w:rFonts w:ascii="Aptos" w:hAnsi="Aptos"/>
+          <w:lang w:val="en-US"/>
+        </w:rPr>
+        <w:drawing>
+          <wp:inline distT="0" distB="0" distL="0" distR="0" wp14:anchorId="6F8A4647" wp14:editId="26B71751">
+            <wp:extent cx="5762625" cy="4500796"/>
+            <wp:effectExtent l="0" t="0" r="0" b="0"/>
+            <wp:docPr id="126404220" name="Picture 1"/>
+            <wp:cNvGraphicFramePr>
+              <a:graphicFrameLocks xmlns:a="http://schemas.openxmlformats.org/drawingml/2006/main" noChangeAspect="1"/>
+            </wp:cNvGraphicFramePr>
+            <a:graphic xmlns:a="http://schemas.openxmlformats.org/drawingml/2006/main">
+              <a:graphicData uri="http://schemas.openxmlformats.org/drawingml/2006/picture">
+                <pic:pic xmlns:pic="http://schemas.openxmlformats.org/drawingml/2006/picture">
+                  <pic:nvPicPr>
+                    <pic:cNvPr id="126404220" name=""/>
+                    <pic:cNvPicPr/>
+                  </pic:nvPicPr>
+                  <pic:blipFill>
+                    <a:blip r:embed="rId14"/>
+                    <a:stretch>
+                      <a:fillRect/>
+                    </a:stretch>
+                  </pic:blipFill>
+                  <pic:spPr>
+                    <a:xfrm>
+                      <a:off x="0" y="0"/>
+                      <a:ext cx="5769747" cy="4506359"/>
+                    </a:xfrm>
+                    <a:prstGeom prst="rect">
+                      <a:avLst/>
+                    </a:prstGeom>
+                  </pic:spPr>
+                </pic:pic>
+              </a:graphicData>
+            </a:graphic>
+          </wp:inline>
+        </w:drawing>
+      </w:r>
+    </w:p>
+    <w:p>
+      <w:pPr>
+        <w:spacing w:after="0" w:line="240" w:lineRule="auto"/>
+        <w:rPr>
+          <w:rFonts w:ascii="Aptos" w:hAnsi="Aptos"/>
+          <w:lang w:val="en-US"/>
+        </w:rPr>
+      </w:pPr>
+    </w:p>
+    <w:p>
+      <w:pPr>
+        <w:spacing w:after="0" w:line="240" w:lineRule="auto"/>
+        <w:rPr>
+          <w:rFonts w:ascii="Aptos" w:hAnsi="Aptos"/>
+          <w:lang w:val="en-US"/>
+        </w:rPr>
+      </w:pPr>
+    </w:p>
+    <w:p>
+      <w:pPr>
+        <w:spacing w:after="0" w:line="240" w:lineRule="auto"/>
+        <w:rPr>
+          <w:rFonts w:ascii="Aptos" w:hAnsi="Aptos"/>
+          <w:lang w:val="en-US"/>
+        </w:rPr>
+      </w:pPr>
+    </w:p>
+    <w:p>
+      <w:pPr>
+        <w:spacing w:after="0" w:line="240" w:lineRule="auto"/>
+        <w:rPr>
+          <w:rFonts w:ascii="Aptos" w:hAnsi="Aptos"/>
+          <w:lang w:val="en-US"/>
+        </w:rPr>
+      </w:pPr>
+    </w:p>
+    <w:p>
+      <w:pPr>
+        <w:spacing w:after="0" w:line="240" w:lineRule="auto"/>
+        <w:rPr>
+          <w:rFonts w:ascii="Aptos" w:hAnsi="Aptos"/>
+          <w:lang w:val="en-US"/>
+        </w:rPr>
+      </w:pPr>
+    </w:p>
+    <w:p>
+      <w:pPr>
+        <w:spacing w:after="0" w:line="240" w:lineRule="auto"/>
+        <w:rPr>
+          <w:rFonts w:ascii="Aptos" w:hAnsi="Aptos"/>
+          <w:b/>
+          <w:bCs/>
+          <w:sz w:val="24"/>
+          <w:szCs w:val="24"/>
+          <w:lang w:val="en-US"/>
+        </w:rPr>
+      </w:pPr>
+      <w:r>
+        <w:rPr>
+          <w:rFonts w:ascii="Aptos" w:hAnsi="Aptos"/>
+          <w:b/>
+          <w:bCs/>
+          <w:sz w:val="24"/>
+          <w:szCs w:val="24"/>
+          <w:lang w:val="en-US"/>
+        </w:rPr>
+        <w:lastRenderedPageBreak/>
+        <w:t>Advantages of Decorator Design Pattern</w:t>
+      </w:r>
+    </w:p>
+    <w:p>
+      <w:pPr>
+        <w:spacing w:after="0" w:line="240" w:lineRule="auto"/>
+        <w:rPr>
+          <w:rFonts w:ascii="Aptos" w:hAnsi="Aptos"/>
+          <w:lang w:val="en-US"/>
+        </w:rPr>
+      </w:pPr>
+    </w:p>
+    <w:p>
+      <w:pPr>
+        <w:pStyle w:val="ListParagraph"/>
+        <w:numPr>
+          <w:ilvl w:val="0"/>
+          <w:numId w:val="40"/>
+        </w:numPr>
+        <w:spacing w:after="0" w:line="240" w:lineRule="auto"/>
+        <w:rPr>
+          <w:rFonts w:ascii="Aptos" w:hAnsi="Aptos"/>
+          <w:b/>
+          <w:bCs/>
+          <w:u w:val="single"/>
+          <w:lang w:val="en-US"/>
+        </w:rPr>
+      </w:pPr>
+      <w:r>
+        <w:rPr>
+          <w:rFonts w:ascii="Aptos" w:hAnsi="Aptos"/>
+          <w:b/>
+          <w:bCs/>
+          <w:u w:val="single"/>
+          <w:lang w:val="en-US"/>
+        </w:rPr>
+        <w:t>Composition over Inheritance</w:t>
+      </w:r>
+    </w:p>
+    <w:p>
+      <w:pPr>
+        <w:pStyle w:val="ListParagraph"/>
+        <w:numPr>
+          <w:ilvl w:val="0"/>
+          <w:numId w:val="44"/>
+        </w:numPr>
+        <w:spacing w:after="0" w:line="240" w:lineRule="auto"/>
+        <w:rPr>
+          <w:rFonts w:ascii="Aptos" w:hAnsi="Aptos"/>
+          <w:lang w:val="en-US"/>
+        </w:rPr>
+      </w:pPr>
+      <w:r>
+        <w:rPr>
+          <w:rFonts w:ascii="Aptos" w:hAnsi="Aptos"/>
+          <w:lang w:val="en-US"/>
+        </w:rPr>
+        <w:t>Unlike traditional inheritance, which can lead to a deep &amp; inflexible class hierarchy, the decorator pattern uses composition.</w:t>
+      </w:r>
+    </w:p>
+    <w:p>
+      <w:pPr>
+        <w:pStyle w:val="ListParagraph"/>
+        <w:numPr>
+          <w:ilvl w:val="0"/>
+          <w:numId w:val="44"/>
+        </w:numPr>
+        <w:spacing w:after="0" w:line="240" w:lineRule="auto"/>
+        <w:rPr>
+          <w:rFonts w:ascii="Aptos" w:hAnsi="Aptos"/>
+          <w:lang w:val="en-US"/>
+        </w:rPr>
+      </w:pPr>
+      <w:r>
+        <w:rPr>
+          <w:rFonts w:ascii="Aptos" w:hAnsi="Aptos"/>
+          <w:lang w:val="en-US"/>
+        </w:rPr>
+        <w:t>We can compose objects with different decorators to achieve desired functionality, avoiding the drawbacks of inheritance, such as tight coupling &amp; rigid hierarchies.</w:t>
+      </w:r>
+    </w:p>
+    <w:p>
+      <w:pPr>
+        <w:pStyle w:val="ListParagraph"/>
+        <w:numPr>
+          <w:ilvl w:val="0"/>
+          <w:numId w:val="40"/>
+        </w:numPr>
+        <w:spacing w:after="0" w:line="240" w:lineRule="auto"/>
+        <w:rPr>
+          <w:rFonts w:ascii="Aptos" w:hAnsi="Aptos"/>
+          <w:b/>
+          <w:bCs/>
+          <w:u w:val="single"/>
+          <w:lang w:val="en-US"/>
+        </w:rPr>
+      </w:pPr>
+      <w:r>
+        <w:rPr>
+          <w:rFonts w:ascii="Aptos" w:hAnsi="Aptos"/>
+          <w:b/>
+          <w:bCs/>
+          <w:u w:val="single"/>
+          <w:lang w:val="en-US"/>
+        </w:rPr>
+        <w:t>Open-Closed Principle</w:t>
+      </w:r>
+    </w:p>
+    <w:p>
+      <w:pPr>
+        <w:pStyle w:val="ListParagraph"/>
+        <w:numPr>
+          <w:ilvl w:val="0"/>
+          <w:numId w:val="43"/>
+        </w:numPr>
+        <w:spacing w:after="0" w:line="240" w:lineRule="auto"/>
+        <w:rPr>
+          <w:rFonts w:ascii="Aptos" w:hAnsi="Aptos"/>
+          <w:lang w:val="en-US"/>
+        </w:rPr>
+      </w:pPr>
+      <w:r>
+        <w:rPr>
+          <w:rFonts w:ascii="Aptos" w:hAnsi="Aptos"/>
+          <w:lang w:val="en-US"/>
+        </w:rPr>
+        <w:t>Using this pattern, we can introduce new functionality to an existing class without changing its source code.</w:t>
+      </w:r>
+    </w:p>
+    <w:p>
+      <w:pPr>
+        <w:pStyle w:val="ListParagraph"/>
+        <w:numPr>
+          <w:ilvl w:val="0"/>
+          <w:numId w:val="40"/>
+        </w:numPr>
+        <w:spacing w:after="0" w:line="240" w:lineRule="auto"/>
+        <w:rPr>
+          <w:rFonts w:ascii="Aptos" w:hAnsi="Aptos"/>
+          <w:b/>
+          <w:bCs/>
+          <w:u w:val="single"/>
+          <w:lang w:val="en-US"/>
+        </w:rPr>
+      </w:pPr>
+      <w:r>
+        <w:rPr>
+          <w:rFonts w:ascii="Aptos" w:hAnsi="Aptos"/>
+          <w:b/>
+          <w:bCs/>
+          <w:u w:val="single"/>
+          <w:lang w:val="en-US"/>
+        </w:rPr>
+        <w:t>Flexibility</w:t>
+      </w:r>
+    </w:p>
+    <w:p>
+      <w:pPr>
+        <w:pStyle w:val="ListParagraph"/>
+        <w:numPr>
+          <w:ilvl w:val="0"/>
+          <w:numId w:val="42"/>
+        </w:numPr>
+        <w:spacing w:after="0" w:line="240" w:lineRule="auto"/>
+        <w:rPr>
+          <w:rFonts w:ascii="Aptos" w:hAnsi="Aptos"/>
+          <w:lang w:val="en-US"/>
+        </w:rPr>
+      </w:pPr>
+      <w:r>
+        <w:rPr>
+          <w:rFonts w:ascii="Aptos" w:hAnsi="Aptos"/>
+          <w:lang w:val="en-US"/>
+        </w:rPr>
+        <w:t>It allows us to add or remove responsibilities (i.e., behaviors) from objects at runtime.</w:t>
+      </w:r>
+    </w:p>
+    <w:p>
+      <w:pPr>
+        <w:pStyle w:val="ListParagraph"/>
+        <w:numPr>
+          <w:ilvl w:val="0"/>
+          <w:numId w:val="42"/>
+        </w:numPr>
+        <w:spacing w:after="0" w:line="240" w:lineRule="auto"/>
+        <w:rPr>
+          <w:rFonts w:ascii="Aptos" w:hAnsi="Aptos"/>
+          <w:lang w:val="en-US"/>
+        </w:rPr>
+      </w:pPr>
+      <w:r>
+        <w:rPr>
+          <w:rFonts w:ascii="Aptos" w:hAnsi="Aptos"/>
+          <w:lang w:val="en-US"/>
+        </w:rPr>
+        <w:t>This flexibility makes it easy to create complex object structures with varying combinations of behaviors.</w:t>
+      </w:r>
+    </w:p>
+    <w:p>
+      <w:pPr>
+        <w:pStyle w:val="ListParagraph"/>
+        <w:numPr>
+          <w:ilvl w:val="0"/>
+          <w:numId w:val="40"/>
+        </w:numPr>
+        <w:spacing w:after="0" w:line="240" w:lineRule="auto"/>
+        <w:rPr>
+          <w:rFonts w:ascii="Aptos" w:hAnsi="Aptos"/>
+          <w:b/>
+          <w:bCs/>
+          <w:u w:val="single"/>
+          <w:lang w:val="en-US"/>
+        </w:rPr>
+      </w:pPr>
+      <w:r>
+        <w:rPr>
+          <w:rFonts w:ascii="Aptos" w:hAnsi="Aptos"/>
+          <w:lang w:val="en-US"/>
+        </w:rPr>
+        <w:t xml:space="preserve"> </w:t>
+      </w:r>
+      <w:r>
+        <w:rPr>
+          <w:rFonts w:ascii="Aptos" w:hAnsi="Aptos"/>
+          <w:b/>
+          <w:bCs/>
+          <w:u w:val="single"/>
+          <w:lang w:val="en-US"/>
+        </w:rPr>
+        <w:t>Reusable Code</w:t>
+      </w:r>
+    </w:p>
+    <w:p>
+      <w:pPr>
+        <w:pStyle w:val="ListParagraph"/>
+        <w:numPr>
+          <w:ilvl w:val="0"/>
+          <w:numId w:val="42"/>
+        </w:numPr>
+        <w:spacing w:after="0" w:line="240" w:lineRule="auto"/>
+        <w:rPr>
+          <w:rFonts w:ascii="Aptos" w:hAnsi="Aptos"/>
+          <w:lang w:val="en-US"/>
+        </w:rPr>
+      </w:pPr>
+      <w:r>
+        <w:rPr>
+          <w:rFonts w:ascii="Aptos" w:hAnsi="Aptos"/>
+          <w:lang w:val="en-US"/>
+        </w:rPr>
+        <w:t>Decorators are reusable components. We can create a library of decorator classes &amp; apply them to different objects &amp; classes as needed, reducing code duplication.</w:t>
+      </w:r>
+    </w:p>
+    <w:p>
+      <w:pPr>
+        <w:pStyle w:val="ListParagraph"/>
+        <w:numPr>
+          <w:ilvl w:val="0"/>
+          <w:numId w:val="40"/>
+        </w:numPr>
+        <w:spacing w:after="0" w:line="240" w:lineRule="auto"/>
+        <w:rPr>
+          <w:rFonts w:ascii="Aptos" w:hAnsi="Aptos"/>
+          <w:b/>
+          <w:bCs/>
+          <w:u w:val="single"/>
+          <w:lang w:val="en-US"/>
+        </w:rPr>
+      </w:pPr>
+      <w:r>
+        <w:rPr>
+          <w:rFonts w:ascii="Aptos" w:hAnsi="Aptos"/>
+          <w:b/>
+          <w:bCs/>
+          <w:u w:val="single"/>
+          <w:lang w:val="en-US"/>
+        </w:rPr>
+        <w:t>Dynamic Behavior Modification</w:t>
+      </w:r>
+    </w:p>
+    <w:p>
+      <w:pPr>
+        <w:pStyle w:val="ListParagraph"/>
+        <w:numPr>
+          <w:ilvl w:val="0"/>
+          <w:numId w:val="42"/>
+        </w:numPr>
+        <w:spacing w:after="0" w:line="240" w:lineRule="auto"/>
+        <w:rPr>
+          <w:rFonts w:ascii="Aptos" w:hAnsi="Aptos"/>
+          <w:lang w:val="en-US"/>
+        </w:rPr>
+      </w:pPr>
+      <w:r>
+        <w:rPr>
+          <w:rFonts w:ascii="Aptos" w:hAnsi="Aptos"/>
+          <w:lang w:val="en-US"/>
+        </w:rPr>
+        <w:t>Decorators can be applied or removed at runtime, providing dynamic behavior modification for objects.</w:t>
+      </w:r>
+    </w:p>
+    <w:p>
+      <w:pPr>
+        <w:pStyle w:val="ListParagraph"/>
+        <w:numPr>
+          <w:ilvl w:val="0"/>
+          <w:numId w:val="42"/>
+        </w:numPr>
+        <w:spacing w:after="0" w:line="240" w:lineRule="auto"/>
+        <w:rPr>
+          <w:rFonts w:ascii="Aptos" w:hAnsi="Aptos"/>
+          <w:lang w:val="en-US"/>
+        </w:rPr>
+      </w:pPr>
+      <w:r>
+        <w:rPr>
+          <w:rFonts w:ascii="Aptos" w:hAnsi="Aptos"/>
+          <w:lang w:val="en-US"/>
+        </w:rPr>
+        <w:t>This is particularly useful when we need to adapt an object’s behavior based on changing requirements or user preferences.</w:t>
+      </w:r>
+    </w:p>
+    <w:p>
+      <w:pPr>
+        <w:pStyle w:val="ListParagraph"/>
+        <w:numPr>
+          <w:ilvl w:val="0"/>
+          <w:numId w:val="40"/>
+        </w:numPr>
+        <w:spacing w:after="0" w:line="240" w:lineRule="auto"/>
+        <w:rPr>
+          <w:rFonts w:ascii="Aptos" w:hAnsi="Aptos"/>
+          <w:b/>
+          <w:bCs/>
+          <w:u w:val="single"/>
+          <w:lang w:val="en-US"/>
+        </w:rPr>
+      </w:pPr>
+      <w:r>
+        <w:rPr>
+          <w:rFonts w:ascii="Aptos" w:hAnsi="Aptos"/>
+          <w:b/>
+          <w:bCs/>
+          <w:u w:val="single"/>
+          <w:lang w:val="en-US"/>
+        </w:rPr>
+        <w:t>Clear Code Structure</w:t>
+      </w:r>
+    </w:p>
+    <w:p>
+      <w:pPr>
+        <w:pStyle w:val="ListParagraph"/>
+        <w:numPr>
+          <w:ilvl w:val="0"/>
+          <w:numId w:val="42"/>
+        </w:numPr>
+        <w:spacing w:after="0" w:line="240" w:lineRule="auto"/>
+        <w:rPr>
+          <w:rFonts w:ascii="Aptos" w:hAnsi="Aptos"/>
+          <w:lang w:val="en-US"/>
+        </w:rPr>
+      </w:pPr>
+      <w:r>
+        <w:rPr>
+          <w:rFonts w:ascii="Aptos" w:hAnsi="Aptos"/>
+          <w:lang w:val="en-US"/>
+        </w:rPr>
+        <w:t>The Decorator pattern promotes a clear &amp; structured design, making it easier for developers to understand how different features &amp; responsibilities are added to objects.</w:t>
+      </w:r>
+    </w:p>
+    <w:p>
+      <w:pPr>
+        <w:spacing w:after="0" w:line="240" w:lineRule="auto"/>
+        <w:rPr>
+          <w:rFonts w:ascii="Aptos" w:hAnsi="Aptos"/>
+          <w:lang w:val="en-US"/>
+        </w:rPr>
+      </w:pPr>
+    </w:p>
+    <w:p>
+      <w:pPr>
+        <w:spacing w:after="0" w:line="240" w:lineRule="auto"/>
+        <w:rPr>
+          <w:rFonts w:ascii="Aptos" w:hAnsi="Aptos"/>
+          <w:b/>
+          <w:bCs/>
+          <w:sz w:val="24"/>
+          <w:szCs w:val="24"/>
+          <w:lang w:val="en-US"/>
+        </w:rPr>
+      </w:pPr>
+      <w:r>
+        <w:rPr>
+          <w:rFonts w:ascii="Aptos" w:hAnsi="Aptos"/>
+          <w:b/>
+          <w:bCs/>
+          <w:sz w:val="24"/>
+          <w:szCs w:val="24"/>
+          <w:lang w:val="en-US"/>
+        </w:rPr>
+        <w:t>Disadvantages of Decorator Design Pattern</w:t>
+      </w:r>
+    </w:p>
+    <w:p>
+      <w:pPr>
+        <w:pStyle w:val="ListParagraph"/>
+        <w:spacing w:after="0" w:line="240" w:lineRule="auto"/>
+        <w:rPr>
+          <w:rFonts w:ascii="Aptos" w:hAnsi="Aptos"/>
+          <w:lang w:val="en-US"/>
+        </w:rPr>
+      </w:pPr>
+    </w:p>
+    <w:p>
+      <w:pPr>
+        <w:pStyle w:val="ListParagraph"/>
+        <w:numPr>
+          <w:ilvl w:val="0"/>
+          <w:numId w:val="40"/>
+        </w:numPr>
+        <w:spacing w:after="0" w:line="240" w:lineRule="auto"/>
+        <w:rPr>
+          <w:rFonts w:ascii="Aptos" w:hAnsi="Aptos"/>
+          <w:b/>
+          <w:bCs/>
+          <w:u w:val="single"/>
+          <w:lang w:val="en-US"/>
+        </w:rPr>
+      </w:pPr>
+      <w:r>
+        <w:rPr>
+          <w:rFonts w:ascii="Aptos" w:hAnsi="Aptos"/>
+          <w:b/>
+          <w:bCs/>
+          <w:u w:val="single"/>
+          <w:lang w:val="en-US"/>
+        </w:rPr>
+        <w:t>Order of Decoration</w:t>
+      </w:r>
+    </w:p>
+    <w:p>
+      <w:pPr>
+        <w:pStyle w:val="ListParagraph"/>
+        <w:numPr>
+          <w:ilvl w:val="0"/>
+          <w:numId w:val="42"/>
+        </w:numPr>
+        <w:spacing w:after="0" w:line="240" w:lineRule="auto"/>
+        <w:rPr>
+          <w:rFonts w:ascii="Aptos" w:hAnsi="Aptos"/>
+          <w:lang w:val="en-US"/>
+        </w:rPr>
+      </w:pPr>
+      <w:r>
+        <w:rPr>
+          <w:rFonts w:ascii="Aptos" w:hAnsi="Aptos"/>
+          <w:lang w:val="en-US"/>
+        </w:rPr>
+        <w:t>The order in which decorators are applied can affect the final behavior of the object.</w:t>
+      </w:r>
+    </w:p>
+    <w:p>
+      <w:pPr>
+        <w:pStyle w:val="ListParagraph"/>
+        <w:numPr>
+          <w:ilvl w:val="0"/>
+          <w:numId w:val="42"/>
+        </w:numPr>
+        <w:spacing w:after="0" w:line="240" w:lineRule="auto"/>
+        <w:rPr>
+          <w:rFonts w:ascii="Aptos" w:hAnsi="Aptos"/>
+          <w:lang w:val="en-US"/>
+        </w:rPr>
+      </w:pPr>
+      <w:r>
+        <w:rPr>
+          <w:rFonts w:ascii="Aptos" w:hAnsi="Aptos"/>
+          <w:lang w:val="en-US"/>
+        </w:rPr>
+        <w:t>If decorators are not applied in correct order, it can lead to unexpected results.</w:t>
+      </w:r>
+    </w:p>
+    <w:p>
+      <w:pPr>
+        <w:pStyle w:val="ListParagraph"/>
+        <w:numPr>
+          <w:ilvl w:val="0"/>
+          <w:numId w:val="42"/>
+        </w:numPr>
+        <w:spacing w:after="0" w:line="240" w:lineRule="auto"/>
+        <w:rPr>
+          <w:rFonts w:ascii="Aptos" w:hAnsi="Aptos"/>
+          <w:lang w:val="en-US"/>
+        </w:rPr>
+      </w:pPr>
+      <w:r>
+        <w:rPr>
+          <w:rFonts w:ascii="Aptos" w:hAnsi="Aptos"/>
+          <w:lang w:val="en-US"/>
+        </w:rPr>
+        <w:t>Managing the order of decorators can be challenging, especially in complex scenarios.</w:t>
+      </w:r>
+    </w:p>
+    <w:p>
+      <w:pPr>
+        <w:pStyle w:val="ListParagraph"/>
+        <w:numPr>
+          <w:ilvl w:val="0"/>
+          <w:numId w:val="40"/>
+        </w:numPr>
+        <w:spacing w:after="0" w:line="240" w:lineRule="auto"/>
+        <w:rPr>
+          <w:rFonts w:ascii="Aptos" w:hAnsi="Aptos"/>
+          <w:b/>
+          <w:bCs/>
+          <w:u w:val="single"/>
+          <w:lang w:val="en-US"/>
+        </w:rPr>
+      </w:pPr>
+      <w:r>
+        <w:rPr>
+          <w:rFonts w:ascii="Aptos" w:hAnsi="Aptos"/>
+          <w:b/>
+          <w:bCs/>
+          <w:u w:val="single"/>
+          <w:lang w:val="en-US"/>
+        </w:rPr>
+        <w:t>Increased number of classes</w:t>
+      </w:r>
+    </w:p>
+    <w:p>
+      <w:pPr>
+        <w:pStyle w:val="ListParagraph"/>
+        <w:numPr>
+          <w:ilvl w:val="0"/>
+          <w:numId w:val="42"/>
+        </w:numPr>
+        <w:spacing w:after="0" w:line="240" w:lineRule="auto"/>
+        <w:rPr>
+          <w:rFonts w:ascii="Aptos" w:hAnsi="Aptos"/>
+          <w:lang w:val="en-US"/>
+        </w:rPr>
+      </w:pPr>
+      <w:r>
+        <w:rPr>
+          <w:rFonts w:ascii="Aptos" w:hAnsi="Aptos"/>
+          <w:lang w:val="en-US"/>
+        </w:rPr>
+        <w:t>When using the decorator pattern, we often end up with a large number of small, specialized decorator classes.</w:t>
+      </w:r>
+    </w:p>
+    <w:p>
+      <w:pPr>
+        <w:pStyle w:val="ListParagraph"/>
+        <w:numPr>
+          <w:ilvl w:val="0"/>
+          <w:numId w:val="42"/>
+        </w:numPr>
+        <w:spacing w:after="0" w:line="240" w:lineRule="auto"/>
+        <w:rPr>
+          <w:rFonts w:ascii="Aptos" w:hAnsi="Aptos"/>
+          <w:lang w:val="en-US"/>
+        </w:rPr>
+      </w:pPr>
+      <w:r>
+        <w:rPr>
+          <w:rFonts w:ascii="Aptos" w:hAnsi="Aptos"/>
+          <w:lang w:val="en-US"/>
+        </w:rPr>
+        <w:t>This can lead to a proliferation of classes in our codebase, which may increase maintenance overhead.</w:t>
+      </w:r>
+    </w:p>
+    <w:p>
+      <w:pPr>
+        <w:pStyle w:val="ListParagraph"/>
+        <w:numPr>
+          <w:ilvl w:val="0"/>
+          <w:numId w:val="40"/>
+        </w:numPr>
+        <w:spacing w:after="0" w:line="240" w:lineRule="auto"/>
+        <w:rPr>
+          <w:rFonts w:ascii="Aptos" w:hAnsi="Aptos"/>
+          <w:b/>
+          <w:bCs/>
+          <w:u w:val="single"/>
+          <w:lang w:val="en-US"/>
+        </w:rPr>
+      </w:pPr>
+      <w:r>
+        <w:rPr>
+          <w:rFonts w:ascii="Aptos" w:hAnsi="Aptos"/>
+          <w:b/>
+          <w:bCs/>
+          <w:u w:val="single"/>
+          <w:lang w:val="en-US"/>
+        </w:rPr>
+        <w:t>Potential for Overuse</w:t>
+      </w:r>
+    </w:p>
+    <w:p>
+      <w:pPr>
+        <w:pStyle w:val="ListParagraph"/>
+        <w:numPr>
+          <w:ilvl w:val="0"/>
+          <w:numId w:val="42"/>
+        </w:numPr>
+        <w:spacing w:after="0" w:line="240" w:lineRule="auto"/>
+        <w:rPr>
+          <w:rFonts w:ascii="Aptos" w:hAnsi="Aptos"/>
+          <w:lang w:val="en-US"/>
+        </w:rPr>
+      </w:pPr>
+      <w:r>
+        <w:rPr>
+          <w:rFonts w:ascii="Aptos" w:hAnsi="Aptos"/>
+          <w:lang w:val="en-US"/>
+        </w:rPr>
+        <w:t xml:space="preserve">As it’s easy to add decorators to objects, there is a risk of overusing the decorator pattern, making </w:t>
+      </w:r>
+      <w:r>
+        <w:rPr>
+          <w:rFonts w:ascii="Aptos" w:hAnsi="Aptos"/>
+          <w:lang w:val="en-US"/>
+        </w:rPr>
+        <w:t>the codebase</w:t>
+      </w:r>
+      <w:r>
+        <w:rPr>
+          <w:rFonts w:ascii="Aptos" w:hAnsi="Aptos"/>
+          <w:lang w:val="en-US"/>
+        </w:rPr>
+        <w:t xml:space="preserve"> unnecessarily complex.</w:t>
+      </w:r>
+    </w:p>
+    <w:p>
+      <w:pPr>
+        <w:pStyle w:val="ListParagraph"/>
+        <w:numPr>
+          <w:ilvl w:val="0"/>
+          <w:numId w:val="42"/>
+        </w:numPr>
+        <w:spacing w:after="0" w:line="240" w:lineRule="auto"/>
+        <w:rPr>
+          <w:rFonts w:ascii="Aptos" w:hAnsi="Aptos"/>
+          <w:lang w:val="en-US"/>
+        </w:rPr>
+      </w:pPr>
+      <w:r>
+        <w:rPr>
+          <w:rFonts w:ascii="Aptos" w:hAnsi="Aptos"/>
+          <w:lang w:val="en-US"/>
+        </w:rPr>
+        <w:t>It’s important to use decorators effectively &amp; only when they genuinely add value to the design.</w:t>
+      </w:r>
+    </w:p>
+    <w:p>
+      <w:pPr>
+        <w:pStyle w:val="ListParagraph"/>
+        <w:numPr>
+          <w:ilvl w:val="0"/>
+          <w:numId w:val="40"/>
+        </w:numPr>
+        <w:spacing w:after="0" w:line="240" w:lineRule="auto"/>
+        <w:rPr>
+          <w:rFonts w:ascii="Aptos" w:hAnsi="Aptos"/>
+          <w:b/>
+          <w:bCs/>
+          <w:u w:val="single"/>
+          <w:lang w:val="en-US"/>
+        </w:rPr>
+      </w:pPr>
+      <w:r>
+        <w:rPr>
+          <w:rFonts w:ascii="Aptos" w:hAnsi="Aptos"/>
+          <w:b/>
+          <w:bCs/>
+          <w:u w:val="single"/>
+          <w:lang w:val="en-US"/>
+        </w:rPr>
+        <w:t>Complexity</w:t>
+      </w:r>
+    </w:p>
+    <w:p>
+      <w:pPr>
+        <w:pStyle w:val="ListParagraph"/>
+        <w:numPr>
+          <w:ilvl w:val="0"/>
+          <w:numId w:val="42"/>
+        </w:numPr>
+        <w:spacing w:after="0" w:line="240" w:lineRule="auto"/>
+        <w:rPr>
+          <w:rFonts w:ascii="Aptos" w:hAnsi="Aptos"/>
+          <w:lang w:val="en-US"/>
+        </w:rPr>
+      </w:pPr>
+      <w:r>
+        <w:rPr>
+          <w:rFonts w:ascii="Aptos" w:hAnsi="Aptos"/>
+          <w:lang w:val="en-US"/>
+        </w:rPr>
+        <w:t>As we add more decorators to an object, the code can become more complex &amp; harder to understand.</w:t>
+      </w:r>
+    </w:p>
+    <w:p>
+      <w:pPr>
+        <w:pStyle w:val="ListParagraph"/>
+        <w:numPr>
+          <w:ilvl w:val="0"/>
+          <w:numId w:val="42"/>
+        </w:numPr>
+        <w:spacing w:after="0" w:line="240" w:lineRule="auto"/>
+        <w:rPr>
+          <w:rFonts w:ascii="Aptos" w:hAnsi="Aptos"/>
+          <w:lang w:val="en-US"/>
+        </w:rPr>
+      </w:pPr>
+      <w:r>
+        <w:rPr>
+          <w:rFonts w:ascii="Aptos" w:hAnsi="Aptos"/>
+          <w:lang w:val="en-US"/>
+        </w:rPr>
+        <w:t>The nesting of decorators can make the codebase difficult to navigate &amp; debug, especially when there are many decorators involved.</w:t>
+      </w:r>
+    </w:p>
+    <w:p>
+      <w:pPr>
+        <w:pStyle w:val="ListParagraph"/>
+        <w:numPr>
+          <w:ilvl w:val="0"/>
+          <w:numId w:val="40"/>
+        </w:numPr>
+        <w:spacing w:after="0" w:line="240" w:lineRule="auto"/>
+        <w:rPr>
+          <w:rFonts w:ascii="Aptos" w:hAnsi="Aptos"/>
+          <w:b/>
+          <w:bCs/>
+          <w:u w:val="single"/>
+          <w:lang w:val="en-US"/>
+        </w:rPr>
+      </w:pPr>
+      <w:r>
+        <w:rPr>
+          <w:rFonts w:ascii="Aptos" w:hAnsi="Aptos"/>
+          <w:b/>
+          <w:bCs/>
+          <w:u w:val="single"/>
+          <w:lang w:val="en-US"/>
+        </w:rPr>
+        <w:t>Limited Support in some languages</w:t>
+      </w:r>
+    </w:p>
+    <w:p>
+      <w:pPr>
+        <w:pStyle w:val="ListParagraph"/>
+        <w:numPr>
+          <w:ilvl w:val="0"/>
+          <w:numId w:val="42"/>
+        </w:numPr>
+        <w:spacing w:after="0" w:line="240" w:lineRule="auto"/>
+        <w:rPr>
+          <w:rFonts w:ascii="Aptos" w:hAnsi="Aptos"/>
+          <w:lang w:val="en-US"/>
+        </w:rPr>
+      </w:pPr>
+      <w:r>
+        <w:rPr>
+          <w:rFonts w:ascii="Aptos" w:hAnsi="Aptos"/>
+          <w:lang w:val="en-US"/>
+        </w:rPr>
+        <w:t>Some Programming language may not provide convenient support for implementing decorators.</w:t>
+      </w:r>
+    </w:p>
+    <w:p>
+      <w:pPr>
+        <w:pStyle w:val="ListParagraph"/>
+        <w:numPr>
+          <w:ilvl w:val="0"/>
+          <w:numId w:val="42"/>
+        </w:numPr>
+        <w:spacing w:after="0" w:line="240" w:lineRule="auto"/>
+        <w:rPr>
+          <w:rFonts w:ascii="Aptos" w:hAnsi="Aptos"/>
+          <w:lang w:val="en-US"/>
+        </w:rPr>
+      </w:pPr>
+      <w:r>
+        <w:rPr>
+          <w:rFonts w:ascii="Aptos" w:hAnsi="Aptos"/>
+          <w:lang w:val="en-US"/>
+        </w:rPr>
+        <w:t>Implementing the pattern can be more verbose (uses more words) &amp; less intuitive in such language.</w:t>
+      </w:r>
+    </w:p>
+    <w:p>
+      <w:pPr>
+        <w:spacing w:after="0" w:line="240" w:lineRule="auto"/>
+        <w:rPr>
+          <w:rFonts w:ascii="Aptos" w:hAnsi="Aptos"/>
+          <w:lang w:val="en-US"/>
+        </w:rPr>
+      </w:pPr>
+    </w:p>
+    <w:p>
+      <w:pPr>
+        <w:spacing w:after="0" w:line="240" w:lineRule="auto"/>
+        <w:rPr>
+          <w:rFonts w:ascii="Aptos" w:hAnsi="Aptos"/>
+          <w:lang w:val="en-US"/>
+        </w:rPr>
+      </w:pPr>
+    </w:p>
+    <w:p>
+      <w:pPr>
+        <w:spacing w:after="0" w:line="240" w:lineRule="auto"/>
+        <w:rPr>
+          <w:rFonts w:ascii="Aptos" w:hAnsi="Aptos"/>
+          <w:lang w:val="en-US"/>
+        </w:rPr>
+      </w:pPr>
+    </w:p>
+    <w:p>
+      <w:pPr>
+        <w:spacing w:after="0" w:line="240" w:lineRule="auto"/>
+        <w:rPr>
+          <w:rFonts w:ascii="Aptos" w:hAnsi="Aptos"/>
+          <w:lang w:val="en-US"/>
+        </w:rPr>
+      </w:pPr>
+    </w:p>
+    <w:p>
+      <w:pPr>
+        <w:spacing w:after="0" w:line="240" w:lineRule="auto"/>
+        <w:rPr>
+          <w:rFonts w:ascii="Aptos" w:hAnsi="Aptos"/>
+          <w:lang w:val="en-US"/>
+        </w:rPr>
+      </w:pPr>
+    </w:p>
+    <w:p>
+      <w:pPr>
+        <w:spacing w:after="0" w:line="240" w:lineRule="auto"/>
+        <w:rPr>
+          <w:rFonts w:ascii="Aptos" w:hAnsi="Aptos"/>
+          <w:lang w:val="en-US"/>
+        </w:rPr>
+      </w:pPr>
+    </w:p>
+    <w:p>
+      <w:pPr>
+        <w:spacing w:after="0" w:line="240" w:lineRule="auto"/>
+        <w:rPr>
+          <w:rFonts w:ascii="Aptos" w:hAnsi="Aptos"/>
+          <w:lang w:val="en-US"/>
+        </w:rPr>
+      </w:pPr>
+    </w:p>
+    <w:p>
+      <w:pPr>
+        <w:spacing w:after="0" w:line="240" w:lineRule="auto"/>
+        <w:rPr>
+          <w:rFonts w:ascii="Aptos" w:hAnsi="Aptos"/>
+          <w:lang w:val="en-US"/>
+        </w:rPr>
+      </w:pPr>
+      <w:r>
+        <w:rPr>
+          <w:rFonts w:ascii="Aptos" w:hAnsi="Aptos"/>
+          <w:lang w:val="en-US"/>
+        </w:rPr>
+        <w:lastRenderedPageBreak/>
+        <w:t>Example: Coffee Shop Application</w:t>
+      </w:r>
+    </w:p>
+    <w:p>
+      <w:pPr>
+        <w:spacing w:after="0" w:line="240" w:lineRule="auto"/>
+        <w:rPr>
+          <w:rFonts w:ascii="Aptos" w:hAnsi="Aptos"/>
+          <w:lang w:val="en-US"/>
+        </w:rPr>
+      </w:pPr>
+    </w:p>
+    <w:tbl>
+      <w:tblPr>
+        <w:tblStyle w:val="TableGrid"/>
+        <w:tblW w:w="0" w:type="auto"/>
+        <w:tblLook w:val="04A0" w:firstRow="1" w:lastRow="0" w:firstColumn="1" w:lastColumn="0" w:noHBand="0" w:noVBand="1"/>
+      </w:tblPr>
+      <w:tblGrid>
+        <w:gridCol w:w="10456"/>
+      </w:tblGrid>
+      <w:tr>
+        <w:tc>
+          <w:tcPr>
+            <w:tcW w:w="10456" w:type="dxa"/>
+          </w:tcPr>
+          <w:p>
+            <w:pPr>
+              <w:rPr>
+                <w:rFonts w:ascii="Aptos" w:hAnsi="Aptos"/>
+                <w:lang w:val="en-US"/>
+              </w:rPr>
+            </w:pPr>
+          </w:p>
+          <w:p>
+            <w:pPr>
+              <w:rPr>
+                <w:rFonts w:ascii="Aptos" w:hAnsi="Aptos"/>
+                <w:b/>
+                <w:bCs/>
+                <w:u w:val="single"/>
+                <w:lang w:val="en-US"/>
+              </w:rPr>
+            </w:pPr>
+            <w:r>
+              <w:rPr>
+                <w:rFonts w:ascii="Aptos" w:hAnsi="Aptos"/>
+                <w:b/>
+                <w:bCs/>
+                <w:u w:val="single"/>
+                <w:lang w:val="en-US"/>
+              </w:rPr>
+              <w:t>Scenario:</w:t>
+            </w:r>
+          </w:p>
+          <w:p>
+            <w:pPr>
+              <w:rPr>
+                <w:rFonts w:ascii="Aptos" w:hAnsi="Aptos"/>
+                <w:lang w:val="en-US"/>
+              </w:rPr>
+            </w:pPr>
+            <w:r>
+              <w:rPr>
+                <w:rFonts w:ascii="Aptos" w:hAnsi="Aptos"/>
+                <w:lang w:val="en-US"/>
+              </w:rPr>
+              <w:t>Suppose we’re building a coffee shop application where customers can order different types of coffee.</w:t>
+            </w:r>
+          </w:p>
+          <w:p>
+            <w:pPr>
+              <w:pStyle w:val="ListParagraph"/>
+              <w:numPr>
+                <w:ilvl w:val="0"/>
+                <w:numId w:val="40"/>
+              </w:numPr>
+              <w:rPr>
+                <w:rFonts w:ascii="Aptos" w:hAnsi="Aptos"/>
+                <w:lang w:val="en-US"/>
+              </w:rPr>
+            </w:pPr>
+            <w:r>
+              <w:rPr>
+                <w:rFonts w:ascii="Aptos" w:hAnsi="Aptos"/>
+                <w:lang w:val="en-US"/>
+              </w:rPr>
+              <w:t xml:space="preserve">Each coffee can have various optional add-ons such as milk, sugar, whipped cream etc. </w:t>
+            </w:r>
+          </w:p>
+          <w:p>
+            <w:pPr>
+              <w:pStyle w:val="ListParagraph"/>
+              <w:numPr>
+                <w:ilvl w:val="0"/>
+                <w:numId w:val="40"/>
+              </w:numPr>
+              <w:rPr>
+                <w:rFonts w:ascii="Aptos" w:hAnsi="Aptos"/>
+                <w:lang w:val="en-US"/>
+              </w:rPr>
+            </w:pPr>
+            <w:r>
+              <w:rPr>
+                <w:rFonts w:ascii="Aptos" w:hAnsi="Aptos"/>
+                <w:lang w:val="en-US"/>
+              </w:rPr>
+              <w:t>We want to implement a system where we can dynamically add these add-ons to a coffee order without modifying the coffee classes themselves.</w:t>
+            </w:r>
+          </w:p>
+          <w:p>
+            <w:pPr>
+              <w:rPr>
+                <w:rFonts w:ascii="Aptos" w:hAnsi="Aptos"/>
+                <w:lang w:val="en-US"/>
+              </w:rPr>
+            </w:pPr>
+          </w:p>
+          <w:p>
+            <w:pPr>
+              <w:jc w:val="center"/>
+              <w:rPr>
+                <w:rFonts w:ascii="Aptos" w:hAnsi="Aptos"/>
+                <w:lang w:val="en-US"/>
+              </w:rPr>
+            </w:pPr>
+            <w:r>
+              <w:rPr>
+                <w:rFonts w:ascii="Aptos" w:hAnsi="Aptos"/>
+                <w:lang w:val="en-US"/>
+              </w:rPr>
+              <w:drawing>
+                <wp:inline distT="0" distB="0" distL="0" distR="0" wp14:anchorId="2F09754B" wp14:editId="08286519">
+                  <wp:extent cx="6451636" cy="4238625"/>
+                  <wp:effectExtent l="0" t="0" r="6350" b="0"/>
+                  <wp:docPr id="1498604982" name="Picture 1"/>
+                  <wp:cNvGraphicFramePr>
+                    <a:graphicFrameLocks xmlns:a="http://schemas.openxmlformats.org/drawingml/2006/main" noChangeAspect="1"/>
+                  </wp:cNvGraphicFramePr>
+                  <a:graphic xmlns:a="http://schemas.openxmlformats.org/drawingml/2006/main">
+                    <a:graphicData uri="http://schemas.openxmlformats.org/drawingml/2006/picture">
+                      <pic:pic xmlns:pic="http://schemas.openxmlformats.org/drawingml/2006/picture">
+                        <pic:nvPicPr>
+                          <pic:cNvPr id="1498604982" name=""/>
+                          <pic:cNvPicPr/>
+                        </pic:nvPicPr>
+                        <pic:blipFill>
+                          <a:blip r:embed="rId15"/>
+                          <a:stretch>
+                            <a:fillRect/>
+                          </a:stretch>
+                        </pic:blipFill>
+                        <pic:spPr>
+                          <a:xfrm>
+                            <a:off x="0" y="0"/>
+                            <a:ext cx="6464777" cy="4247258"/>
+                          </a:xfrm>
+                          <a:prstGeom prst="rect">
+                            <a:avLst/>
+                          </a:prstGeom>
+                        </pic:spPr>
+                      </pic:pic>
+                    </a:graphicData>
+                  </a:graphic>
+                </wp:inline>
+              </w:drawing>
+            </w:r>
+          </w:p>
+          <w:p>
+            <w:pPr>
+              <w:jc w:val="center"/>
+              <w:rPr>
+                <w:rFonts w:ascii="Aptos" w:hAnsi="Aptos"/>
+                <w:lang w:val="en-US"/>
+              </w:rPr>
+            </w:pPr>
+            <w:r>
+              <w:rPr>
+                <w:rFonts w:ascii="Aptos" w:hAnsi="Aptos"/>
+                <w:lang w:val="en-US"/>
+              </w:rPr>
+              <w:drawing>
+                <wp:inline distT="0" distB="0" distL="0" distR="0" wp14:anchorId="6D7A20AF" wp14:editId="34B4701C">
+                  <wp:extent cx="6296025" cy="2248666"/>
+                  <wp:effectExtent l="0" t="0" r="0" b="0"/>
+                  <wp:docPr id="1449511816" name="Picture 1"/>
+                  <wp:cNvGraphicFramePr>
+                    <a:graphicFrameLocks xmlns:a="http://schemas.openxmlformats.org/drawingml/2006/main" noChangeAspect="1"/>
+                  </wp:cNvGraphicFramePr>
+                  <a:graphic xmlns:a="http://schemas.openxmlformats.org/drawingml/2006/main">
+                    <a:graphicData uri="http://schemas.openxmlformats.org/drawingml/2006/picture">
+                      <pic:pic xmlns:pic="http://schemas.openxmlformats.org/drawingml/2006/picture">
+                        <pic:nvPicPr>
+                          <pic:cNvPr id="1449511816" name=""/>
+                          <pic:cNvPicPr/>
+                        </pic:nvPicPr>
+                        <pic:blipFill>
+                          <a:blip r:embed="rId16"/>
+                          <a:stretch>
+                            <a:fillRect/>
+                          </a:stretch>
+                        </pic:blipFill>
+                        <pic:spPr>
+                          <a:xfrm>
+                            <a:off x="0" y="0"/>
+                            <a:ext cx="6303557" cy="2251356"/>
+                          </a:xfrm>
+                          <a:prstGeom prst="rect">
+                            <a:avLst/>
+                          </a:prstGeom>
+                        </pic:spPr>
+                      </pic:pic>
+                    </a:graphicData>
+                  </a:graphic>
+                </wp:inline>
+              </w:drawing>
+            </w:r>
+          </w:p>
+          <w:p>
+            <w:pPr>
+              <w:rPr>
+                <w:rFonts w:ascii="Aptos" w:hAnsi="Aptos"/>
+                <w:lang w:val="en-US"/>
+              </w:rPr>
+            </w:pPr>
+          </w:p>
+          <w:p>
+            <w:pPr>
+              <w:rPr>
+                <w:rFonts w:ascii="Aptos" w:hAnsi="Aptos"/>
+                <w:lang w:val="en-US"/>
+              </w:rPr>
+            </w:pPr>
+          </w:p>
+        </w:tc>
+      </w:tr>
+    </w:tbl>
+    <w:p>
+      <w:pPr>
+        <w:spacing w:after="0" w:line="240" w:lineRule="auto"/>
+        <w:rPr>
+          <w:rFonts w:ascii="Aptos" w:hAnsi="Aptos"/>
+          <w:lang w:val="en-US"/>
+        </w:rPr>
+      </w:pPr>
+    </w:p>
+    <w:p>
+      <w:pPr>
+        <w:spacing w:after="0" w:line="240" w:lineRule="auto"/>
+        <w:rPr>
+          <w:rFonts w:ascii="Aptos" w:hAnsi="Aptos"/>
           <w:lang w:val="en-US"/>
         </w:rPr>
       </w:pPr>
@@ -7674,6 +9449,155 @@
     </w:lvl>
   </w:abstractNum>
   <w:abstractNum w:abstractNumId="12" w15:restartNumberingAfterBreak="0">
+    <w:nsid w:val="2A6649E6"/>
+    <w:multiLevelType w:val="multilevel"/>
+    <w:tmpl w:val="8B187B22"/>
+    <w:lvl w:ilvl="0">
+      <w:start w:val="1"/>
+      <w:numFmt w:val="bullet"/>
+      <w:lvlText w:val=""/>
+      <w:lvlJc w:val="left"/>
+      <w:pPr>
+        <w:tabs>
+          <w:tab w:val="num" w:pos="720"/>
+        </w:tabs>
+        <w:ind w:left="720" w:hanging="360"/>
+      </w:pPr>
+      <w:rPr>
+        <w:rFonts w:ascii="Symbol" w:hAnsi="Symbol" w:hint="default"/>
+        <w:sz w:val="20"/>
+      </w:rPr>
+    </w:lvl>
+    <w:lvl w:ilvl="1" w:tentative="1">
+      <w:start w:val="1"/>
+      <w:numFmt w:val="bullet"/>
+      <w:lvlText w:val=""/>
+      <w:lvlJc w:val="left"/>
+      <w:pPr>
+        <w:tabs>
+          <w:tab w:val="num" w:pos="1440"/>
+        </w:tabs>
+        <w:ind w:left="1440" w:hanging="360"/>
+      </w:pPr>
+      <w:rPr>
+        <w:rFonts w:ascii="Symbol" w:hAnsi="Symbol" w:hint="default"/>
+        <w:sz w:val="20"/>
+      </w:rPr>
+    </w:lvl>
+    <w:lvl w:ilvl="2" w:tentative="1">
+      <w:start w:val="1"/>
+      <w:numFmt w:val="bullet"/>
+      <w:lvlText w:val=""/>
+      <w:lvlJc w:val="left"/>
+      <w:pPr>
+        <w:tabs>
+          <w:tab w:val="num" w:pos="2160"/>
+        </w:tabs>
+        <w:ind w:left="2160" w:hanging="360"/>
+      </w:pPr>
+      <w:rPr>
+        <w:rFonts w:ascii="Symbol" w:hAnsi="Symbol" w:hint="default"/>
+        <w:sz w:val="20"/>
+      </w:rPr>
+    </w:lvl>
+    <w:lvl w:ilvl="3" w:tentative="1">
+      <w:start w:val="1"/>
+      <w:numFmt w:val="bullet"/>
+      <w:lvlText w:val=""/>
+      <w:lvlJc w:val="left"/>
+      <w:pPr>
+        <w:tabs>
+          <w:tab w:val="num" w:pos="2880"/>
+        </w:tabs>
+        <w:ind w:left="2880" w:hanging="360"/>
+      </w:pPr>
+      <w:rPr>
+        <w:rFonts w:ascii="Symbol" w:hAnsi="Symbol" w:hint="default"/>
+        <w:sz w:val="20"/>
+      </w:rPr>
+    </w:lvl>
+    <w:lvl w:ilvl="4" w:tentative="1">
+      <w:start w:val="1"/>
+      <w:numFmt w:val="bullet"/>
+      <w:lvlText w:val=""/>
+      <w:lvlJc w:val="left"/>
+      <w:pPr>
+        <w:tabs>
+          <w:tab w:val="num" w:pos="3600"/>
+        </w:tabs>
+        <w:ind w:left="3600" w:hanging="360"/>
+      </w:pPr>
+      <w:rPr>
+        <w:rFonts w:ascii="Symbol" w:hAnsi="Symbol" w:hint="default"/>
+        <w:sz w:val="20"/>
+      </w:rPr>
+    </w:lvl>
+    <w:lvl w:ilvl="5" w:tentative="1">
+      <w:start w:val="1"/>
+      <w:numFmt w:val="bullet"/>
+      <w:lvlText w:val=""/>
+      <w:lvlJc w:val="left"/>
+      <w:pPr>
+        <w:tabs>
+          <w:tab w:val="num" w:pos="4320"/>
+        </w:tabs>
+        <w:ind w:left="4320" w:hanging="360"/>
+      </w:pPr>
+      <w:rPr>
+        <w:rFonts w:ascii="Symbol" w:hAnsi="Symbol" w:hint="default"/>
+        <w:sz w:val="20"/>
+      </w:rPr>
+    </w:lvl>
+    <w:lvl w:ilvl="6" w:tentative="1">
+      <w:start w:val="1"/>
+      <w:numFmt w:val="bullet"/>
+      <w:lvlText w:val=""/>
+      <w:lvlJc w:val="left"/>
+      <w:pPr>
+        <w:tabs>
+          <w:tab w:val="num" w:pos="5040"/>
+        </w:tabs>
+        <w:ind w:left="5040" w:hanging="360"/>
+      </w:pPr>
+      <w:rPr>
+        <w:rFonts w:ascii="Symbol" w:hAnsi="Symbol" w:hint="default"/>
+        <w:sz w:val="20"/>
+      </w:rPr>
+    </w:lvl>
+    <w:lvl w:ilvl="7" w:tentative="1">
+      <w:start w:val="1"/>
+      <w:numFmt w:val="bullet"/>
+      <w:lvlText w:val=""/>
+      <w:lvlJc w:val="left"/>
+      <w:pPr>
+        <w:tabs>
+          <w:tab w:val="num" w:pos="5760"/>
+        </w:tabs>
+        <w:ind w:left="5760" w:hanging="360"/>
+      </w:pPr>
+      <w:rPr>
+        <w:rFonts w:ascii="Symbol" w:hAnsi="Symbol" w:hint="default"/>
+        <w:sz w:val="20"/>
+      </w:rPr>
+    </w:lvl>
+    <w:lvl w:ilvl="8" w:tentative="1">
+      <w:start w:val="1"/>
+      <w:numFmt w:val="bullet"/>
+      <w:lvlText w:val=""/>
+      <w:lvlJc w:val="left"/>
+      <w:pPr>
+        <w:tabs>
+          <w:tab w:val="num" w:pos="6480"/>
+        </w:tabs>
+        <w:ind w:left="6480" w:hanging="360"/>
+      </w:pPr>
+      <w:rPr>
+        <w:rFonts w:ascii="Symbol" w:hAnsi="Symbol" w:hint="default"/>
+        <w:sz w:val="20"/>
+      </w:rPr>
+    </w:lvl>
+  </w:abstractNum>
+  <w:abstractNum w:abstractNumId="13" w15:restartNumberingAfterBreak="0">
     <w:nsid w:val="2C65505F"/>
     <w:multiLevelType w:val="hybridMultilevel"/>
     <w:tmpl w:val="2E18CE96"/>
@@ -7762,7 +9686,7 @@
       </w:pPr>
     </w:lvl>
   </w:abstractNum>
-  <w:abstractNum w:abstractNumId="13" w15:restartNumberingAfterBreak="0">
+  <w:abstractNum w:abstractNumId="14" w15:restartNumberingAfterBreak="0">
     <w:nsid w:val="2C8E7DFD"/>
     <w:multiLevelType w:val="hybridMultilevel"/>
     <w:tmpl w:val="6B0ADC12"/>
@@ -7875,7 +9799,7 @@
       </w:rPr>
     </w:lvl>
   </w:abstractNum>
-  <w:abstractNum w:abstractNumId="14" w15:restartNumberingAfterBreak="0">
+  <w:abstractNum w:abstractNumId="15" w15:restartNumberingAfterBreak="0">
     <w:nsid w:val="2EC3375C"/>
     <w:multiLevelType w:val="hybridMultilevel"/>
     <w:tmpl w:val="F2A06628"/>
@@ -7988,7 +9912,7 @@
       </w:rPr>
     </w:lvl>
   </w:abstractNum>
-  <w:abstractNum w:abstractNumId="15" w15:restartNumberingAfterBreak="0">
+  <w:abstractNum w:abstractNumId="16" w15:restartNumberingAfterBreak="0">
     <w:nsid w:val="2F2D13CF"/>
     <w:multiLevelType w:val="hybridMultilevel"/>
     <w:tmpl w:val="A1EEC59C"/>
@@ -8101,7 +10025,7 @@
       </w:rPr>
     </w:lvl>
   </w:abstractNum>
-  <w:abstractNum w:abstractNumId="16" w15:restartNumberingAfterBreak="0">
+  <w:abstractNum w:abstractNumId="17" w15:restartNumberingAfterBreak="0">
     <w:nsid w:val="31566E7F"/>
     <w:multiLevelType w:val="hybridMultilevel"/>
     <w:tmpl w:val="BF5CB0E2"/>
@@ -8214,7 +10138,7 @@
       </w:rPr>
     </w:lvl>
   </w:abstractNum>
-  <w:abstractNum w:abstractNumId="17" w15:restartNumberingAfterBreak="0">
+  <w:abstractNum w:abstractNumId="18" w15:restartNumberingAfterBreak="0">
     <w:nsid w:val="35181748"/>
     <w:multiLevelType w:val="hybridMultilevel"/>
     <w:tmpl w:val="CF22F7FE"/>
@@ -8327,7 +10251,7 @@
       </w:rPr>
     </w:lvl>
   </w:abstractNum>
-  <w:abstractNum w:abstractNumId="18" w15:restartNumberingAfterBreak="0">
+  <w:abstractNum w:abstractNumId="19" w15:restartNumberingAfterBreak="0">
     <w:nsid w:val="35B465CF"/>
     <w:multiLevelType w:val="hybridMultilevel"/>
     <w:tmpl w:val="E6DAE4A6"/>
@@ -8440,7 +10364,7 @@
       </w:rPr>
     </w:lvl>
   </w:abstractNum>
-  <w:abstractNum w:abstractNumId="19" w15:restartNumberingAfterBreak="0">
+  <w:abstractNum w:abstractNumId="20" w15:restartNumberingAfterBreak="0">
     <w:nsid w:val="36022004"/>
     <w:multiLevelType w:val="hybridMultilevel"/>
     <w:tmpl w:val="78F269BC"/>
@@ -8529,7 +10453,7 @@
       </w:pPr>
     </w:lvl>
   </w:abstractNum>
-  <w:abstractNum w:abstractNumId="20" w15:restartNumberingAfterBreak="0">
+  <w:abstractNum w:abstractNumId="21" w15:restartNumberingAfterBreak="0">
     <w:nsid w:val="36563612"/>
     <w:multiLevelType w:val="hybridMultilevel"/>
     <w:tmpl w:val="B0AC2D62"/>
@@ -8618,7 +10542,435 @@
       </w:pPr>
     </w:lvl>
   </w:abstractNum>
-  <w:abstractNum w:abstractNumId="21" w15:restartNumberingAfterBreak="0">
+  <w:abstractNum w:abstractNumId="22" w15:restartNumberingAfterBreak="0">
+    <w:nsid w:val="421A14BF"/>
+    <w:multiLevelType w:val="hybridMultilevel"/>
+    <w:tmpl w:val="35600A56"/>
+    <w:lvl w:ilvl="0" w:tplc="40090001">
+      <w:start w:val="1"/>
+      <w:numFmt w:val="bullet"/>
+      <w:lvlText w:val=""/>
+      <w:lvlJc w:val="left"/>
+      <w:pPr>
+        <w:ind w:left="720" w:hanging="360"/>
+      </w:pPr>
+      <w:rPr>
+        <w:rFonts w:ascii="Symbol" w:hAnsi="Symbol" w:hint="default"/>
+      </w:rPr>
+    </w:lvl>
+    <w:lvl w:ilvl="1" w:tplc="40090003" w:tentative="1">
+      <w:start w:val="1"/>
+      <w:numFmt w:val="bullet"/>
+      <w:lvlText w:val="o"/>
+      <w:lvlJc w:val="left"/>
+      <w:pPr>
+        <w:ind w:left="1440" w:hanging="360"/>
+      </w:pPr>
+      <w:rPr>
+        <w:rFonts w:ascii="Courier New" w:hAnsi="Courier New" w:cs="Courier New" w:hint="default"/>
+      </w:rPr>
+    </w:lvl>
+    <w:lvl w:ilvl="2" w:tplc="40090005" w:tentative="1">
+      <w:start w:val="1"/>
+      <w:numFmt w:val="bullet"/>
+      <w:lvlText w:val=""/>
+      <w:lvlJc w:val="left"/>
+      <w:pPr>
+        <w:ind w:left="2160" w:hanging="360"/>
+      </w:pPr>
+      <w:rPr>
+        <w:rFonts w:ascii="Wingdings" w:hAnsi="Wingdings" w:hint="default"/>
+      </w:rPr>
+    </w:lvl>
+    <w:lvl w:ilvl="3" w:tplc="40090001" w:tentative="1">
+      <w:start w:val="1"/>
+      <w:numFmt w:val="bullet"/>
+      <w:lvlText w:val=""/>
+      <w:lvlJc w:val="left"/>
+      <w:pPr>
+        <w:ind w:left="2880" w:hanging="360"/>
+      </w:pPr>
+      <w:rPr>
+        <w:rFonts w:ascii="Symbol" w:hAnsi="Symbol" w:hint="default"/>
+      </w:rPr>
+    </w:lvl>
+    <w:lvl w:ilvl="4" w:tplc="40090003" w:tentative="1">
+      <w:start w:val="1"/>
+      <w:numFmt w:val="bullet"/>
+      <w:lvlText w:val="o"/>
+      <w:lvlJc w:val="left"/>
+      <w:pPr>
+        <w:ind w:left="3600" w:hanging="360"/>
+      </w:pPr>
+      <w:rPr>
+        <w:rFonts w:ascii="Courier New" w:hAnsi="Courier New" w:cs="Courier New" w:hint="default"/>
+      </w:rPr>
+    </w:lvl>
+    <w:lvl w:ilvl="5" w:tplc="40090005" w:tentative="1">
+      <w:start w:val="1"/>
+      <w:numFmt w:val="bullet"/>
+      <w:lvlText w:val=""/>
+      <w:lvlJc w:val="left"/>
+      <w:pPr>
+        <w:ind w:left="4320" w:hanging="360"/>
+      </w:pPr>
+      <w:rPr>
+        <w:rFonts w:ascii="Wingdings" w:hAnsi="Wingdings" w:hint="default"/>
+      </w:rPr>
+    </w:lvl>
+    <w:lvl w:ilvl="6" w:tplc="40090001" w:tentative="1">
+      <w:start w:val="1"/>
+      <w:numFmt w:val="bullet"/>
+      <w:lvlText w:val=""/>
+      <w:lvlJc w:val="left"/>
+      <w:pPr>
+        <w:ind w:left="5040" w:hanging="360"/>
+      </w:pPr>
+      <w:rPr>
+        <w:rFonts w:ascii="Symbol" w:hAnsi="Symbol" w:hint="default"/>
+      </w:rPr>
+    </w:lvl>
+    <w:lvl w:ilvl="7" w:tplc="40090003" w:tentative="1">
+      <w:start w:val="1"/>
+      <w:numFmt w:val="bullet"/>
+      <w:lvlText w:val="o"/>
+      <w:lvlJc w:val="left"/>
+      <w:pPr>
+        <w:ind w:left="5760" w:hanging="360"/>
+      </w:pPr>
+      <w:rPr>
+        <w:rFonts w:ascii="Courier New" w:hAnsi="Courier New" w:cs="Courier New" w:hint="default"/>
+      </w:rPr>
+    </w:lvl>
+    <w:lvl w:ilvl="8" w:tplc="40090005" w:tentative="1">
+      <w:start w:val="1"/>
+      <w:numFmt w:val="bullet"/>
+      <w:lvlText w:val=""/>
+      <w:lvlJc w:val="left"/>
+      <w:pPr>
+        <w:ind w:left="6480" w:hanging="360"/>
+      </w:pPr>
+      <w:rPr>
+        <w:rFonts w:ascii="Wingdings" w:hAnsi="Wingdings" w:hint="default"/>
+      </w:rPr>
+    </w:lvl>
+  </w:abstractNum>
+  <w:abstractNum w:abstractNumId="23" w15:restartNumberingAfterBreak="0">
+    <w:nsid w:val="42BE3551"/>
+    <w:multiLevelType w:val="hybridMultilevel"/>
+    <w:tmpl w:val="ECB0A48E"/>
+    <w:lvl w:ilvl="0" w:tplc="015A4E58">
+      <w:start w:val="1"/>
+      <w:numFmt w:val="bullet"/>
+      <w:lvlText w:val="-"/>
+      <w:lvlJc w:val="left"/>
+      <w:pPr>
+        <w:ind w:left="1080" w:hanging="360"/>
+      </w:pPr>
+      <w:rPr>
+        <w:rFonts w:ascii="Aptos" w:eastAsiaTheme="minorHAnsi" w:hAnsi="Aptos" w:cstheme="minorBidi" w:hint="default"/>
+      </w:rPr>
+    </w:lvl>
+    <w:lvl w:ilvl="1" w:tplc="40090003" w:tentative="1">
+      <w:start w:val="1"/>
+      <w:numFmt w:val="bullet"/>
+      <w:lvlText w:val="o"/>
+      <w:lvlJc w:val="left"/>
+      <w:pPr>
+        <w:ind w:left="1800" w:hanging="360"/>
+      </w:pPr>
+      <w:rPr>
+        <w:rFonts w:ascii="Courier New" w:hAnsi="Courier New" w:cs="Courier New" w:hint="default"/>
+      </w:rPr>
+    </w:lvl>
+    <w:lvl w:ilvl="2" w:tplc="40090005" w:tentative="1">
+      <w:start w:val="1"/>
+      <w:numFmt w:val="bullet"/>
+      <w:lvlText w:val=""/>
+      <w:lvlJc w:val="left"/>
+      <w:pPr>
+        <w:ind w:left="2520" w:hanging="360"/>
+      </w:pPr>
+      <w:rPr>
+        <w:rFonts w:ascii="Wingdings" w:hAnsi="Wingdings" w:hint="default"/>
+      </w:rPr>
+    </w:lvl>
+    <w:lvl w:ilvl="3" w:tplc="40090001" w:tentative="1">
+      <w:start w:val="1"/>
+      <w:numFmt w:val="bullet"/>
+      <w:lvlText w:val=""/>
+      <w:lvlJc w:val="left"/>
+      <w:pPr>
+        <w:ind w:left="3240" w:hanging="360"/>
+      </w:pPr>
+      <w:rPr>
+        <w:rFonts w:ascii="Symbol" w:hAnsi="Symbol" w:hint="default"/>
+      </w:rPr>
+    </w:lvl>
+    <w:lvl w:ilvl="4" w:tplc="40090003" w:tentative="1">
+      <w:start w:val="1"/>
+      <w:numFmt w:val="bullet"/>
+      <w:lvlText w:val="o"/>
+      <w:lvlJc w:val="left"/>
+      <w:pPr>
+        <w:ind w:left="3960" w:hanging="360"/>
+      </w:pPr>
+      <w:rPr>
+        <w:rFonts w:ascii="Courier New" w:hAnsi="Courier New" w:cs="Courier New" w:hint="default"/>
+      </w:rPr>
+    </w:lvl>
+    <w:lvl w:ilvl="5" w:tplc="40090005" w:tentative="1">
+      <w:start w:val="1"/>
+      <w:numFmt w:val="bullet"/>
+      <w:lvlText w:val=""/>
+      <w:lvlJc w:val="left"/>
+      <w:pPr>
+        <w:ind w:left="4680" w:hanging="360"/>
+      </w:pPr>
+      <w:rPr>
+        <w:rFonts w:ascii="Wingdings" w:hAnsi="Wingdings" w:hint="default"/>
+      </w:rPr>
+    </w:lvl>
+    <w:lvl w:ilvl="6" w:tplc="40090001" w:tentative="1">
+      <w:start w:val="1"/>
+      <w:numFmt w:val="bullet"/>
+      <w:lvlText w:val=""/>
+      <w:lvlJc w:val="left"/>
+      <w:pPr>
+        <w:ind w:left="5400" w:hanging="360"/>
+      </w:pPr>
+      <w:rPr>
+        <w:rFonts w:ascii="Symbol" w:hAnsi="Symbol" w:hint="default"/>
+      </w:rPr>
+    </w:lvl>
+    <w:lvl w:ilvl="7" w:tplc="40090003" w:tentative="1">
+      <w:start w:val="1"/>
+      <w:numFmt w:val="bullet"/>
+      <w:lvlText w:val="o"/>
+      <w:lvlJc w:val="left"/>
+      <w:pPr>
+        <w:ind w:left="6120" w:hanging="360"/>
+      </w:pPr>
+      <w:rPr>
+        <w:rFonts w:ascii="Courier New" w:hAnsi="Courier New" w:cs="Courier New" w:hint="default"/>
+      </w:rPr>
+    </w:lvl>
+    <w:lvl w:ilvl="8" w:tplc="40090005" w:tentative="1">
+      <w:start w:val="1"/>
+      <w:numFmt w:val="bullet"/>
+      <w:lvlText w:val=""/>
+      <w:lvlJc w:val="left"/>
+      <w:pPr>
+        <w:ind w:left="6840" w:hanging="360"/>
+      </w:pPr>
+      <w:rPr>
+        <w:rFonts w:ascii="Wingdings" w:hAnsi="Wingdings" w:hint="default"/>
+      </w:rPr>
+    </w:lvl>
+  </w:abstractNum>
+  <w:abstractNum w:abstractNumId="24" w15:restartNumberingAfterBreak="0">
+    <w:nsid w:val="45411563"/>
+    <w:multiLevelType w:val="hybridMultilevel"/>
+    <w:tmpl w:val="6148A2EE"/>
+    <w:lvl w:ilvl="0" w:tplc="4009000F">
+      <w:start w:val="1"/>
+      <w:numFmt w:val="decimal"/>
+      <w:lvlText w:val="%1."/>
+      <w:lvlJc w:val="left"/>
+      <w:pPr>
+        <w:ind w:left="720" w:hanging="360"/>
+      </w:pPr>
+      <w:rPr>
+        <w:rFonts w:hint="default"/>
+      </w:rPr>
+    </w:lvl>
+    <w:lvl w:ilvl="1" w:tplc="40090019" w:tentative="1">
+      <w:start w:val="1"/>
+      <w:numFmt w:val="lowerLetter"/>
+      <w:lvlText w:val="%2."/>
+      <w:lvlJc w:val="left"/>
+      <w:pPr>
+        <w:ind w:left="1440" w:hanging="360"/>
+      </w:pPr>
+    </w:lvl>
+    <w:lvl w:ilvl="2" w:tplc="4009001B" w:tentative="1">
+      <w:start w:val="1"/>
+      <w:numFmt w:val="lowerRoman"/>
+      <w:lvlText w:val="%3."/>
+      <w:lvlJc w:val="right"/>
+      <w:pPr>
+        <w:ind w:left="2160" w:hanging="180"/>
+      </w:pPr>
+    </w:lvl>
+    <w:lvl w:ilvl="3" w:tplc="4009000F" w:tentative="1">
+      <w:start w:val="1"/>
+      <w:numFmt w:val="decimal"/>
+      <w:lvlText w:val="%4."/>
+      <w:lvlJc w:val="left"/>
+      <w:pPr>
+        <w:ind w:left="2880" w:hanging="360"/>
+      </w:pPr>
+    </w:lvl>
+    <w:lvl w:ilvl="4" w:tplc="40090019" w:tentative="1">
+      <w:start w:val="1"/>
+      <w:numFmt w:val="lowerLetter"/>
+      <w:lvlText w:val="%5."/>
+      <w:lvlJc w:val="left"/>
+      <w:pPr>
+        <w:ind w:left="3600" w:hanging="360"/>
+      </w:pPr>
+    </w:lvl>
+    <w:lvl w:ilvl="5" w:tplc="4009001B" w:tentative="1">
+      <w:start w:val="1"/>
+      <w:numFmt w:val="lowerRoman"/>
+      <w:lvlText w:val="%6."/>
+      <w:lvlJc w:val="right"/>
+      <w:pPr>
+        <w:ind w:left="4320" w:hanging="180"/>
+      </w:pPr>
+    </w:lvl>
+    <w:lvl w:ilvl="6" w:tplc="4009000F" w:tentative="1">
+      <w:start w:val="1"/>
+      <w:numFmt w:val="decimal"/>
+      <w:lvlText w:val="%7."/>
+      <w:lvlJc w:val="left"/>
+      <w:pPr>
+        <w:ind w:left="5040" w:hanging="360"/>
+      </w:pPr>
+    </w:lvl>
+    <w:lvl w:ilvl="7" w:tplc="40090019" w:tentative="1">
+      <w:start w:val="1"/>
+      <w:numFmt w:val="lowerLetter"/>
+      <w:lvlText w:val="%8."/>
+      <w:lvlJc w:val="left"/>
+      <w:pPr>
+        <w:ind w:left="5760" w:hanging="360"/>
+      </w:pPr>
+    </w:lvl>
+    <w:lvl w:ilvl="8" w:tplc="4009001B" w:tentative="1">
+      <w:start w:val="1"/>
+      <w:numFmt w:val="lowerRoman"/>
+      <w:lvlText w:val="%9."/>
+      <w:lvlJc w:val="right"/>
+      <w:pPr>
+        <w:ind w:left="6480" w:hanging="180"/>
+      </w:pPr>
+    </w:lvl>
+  </w:abstractNum>
+  <w:abstractNum w:abstractNumId="25" w15:restartNumberingAfterBreak="0">
+    <w:nsid w:val="55F154CE"/>
+    <w:multiLevelType w:val="hybridMultilevel"/>
+    <w:tmpl w:val="DAA69160"/>
+    <w:lvl w:ilvl="0" w:tplc="40090001">
+      <w:start w:val="1"/>
+      <w:numFmt w:val="bullet"/>
+      <w:lvlText w:val=""/>
+      <w:lvlJc w:val="left"/>
+      <w:pPr>
+        <w:ind w:left="720" w:hanging="360"/>
+      </w:pPr>
+      <w:rPr>
+        <w:rFonts w:ascii="Symbol" w:hAnsi="Symbol" w:hint="default"/>
+      </w:rPr>
+    </w:lvl>
+    <w:lvl w:ilvl="1" w:tplc="40090003">
+      <w:start w:val="1"/>
+      <w:numFmt w:val="bullet"/>
+      <w:lvlText w:val="o"/>
+      <w:lvlJc w:val="left"/>
+      <w:pPr>
+        <w:ind w:left="1440" w:hanging="360"/>
+      </w:pPr>
+      <w:rPr>
+        <w:rFonts w:ascii="Courier New" w:hAnsi="Courier New" w:cs="Courier New" w:hint="default"/>
+      </w:rPr>
+    </w:lvl>
+    <w:lvl w:ilvl="2" w:tplc="40090005" w:tentative="1">
+      <w:start w:val="1"/>
+      <w:numFmt w:val="bullet"/>
+      <w:lvlText w:val=""/>
+      <w:lvlJc w:val="left"/>
+      <w:pPr>
+        <w:ind w:left="2160" w:hanging="360"/>
+      </w:pPr>
+      <w:rPr>
+        <w:rFonts w:ascii="Wingdings" w:hAnsi="Wingdings" w:hint="default"/>
+      </w:rPr>
+    </w:lvl>
+    <w:lvl w:ilvl="3" w:tplc="40090001" w:tentative="1">
+      <w:start w:val="1"/>
+      <w:numFmt w:val="bullet"/>
+      <w:lvlText w:val=""/>
+      <w:lvlJc w:val="left"/>
+      <w:pPr>
+        <w:ind w:left="2880" w:hanging="360"/>
+      </w:pPr>
+      <w:rPr>
+        <w:rFonts w:ascii="Symbol" w:hAnsi="Symbol" w:hint="default"/>
+      </w:rPr>
+    </w:lvl>
+    <w:lvl w:ilvl="4" w:tplc="40090003" w:tentative="1">
+      <w:start w:val="1"/>
+      <w:numFmt w:val="bullet"/>
+      <w:lvlText w:val="o"/>
+      <w:lvlJc w:val="left"/>
+      <w:pPr>
+        <w:ind w:left="3600" w:hanging="360"/>
+      </w:pPr>
+      <w:rPr>
+        <w:rFonts w:ascii="Courier New" w:hAnsi="Courier New" w:cs="Courier New" w:hint="default"/>
+      </w:rPr>
+    </w:lvl>
+    <w:lvl w:ilvl="5" w:tplc="40090005" w:tentative="1">
+      <w:start w:val="1"/>
+      <w:numFmt w:val="bullet"/>
+      <w:lvlText w:val=""/>
+      <w:lvlJc w:val="left"/>
+      <w:pPr>
+        <w:ind w:left="4320" w:hanging="360"/>
+      </w:pPr>
+      <w:rPr>
+        <w:rFonts w:ascii="Wingdings" w:hAnsi="Wingdings" w:hint="default"/>
+      </w:rPr>
+    </w:lvl>
+    <w:lvl w:ilvl="6" w:tplc="40090001" w:tentative="1">
+      <w:start w:val="1"/>
+      <w:numFmt w:val="bullet"/>
+      <w:lvlText w:val=""/>
+      <w:lvlJc w:val="left"/>
+      <w:pPr>
+        <w:ind w:left="5040" w:hanging="360"/>
+      </w:pPr>
+      <w:rPr>
+        <w:rFonts w:ascii="Symbol" w:hAnsi="Symbol" w:hint="default"/>
+      </w:rPr>
+    </w:lvl>
+    <w:lvl w:ilvl="7" w:tplc="40090003" w:tentative="1">
+      <w:start w:val="1"/>
+      <w:numFmt w:val="bullet"/>
+      <w:lvlText w:val="o"/>
+      <w:lvlJc w:val="left"/>
+      <w:pPr>
+        <w:ind w:left="5760" w:hanging="360"/>
+      </w:pPr>
+      <w:rPr>
+        <w:rFonts w:ascii="Courier New" w:hAnsi="Courier New" w:cs="Courier New" w:hint="default"/>
+      </w:rPr>
+    </w:lvl>
+    <w:lvl w:ilvl="8" w:tplc="40090005" w:tentative="1">
+      <w:start w:val="1"/>
+      <w:numFmt w:val="bullet"/>
+      <w:lvlText w:val=""/>
+      <w:lvlJc w:val="left"/>
+      <w:pPr>
+        <w:ind w:left="6480" w:hanging="360"/>
+      </w:pPr>
+      <w:rPr>
+        <w:rFonts w:ascii="Wingdings" w:hAnsi="Wingdings" w:hint="default"/>
+      </w:rPr>
+    </w:lvl>
+  </w:abstractNum>
+  <w:abstractNum w:abstractNumId="26" w15:restartNumberingAfterBreak="0">
     <w:nsid w:val="5659528C"/>
     <w:multiLevelType w:val="hybridMultilevel"/>
     <w:tmpl w:val="986CE72A"/>
@@ -8707,7 +11059,156 @@
       </w:pPr>
     </w:lvl>
   </w:abstractNum>
-  <w:abstractNum w:abstractNumId="22" w15:restartNumberingAfterBreak="0">
+  <w:abstractNum w:abstractNumId="27" w15:restartNumberingAfterBreak="0">
+    <w:nsid w:val="5D641A50"/>
+    <w:multiLevelType w:val="multilevel"/>
+    <w:tmpl w:val="387697F6"/>
+    <w:lvl w:ilvl="0">
+      <w:start w:val="1"/>
+      <w:numFmt w:val="bullet"/>
+      <w:lvlText w:val=""/>
+      <w:lvlJc w:val="left"/>
+      <w:pPr>
+        <w:tabs>
+          <w:tab w:val="num" w:pos="720"/>
+        </w:tabs>
+        <w:ind w:left="720" w:hanging="360"/>
+      </w:pPr>
+      <w:rPr>
+        <w:rFonts w:ascii="Symbol" w:hAnsi="Symbol" w:hint="default"/>
+        <w:sz w:val="20"/>
+      </w:rPr>
+    </w:lvl>
+    <w:lvl w:ilvl="1" w:tentative="1">
+      <w:start w:val="1"/>
+      <w:numFmt w:val="bullet"/>
+      <w:lvlText w:val=""/>
+      <w:lvlJc w:val="left"/>
+      <w:pPr>
+        <w:tabs>
+          <w:tab w:val="num" w:pos="1440"/>
+        </w:tabs>
+        <w:ind w:left="1440" w:hanging="360"/>
+      </w:pPr>
+      <w:rPr>
+        <w:rFonts w:ascii="Symbol" w:hAnsi="Symbol" w:hint="default"/>
+        <w:sz w:val="20"/>
+      </w:rPr>
+    </w:lvl>
+    <w:lvl w:ilvl="2" w:tentative="1">
+      <w:start w:val="1"/>
+      <w:numFmt w:val="bullet"/>
+      <w:lvlText w:val=""/>
+      <w:lvlJc w:val="left"/>
+      <w:pPr>
+        <w:tabs>
+          <w:tab w:val="num" w:pos="2160"/>
+        </w:tabs>
+        <w:ind w:left="2160" w:hanging="360"/>
+      </w:pPr>
+      <w:rPr>
+        <w:rFonts w:ascii="Symbol" w:hAnsi="Symbol" w:hint="default"/>
+        <w:sz w:val="20"/>
+      </w:rPr>
+    </w:lvl>
+    <w:lvl w:ilvl="3" w:tentative="1">
+      <w:start w:val="1"/>
+      <w:numFmt w:val="bullet"/>
+      <w:lvlText w:val=""/>
+      <w:lvlJc w:val="left"/>
+      <w:pPr>
+        <w:tabs>
+          <w:tab w:val="num" w:pos="2880"/>
+        </w:tabs>
+        <w:ind w:left="2880" w:hanging="360"/>
+      </w:pPr>
+      <w:rPr>
+        <w:rFonts w:ascii="Symbol" w:hAnsi="Symbol" w:hint="default"/>
+        <w:sz w:val="20"/>
+      </w:rPr>
+    </w:lvl>
+    <w:lvl w:ilvl="4" w:tentative="1">
+      <w:start w:val="1"/>
+      <w:numFmt w:val="bullet"/>
+      <w:lvlText w:val=""/>
+      <w:lvlJc w:val="left"/>
+      <w:pPr>
+        <w:tabs>
+          <w:tab w:val="num" w:pos="3600"/>
+        </w:tabs>
+        <w:ind w:left="3600" w:hanging="360"/>
+      </w:pPr>
+      <w:rPr>
+        <w:rFonts w:ascii="Symbol" w:hAnsi="Symbol" w:hint="default"/>
+        <w:sz w:val="20"/>
+      </w:rPr>
+    </w:lvl>
+    <w:lvl w:ilvl="5" w:tentative="1">
+      <w:start w:val="1"/>
+      <w:numFmt w:val="bullet"/>
+      <w:lvlText w:val=""/>
+      <w:lvlJc w:val="left"/>
+      <w:pPr>
+        <w:tabs>
+          <w:tab w:val="num" w:pos="4320"/>
+        </w:tabs>
+        <w:ind w:left="4320" w:hanging="360"/>
+      </w:pPr>
+      <w:rPr>
+        <w:rFonts w:ascii="Symbol" w:hAnsi="Symbol" w:hint="default"/>
+        <w:sz w:val="20"/>
+      </w:rPr>
+    </w:lvl>
+    <w:lvl w:ilvl="6" w:tentative="1">
+      <w:start w:val="1"/>
+      <w:numFmt w:val="bullet"/>
+      <w:lvlText w:val=""/>
+      <w:lvlJc w:val="left"/>
+      <w:pPr>
+        <w:tabs>
+          <w:tab w:val="num" w:pos="5040"/>
+        </w:tabs>
+        <w:ind w:left="5040" w:hanging="360"/>
+      </w:pPr>
+      <w:rPr>
+        <w:rFonts w:ascii="Symbol" w:hAnsi="Symbol" w:hint="default"/>
+        <w:sz w:val="20"/>
+      </w:rPr>
+    </w:lvl>
+    <w:lvl w:ilvl="7" w:tentative="1">
+      <w:start w:val="1"/>
+      <w:numFmt w:val="bullet"/>
+      <w:lvlText w:val=""/>
+      <w:lvlJc w:val="left"/>
+      <w:pPr>
+        <w:tabs>
+          <w:tab w:val="num" w:pos="5760"/>
+        </w:tabs>
+        <w:ind w:left="5760" w:hanging="360"/>
+      </w:pPr>
+      <w:rPr>
+        <w:rFonts w:ascii="Symbol" w:hAnsi="Symbol" w:hint="default"/>
+        <w:sz w:val="20"/>
+      </w:rPr>
+    </w:lvl>
+    <w:lvl w:ilvl="8" w:tentative="1">
+      <w:start w:val="1"/>
+      <w:numFmt w:val="bullet"/>
+      <w:lvlText w:val=""/>
+      <w:lvlJc w:val="left"/>
+      <w:pPr>
+        <w:tabs>
+          <w:tab w:val="num" w:pos="6480"/>
+        </w:tabs>
+        <w:ind w:left="6480" w:hanging="360"/>
+      </w:pPr>
+      <w:rPr>
+        <w:rFonts w:ascii="Symbol" w:hAnsi="Symbol" w:hint="default"/>
+        <w:sz w:val="20"/>
+      </w:rPr>
+    </w:lvl>
+  </w:abstractNum>
+  <w:abstractNum w:abstractNumId="28" w15:restartNumberingAfterBreak="0">
     <w:nsid w:val="63724D1B"/>
     <w:multiLevelType w:val="hybridMultilevel"/>
     <w:tmpl w:val="40D80B84"/>
@@ -8820,7 +11321,7 @@
       </w:rPr>
     </w:lvl>
   </w:abstractNum>
-  <w:abstractNum w:abstractNumId="23" w15:restartNumberingAfterBreak="0">
+  <w:abstractNum w:abstractNumId="29" w15:restartNumberingAfterBreak="0">
     <w:nsid w:val="67FE5583"/>
     <w:multiLevelType w:val="hybridMultilevel"/>
     <w:tmpl w:val="749ADC30"/>
@@ -8933,7 +11434,7 @@
       </w:rPr>
     </w:lvl>
   </w:abstractNum>
-  <w:abstractNum w:abstractNumId="24" w15:restartNumberingAfterBreak="0">
+  <w:abstractNum w:abstractNumId="30" w15:restartNumberingAfterBreak="0">
     <w:nsid w:val="6AC67BB2"/>
     <w:multiLevelType w:val="hybridMultilevel"/>
     <w:tmpl w:val="4F2A7310"/>
@@ -9046,7 +11547,233 @@
       </w:rPr>
     </w:lvl>
   </w:abstractNum>
-  <w:abstractNum w:abstractNumId="25" w15:restartNumberingAfterBreak="0">
+  <w:abstractNum w:abstractNumId="31" w15:restartNumberingAfterBreak="0">
+    <w:nsid w:val="72200459"/>
+    <w:multiLevelType w:val="hybridMultilevel"/>
+    <w:tmpl w:val="4F524D7A"/>
+    <w:lvl w:ilvl="0" w:tplc="D5C2EF52">
+      <w:start w:val="1"/>
+      <w:numFmt w:val="bullet"/>
+      <w:lvlText w:val="-"/>
+      <w:lvlJc w:val="left"/>
+      <w:pPr>
+        <w:ind w:left="1080" w:hanging="360"/>
+      </w:pPr>
+      <w:rPr>
+        <w:rFonts w:ascii="Aptos" w:eastAsiaTheme="minorHAnsi" w:hAnsi="Aptos" w:cstheme="minorBidi" w:hint="default"/>
+      </w:rPr>
+    </w:lvl>
+    <w:lvl w:ilvl="1" w:tplc="40090003" w:tentative="1">
+      <w:start w:val="1"/>
+      <w:numFmt w:val="bullet"/>
+      <w:lvlText w:val="o"/>
+      <w:lvlJc w:val="left"/>
+      <w:pPr>
+        <w:ind w:left="1800" w:hanging="360"/>
+      </w:pPr>
+      <w:rPr>
+        <w:rFonts w:ascii="Courier New" w:hAnsi="Courier New" w:cs="Courier New" w:hint="default"/>
+      </w:rPr>
+    </w:lvl>
+    <w:lvl w:ilvl="2" w:tplc="40090005" w:tentative="1">
+      <w:start w:val="1"/>
+      <w:numFmt w:val="bullet"/>
+      <w:lvlText w:val=""/>
+      <w:lvlJc w:val="left"/>
+      <w:pPr>
+        <w:ind w:left="2520" w:hanging="360"/>
+      </w:pPr>
+      <w:rPr>
+        <w:rFonts w:ascii="Wingdings" w:hAnsi="Wingdings" w:hint="default"/>
+      </w:rPr>
+    </w:lvl>
+    <w:lvl w:ilvl="3" w:tplc="40090001" w:tentative="1">
+      <w:start w:val="1"/>
+      <w:numFmt w:val="bullet"/>
+      <w:lvlText w:val=""/>
+      <w:lvlJc w:val="left"/>
+      <w:pPr>
+        <w:ind w:left="3240" w:hanging="360"/>
+      </w:pPr>
+      <w:rPr>
+        <w:rFonts w:ascii="Symbol" w:hAnsi="Symbol" w:hint="default"/>
+      </w:rPr>
+    </w:lvl>
+    <w:lvl w:ilvl="4" w:tplc="40090003" w:tentative="1">
+      <w:start w:val="1"/>
+      <w:numFmt w:val="bullet"/>
+      <w:lvlText w:val="o"/>
+      <w:lvlJc w:val="left"/>
+      <w:pPr>
+        <w:ind w:left="3960" w:hanging="360"/>
+      </w:pPr>
+      <w:rPr>
+        <w:rFonts w:ascii="Courier New" w:hAnsi="Courier New" w:cs="Courier New" w:hint="default"/>
+      </w:rPr>
+    </w:lvl>
+    <w:lvl w:ilvl="5" w:tplc="40090005" w:tentative="1">
+      <w:start w:val="1"/>
+      <w:numFmt w:val="bullet"/>
+      <w:lvlText w:val=""/>
+      <w:lvlJc w:val="left"/>
+      <w:pPr>
+        <w:ind w:left="4680" w:hanging="360"/>
+      </w:pPr>
+      <w:rPr>
+        <w:rFonts w:ascii="Wingdings" w:hAnsi="Wingdings" w:hint="default"/>
+      </w:rPr>
+    </w:lvl>
+    <w:lvl w:ilvl="6" w:tplc="40090001" w:tentative="1">
+      <w:start w:val="1"/>
+      <w:numFmt w:val="bullet"/>
+      <w:lvlText w:val=""/>
+      <w:lvlJc w:val="left"/>
+      <w:pPr>
+        <w:ind w:left="5400" w:hanging="360"/>
+      </w:pPr>
+      <w:rPr>
+        <w:rFonts w:ascii="Symbol" w:hAnsi="Symbol" w:hint="default"/>
+      </w:rPr>
+    </w:lvl>
+    <w:lvl w:ilvl="7" w:tplc="40090003" w:tentative="1">
+      <w:start w:val="1"/>
+      <w:numFmt w:val="bullet"/>
+      <w:lvlText w:val="o"/>
+      <w:lvlJc w:val="left"/>
+      <w:pPr>
+        <w:ind w:left="6120" w:hanging="360"/>
+      </w:pPr>
+      <w:rPr>
+        <w:rFonts w:ascii="Courier New" w:hAnsi="Courier New" w:cs="Courier New" w:hint="default"/>
+      </w:rPr>
+    </w:lvl>
+    <w:lvl w:ilvl="8" w:tplc="40090005" w:tentative="1">
+      <w:start w:val="1"/>
+      <w:numFmt w:val="bullet"/>
+      <w:lvlText w:val=""/>
+      <w:lvlJc w:val="left"/>
+      <w:pPr>
+        <w:ind w:left="6840" w:hanging="360"/>
+      </w:pPr>
+      <w:rPr>
+        <w:rFonts w:ascii="Wingdings" w:hAnsi="Wingdings" w:hint="default"/>
+      </w:rPr>
+    </w:lvl>
+  </w:abstractNum>
+  <w:abstractNum w:abstractNumId="32" w15:restartNumberingAfterBreak="0">
+    <w:nsid w:val="77E1352F"/>
+    <w:multiLevelType w:val="hybridMultilevel"/>
+    <w:tmpl w:val="30E67244"/>
+    <w:lvl w:ilvl="0" w:tplc="E40A01E0">
+      <w:start w:val="1"/>
+      <w:numFmt w:val="bullet"/>
+      <w:lvlText w:val="-"/>
+      <w:lvlJc w:val="left"/>
+      <w:pPr>
+        <w:ind w:left="1080" w:hanging="360"/>
+      </w:pPr>
+      <w:rPr>
+        <w:rFonts w:ascii="Aptos" w:eastAsiaTheme="minorHAnsi" w:hAnsi="Aptos" w:cstheme="minorBidi" w:hint="default"/>
+      </w:rPr>
+    </w:lvl>
+    <w:lvl w:ilvl="1" w:tplc="40090003" w:tentative="1">
+      <w:start w:val="1"/>
+      <w:numFmt w:val="bullet"/>
+      <w:lvlText w:val="o"/>
+      <w:lvlJc w:val="left"/>
+      <w:pPr>
+        <w:ind w:left="1800" w:hanging="360"/>
+      </w:pPr>
+      <w:rPr>
+        <w:rFonts w:ascii="Courier New" w:hAnsi="Courier New" w:cs="Courier New" w:hint="default"/>
+      </w:rPr>
+    </w:lvl>
+    <w:lvl w:ilvl="2" w:tplc="40090005" w:tentative="1">
+      <w:start w:val="1"/>
+      <w:numFmt w:val="bullet"/>
+      <w:lvlText w:val=""/>
+      <w:lvlJc w:val="left"/>
+      <w:pPr>
+        <w:ind w:left="2520" w:hanging="360"/>
+      </w:pPr>
+      <w:rPr>
+        <w:rFonts w:ascii="Wingdings" w:hAnsi="Wingdings" w:hint="default"/>
+      </w:rPr>
+    </w:lvl>
+    <w:lvl w:ilvl="3" w:tplc="40090001" w:tentative="1">
+      <w:start w:val="1"/>
+      <w:numFmt w:val="bullet"/>
+      <w:lvlText w:val=""/>
+      <w:lvlJc w:val="left"/>
+      <w:pPr>
+        <w:ind w:left="3240" w:hanging="360"/>
+      </w:pPr>
+      <w:rPr>
+        <w:rFonts w:ascii="Symbol" w:hAnsi="Symbol" w:hint="default"/>
+      </w:rPr>
+    </w:lvl>
+    <w:lvl w:ilvl="4" w:tplc="40090003" w:tentative="1">
+      <w:start w:val="1"/>
+      <w:numFmt w:val="bullet"/>
+      <w:lvlText w:val="o"/>
+      <w:lvlJc w:val="left"/>
+      <w:pPr>
+        <w:ind w:left="3960" w:hanging="360"/>
+      </w:pPr>
+      <w:rPr>
+        <w:rFonts w:ascii="Courier New" w:hAnsi="Courier New" w:cs="Courier New" w:hint="default"/>
+      </w:rPr>
+    </w:lvl>
+    <w:lvl w:ilvl="5" w:tplc="40090005" w:tentative="1">
+      <w:start w:val="1"/>
+      <w:numFmt w:val="bullet"/>
+      <w:lvlText w:val=""/>
+      <w:lvlJc w:val="left"/>
+      <w:pPr>
+        <w:ind w:left="4680" w:hanging="360"/>
+      </w:pPr>
+      <w:rPr>
+        <w:rFonts w:ascii="Wingdings" w:hAnsi="Wingdings" w:hint="default"/>
+      </w:rPr>
+    </w:lvl>
+    <w:lvl w:ilvl="6" w:tplc="40090001" w:tentative="1">
+      <w:start w:val="1"/>
+      <w:numFmt w:val="bullet"/>
+      <w:lvlText w:val=""/>
+      <w:lvlJc w:val="left"/>
+      <w:pPr>
+        <w:ind w:left="5400" w:hanging="360"/>
+      </w:pPr>
+      <w:rPr>
+        <w:rFonts w:ascii="Symbol" w:hAnsi="Symbol" w:hint="default"/>
+      </w:rPr>
+    </w:lvl>
+    <w:lvl w:ilvl="7" w:tplc="40090003" w:tentative="1">
+      <w:start w:val="1"/>
+      <w:numFmt w:val="bullet"/>
+      <w:lvlText w:val="o"/>
+      <w:lvlJc w:val="left"/>
+      <w:pPr>
+        <w:ind w:left="6120" w:hanging="360"/>
+      </w:pPr>
+      <w:rPr>
+        <w:rFonts w:ascii="Courier New" w:hAnsi="Courier New" w:cs="Courier New" w:hint="default"/>
+      </w:rPr>
+    </w:lvl>
+    <w:lvl w:ilvl="8" w:tplc="40090005" w:tentative="1">
+      <w:start w:val="1"/>
+      <w:numFmt w:val="bullet"/>
+      <w:lvlText w:val=""/>
+      <w:lvlJc w:val="left"/>
+      <w:pPr>
+        <w:ind w:left="6840" w:hanging="360"/>
+      </w:pPr>
+      <w:rPr>
+        <w:rFonts w:ascii="Wingdings" w:hAnsi="Wingdings" w:hint="default"/>
+      </w:rPr>
+    </w:lvl>
+  </w:abstractNum>
+  <w:abstractNum w:abstractNumId="33" w15:restartNumberingAfterBreak="0">
     <w:nsid w:val="7A781F54"/>
     <w:multiLevelType w:val="hybridMultilevel"/>
     <w:tmpl w:val="0DA24CDA"/>
@@ -9159,7 +11886,7 @@
       </w:rPr>
     </w:lvl>
   </w:abstractNum>
-  <w:abstractNum w:abstractNumId="26" w15:restartNumberingAfterBreak="0">
+  <w:abstractNum w:abstractNumId="34" w15:restartNumberingAfterBreak="0">
     <w:nsid w:val="7ABC5CE2"/>
     <w:multiLevelType w:val="hybridMultilevel"/>
     <w:tmpl w:val="051AFA8E"/>
@@ -9272,8 +11999,121 @@
       </w:rPr>
     </w:lvl>
   </w:abstractNum>
+  <w:abstractNum w:abstractNumId="35" w15:restartNumberingAfterBreak="0">
+    <w:nsid w:val="7D062B6E"/>
+    <w:multiLevelType w:val="hybridMultilevel"/>
+    <w:tmpl w:val="43E293EE"/>
+    <w:lvl w:ilvl="0" w:tplc="40090001">
+      <w:start w:val="1"/>
+      <w:numFmt w:val="bullet"/>
+      <w:lvlText w:val=""/>
+      <w:lvlJc w:val="left"/>
+      <w:pPr>
+        <w:ind w:left="720" w:hanging="360"/>
+      </w:pPr>
+      <w:rPr>
+        <w:rFonts w:ascii="Symbol" w:hAnsi="Symbol" w:hint="default"/>
+      </w:rPr>
+    </w:lvl>
+    <w:lvl w:ilvl="1" w:tplc="40090003" w:tentative="1">
+      <w:start w:val="1"/>
+      <w:numFmt w:val="bullet"/>
+      <w:lvlText w:val="o"/>
+      <w:lvlJc w:val="left"/>
+      <w:pPr>
+        <w:ind w:left="1440" w:hanging="360"/>
+      </w:pPr>
+      <w:rPr>
+        <w:rFonts w:ascii="Courier New" w:hAnsi="Courier New" w:cs="Courier New" w:hint="default"/>
+      </w:rPr>
+    </w:lvl>
+    <w:lvl w:ilvl="2" w:tplc="40090005" w:tentative="1">
+      <w:start w:val="1"/>
+      <w:numFmt w:val="bullet"/>
+      <w:lvlText w:val=""/>
+      <w:lvlJc w:val="left"/>
+      <w:pPr>
+        <w:ind w:left="2160" w:hanging="360"/>
+      </w:pPr>
+      <w:rPr>
+        <w:rFonts w:ascii="Wingdings" w:hAnsi="Wingdings" w:hint="default"/>
+      </w:rPr>
+    </w:lvl>
+    <w:lvl w:ilvl="3" w:tplc="40090001" w:tentative="1">
+      <w:start w:val="1"/>
+      <w:numFmt w:val="bullet"/>
+      <w:lvlText w:val=""/>
+      <w:lvlJc w:val="left"/>
+      <w:pPr>
+        <w:ind w:left="2880" w:hanging="360"/>
+      </w:pPr>
+      <w:rPr>
+        <w:rFonts w:ascii="Symbol" w:hAnsi="Symbol" w:hint="default"/>
+      </w:rPr>
+    </w:lvl>
+    <w:lvl w:ilvl="4" w:tplc="40090003" w:tentative="1">
+      <w:start w:val="1"/>
+      <w:numFmt w:val="bullet"/>
+      <w:lvlText w:val="o"/>
+      <w:lvlJc w:val="left"/>
+      <w:pPr>
+        <w:ind w:left="3600" w:hanging="360"/>
+      </w:pPr>
+      <w:rPr>
+        <w:rFonts w:ascii="Courier New" w:hAnsi="Courier New" w:cs="Courier New" w:hint="default"/>
+      </w:rPr>
+    </w:lvl>
+    <w:lvl w:ilvl="5" w:tplc="40090005" w:tentative="1">
+      <w:start w:val="1"/>
+      <w:numFmt w:val="bullet"/>
+      <w:lvlText w:val=""/>
+      <w:lvlJc w:val="left"/>
+      <w:pPr>
+        <w:ind w:left="4320" w:hanging="360"/>
+      </w:pPr>
+      <w:rPr>
+        <w:rFonts w:ascii="Wingdings" w:hAnsi="Wingdings" w:hint="default"/>
+      </w:rPr>
+    </w:lvl>
+    <w:lvl w:ilvl="6" w:tplc="40090001" w:tentative="1">
+      <w:start w:val="1"/>
+      <w:numFmt w:val="bullet"/>
+      <w:lvlText w:val=""/>
+      <w:lvlJc w:val="left"/>
+      <w:pPr>
+        <w:ind w:left="5040" w:hanging="360"/>
+      </w:pPr>
+      <w:rPr>
+        <w:rFonts w:ascii="Symbol" w:hAnsi="Symbol" w:hint="default"/>
+      </w:rPr>
+    </w:lvl>
+    <w:lvl w:ilvl="7" w:tplc="40090003" w:tentative="1">
+      <w:start w:val="1"/>
+      <w:numFmt w:val="bullet"/>
+      <w:lvlText w:val="o"/>
+      <w:lvlJc w:val="left"/>
+      <w:pPr>
+        <w:ind w:left="5760" w:hanging="360"/>
+      </w:pPr>
+      <w:rPr>
+        <w:rFonts w:ascii="Courier New" w:hAnsi="Courier New" w:cs="Courier New" w:hint="default"/>
+      </w:rPr>
+    </w:lvl>
+    <w:lvl w:ilvl="8" w:tplc="40090005" w:tentative="1">
+      <w:start w:val="1"/>
+      <w:numFmt w:val="bullet"/>
+      <w:lvlText w:val=""/>
+      <w:lvlJc w:val="left"/>
+      <w:pPr>
+        <w:ind w:left="6480" w:hanging="360"/>
+      </w:pPr>
+      <w:rPr>
+        <w:rFonts w:ascii="Wingdings" w:hAnsi="Wingdings" w:hint="default"/>
+      </w:rPr>
+    </w:lvl>
+  </w:abstractNum>
   <w:num w:numId="1" w16cid:durableId="18553793">
-    <w:abstractNumId w:val="23"/>
+    <w:abstractNumId w:val="29"/>
   </w:num>
   <w:num w:numId="2" w16cid:durableId="1816869899">
     <w:abstractNumId w:val="8"/>
@@ -9285,10 +12125,10 @@
     <w:abstractNumId w:val="3"/>
   </w:num>
   <w:num w:numId="5" w16cid:durableId="1486432996">
-    <w:abstractNumId w:val="15"/>
+    <w:abstractNumId w:val="16"/>
   </w:num>
   <w:num w:numId="6" w16cid:durableId="2144228315">
-    <w:abstractNumId w:val="14"/>
+    <w:abstractNumId w:val="15"/>
   </w:num>
   <w:num w:numId="7" w16cid:durableId="1569995286">
     <w:abstractNumId w:val="11"/>
@@ -9297,13 +12137,13 @@
     <w:abstractNumId w:val="5"/>
   </w:num>
   <w:num w:numId="9" w16cid:durableId="1969819849">
-    <w:abstractNumId w:val="13"/>
+    <w:abstractNumId w:val="14"/>
   </w:num>
   <w:num w:numId="10" w16cid:durableId="432676756">
     <w:abstractNumId w:val="7"/>
   </w:num>
   <w:num w:numId="11" w16cid:durableId="344333237">
-    <w:abstractNumId w:val="18"/>
+    <w:abstractNumId w:val="19"/>
   </w:num>
   <w:num w:numId="12" w16cid:durableId="467554029">
     <w:abstractNumId w:val="9"/>
@@ -9312,34 +12152,34 @@
     <w:abstractNumId w:val="1"/>
   </w:num>
   <w:num w:numId="14" w16cid:durableId="946232519">
-    <w:abstractNumId w:val="26"/>
+    <w:abstractNumId w:val="34"/>
   </w:num>
   <w:num w:numId="15" w16cid:durableId="588463530">
-    <w:abstractNumId w:val="24"/>
+    <w:abstractNumId w:val="30"/>
   </w:num>
   <w:num w:numId="16" w16cid:durableId="222375378">
     <w:abstractNumId w:val="6"/>
   </w:num>
   <w:num w:numId="17" w16cid:durableId="1167599437">
-    <w:abstractNumId w:val="22"/>
+    <w:abstractNumId w:val="28"/>
   </w:num>
   <w:num w:numId="18" w16cid:durableId="806044903">
     <w:abstractNumId w:val="0"/>
   </w:num>
   <w:num w:numId="19" w16cid:durableId="1863516619">
-    <w:abstractNumId w:val="25"/>
+    <w:abstractNumId w:val="33"/>
   </w:num>
   <w:num w:numId="20" w16cid:durableId="479426218">
-    <w:abstractNumId w:val="12"/>
+    <w:abstractNumId w:val="13"/>
   </w:num>
   <w:num w:numId="21" w16cid:durableId="1789277518">
-    <w:abstractNumId w:val="19"/>
+    <w:abstractNumId w:val="20"/>
   </w:num>
   <w:num w:numId="22" w16cid:durableId="1894346454">
-    <w:abstractNumId w:val="20"/>
+    <w:abstractNumId w:val="21"/>
   </w:num>
   <w:num w:numId="23" w16cid:durableId="59140520">
-    <w:abstractNumId w:val="16"/>
+    <w:abstractNumId w:val="17"/>
   </w:num>
   <w:num w:numId="24" w16cid:durableId="749930752">
     <w:abstractNumId w:val="10"/>
@@ -9348,10 +12188,91 @@
     <w:abstractNumId w:val="2"/>
   </w:num>
   <w:num w:numId="26" w16cid:durableId="818618230">
-    <w:abstractNumId w:val="21"/>
+    <w:abstractNumId w:val="26"/>
   </w:num>
   <w:num w:numId="27" w16cid:durableId="113644012">
-    <w:abstractNumId w:val="17"/>
+    <w:abstractNumId w:val="18"/>
+  </w:num>
+  <w:num w:numId="28" w16cid:durableId="440535372">
+    <w:abstractNumId w:val="12"/>
+    <w:lvlOverride w:ilvl="0">
+      <w:startOverride w:val="1"/>
+    </w:lvlOverride>
+  </w:num>
+  <w:num w:numId="29" w16cid:durableId="704646824">
+    <w:abstractNumId w:val="12"/>
+    <w:lvlOverride w:ilvl="0">
+      <w:startOverride w:val="2"/>
+    </w:lvlOverride>
+  </w:num>
+  <w:num w:numId="30" w16cid:durableId="233898013">
+    <w:abstractNumId w:val="12"/>
+    <w:lvlOverride w:ilvl="0">
+      <w:startOverride w:val="3"/>
+    </w:lvlOverride>
+  </w:num>
+  <w:num w:numId="31" w16cid:durableId="218060020">
+    <w:abstractNumId w:val="12"/>
+    <w:lvlOverride w:ilvl="0">
+      <w:startOverride w:val="4"/>
+    </w:lvlOverride>
+  </w:num>
+  <w:num w:numId="32" w16cid:durableId="26372569">
+    <w:abstractNumId w:val="12"/>
+    <w:lvlOverride w:ilvl="0">
+      <w:startOverride w:val="5"/>
+    </w:lvlOverride>
+  </w:num>
+  <w:num w:numId="33" w16cid:durableId="1603950821">
+    <w:abstractNumId w:val="27"/>
+    <w:lvlOverride w:ilvl="0">
+      <w:startOverride w:val="1"/>
+    </w:lvlOverride>
+  </w:num>
+  <w:num w:numId="34" w16cid:durableId="2007828097">
+    <w:abstractNumId w:val="27"/>
+    <w:lvlOverride w:ilvl="0">
+      <w:startOverride w:val="2"/>
+    </w:lvlOverride>
+  </w:num>
+  <w:num w:numId="35" w16cid:durableId="2120758638">
+    <w:abstractNumId w:val="27"/>
+    <w:lvlOverride w:ilvl="0">
+      <w:startOverride w:val="3"/>
+    </w:lvlOverride>
+  </w:num>
+  <w:num w:numId="36" w16cid:durableId="1865090810">
+    <w:abstractNumId w:val="27"/>
+    <w:lvlOverride w:ilvl="0">
+      <w:startOverride w:val="4"/>
+    </w:lvlOverride>
+  </w:num>
+  <w:num w:numId="37" w16cid:durableId="1083794166">
+    <w:abstractNumId w:val="27"/>
+    <w:lvlOverride w:ilvl="0">
+      <w:startOverride w:val="5"/>
+    </w:lvlOverride>
+  </w:num>
+  <w:num w:numId="38" w16cid:durableId="1701054000">
+    <w:abstractNumId w:val="35"/>
+  </w:num>
+  <w:num w:numId="39" w16cid:durableId="515850242">
+    <w:abstractNumId w:val="22"/>
+  </w:num>
+  <w:num w:numId="40" w16cid:durableId="2048333670">
+    <w:abstractNumId w:val="25"/>
+  </w:num>
+  <w:num w:numId="41" w16cid:durableId="267663991">
+    <w:abstractNumId w:val="24"/>
+  </w:num>
+  <w:num w:numId="42" w16cid:durableId="452673392">
+    <w:abstractNumId w:val="31"/>
+  </w:num>
+  <w:num w:numId="43" w16cid:durableId="1329359131">
+    <w:abstractNumId w:val="32"/>
+  </w:num>
+  <w:num w:numId="44" w16cid:durableId="2061980937">
+    <w:abstractNumId w:val="23"/>
   </w:num>
 </w:numbering>
 </file>
@@ -9959,7 +12880,6 @@
   <w:style w:type="character" w:default="1" w:styleId="DefaultParagraphFont">
     <w:name w:val="Default Paragraph Font"/>
     <w:uiPriority w:val="1"/>
-    <w:semiHidden/>
     <w:unhideWhenUsed/>
   </w:style>
   <w:style w:type="table" w:default="1" w:styleId="TableNormal">

</xml_diff>